<commit_message>
* Updated Project Plan.docx with document style specification * Updated SRS.docx and Test Plan.docx to conform to the document style specification * Updated some sections of Test Plan.docx
</commit_message>
<xml_diff>
--- a/docs/2010-05-20_SRS/SRS.docx
+++ b/docs/2010-05-20_SRS/SRS.docx
@@ -467,13 +467,7 @@
               <w:rPr>
                 <w:rFonts w:ascii="Tahoma" w:hAnsi="Tahoma" w:cs="Tahoma"/>
               </w:rPr>
-              <w:t>Minor changes of product perspective, typo correction, and typographic c</w:t>
-            </w:r>
-            <w:r>
-              <w:rPr>
-                <w:rFonts w:ascii="Tahoma" w:hAnsi="Tahoma" w:cs="Tahoma"/>
-              </w:rPr>
-              <w:t>onsistency across documentation</w:t>
+              <w:t>Minor changes of product perspective, typo correction, and typographic consistency across documentation</w:t>
             </w:r>
           </w:p>
         </w:tc>
@@ -505,6 +499,139 @@
           <w:p>
             <w:pPr>
               <w:cnfStyle w:val="000000000000"/>
+              <w:rPr>
+                <w:rFonts w:ascii="Tahoma" w:hAnsi="Tahoma" w:cs="Tahoma"/>
+              </w:rPr>
+            </w:pPr>
+          </w:p>
+        </w:tc>
+      </w:tr>
+      <w:tr>
+        <w:trPr>
+          <w:cnfStyle w:val="000000100000"/>
+          <w:trHeight w:val="1134"/>
+        </w:trPr>
+        <w:tc>
+          <w:tcPr>
+            <w:cnfStyle w:val="001000000000"/>
+            <w:tcW w:w="1101" w:type="dxa"/>
+            <w:shd w:val="clear" w:color="auto" w:fill="FFFFFF" w:themeFill="background1"/>
+          </w:tcPr>
+          <w:p>
+            <w:pPr>
+              <w:rPr>
+                <w:rFonts w:ascii="Tahoma" w:hAnsi="Tahoma" w:cs="Tahoma"/>
+                <w:b w:val="0"/>
+              </w:rPr>
+            </w:pPr>
+            <w:r>
+              <w:rPr>
+                <w:rFonts w:ascii="Tahoma" w:hAnsi="Tahoma" w:cs="Tahoma"/>
+                <w:b w:val="0"/>
+              </w:rPr>
+              <w:t>1.</w:t>
+            </w:r>
+            <w:r>
+              <w:rPr>
+                <w:rFonts w:ascii="Tahoma" w:hAnsi="Tahoma" w:cs="Tahoma"/>
+                <w:b w:val="0"/>
+              </w:rPr>
+              <w:t>2</w:t>
+            </w:r>
+          </w:p>
+        </w:tc>
+        <w:tc>
+          <w:tcPr>
+            <w:tcW w:w="1977" w:type="dxa"/>
+            <w:shd w:val="clear" w:color="auto" w:fill="FFFFFF" w:themeFill="background1"/>
+          </w:tcPr>
+          <w:p>
+            <w:pPr>
+              <w:cnfStyle w:val="000000100000"/>
+              <w:rPr>
+                <w:rFonts w:ascii="Tahoma" w:hAnsi="Tahoma" w:cs="Tahoma"/>
+                <w:bCs/>
+              </w:rPr>
+            </w:pPr>
+            <w:r>
+              <w:rPr>
+                <w:rFonts w:ascii="Tahoma" w:hAnsi="Tahoma" w:cs="Tahoma"/>
+                <w:bCs/>
+              </w:rPr>
+              <w:t>3</w:t>
+            </w:r>
+            <w:r>
+              <w:rPr>
+                <w:rFonts w:ascii="Tahoma" w:hAnsi="Tahoma" w:cs="Tahoma"/>
+                <w:bCs/>
+              </w:rPr>
+              <w:t>1</w:t>
+            </w:r>
+            <w:r>
+              <w:rPr>
+                <w:rFonts w:ascii="Tahoma" w:hAnsi="Tahoma" w:cs="Tahoma"/>
+                <w:bCs/>
+                <w:vertAlign w:val="superscript"/>
+              </w:rPr>
+              <w:t>st</w:t>
+            </w:r>
+            <w:r>
+              <w:rPr>
+                <w:rFonts w:ascii="Tahoma" w:hAnsi="Tahoma" w:cs="Tahoma"/>
+                <w:bCs/>
+              </w:rPr>
+              <w:t xml:space="preserve"> Aug 2010</w:t>
+            </w:r>
+          </w:p>
+        </w:tc>
+        <w:tc>
+          <w:tcPr>
+            <w:tcW w:w="2520" w:type="dxa"/>
+            <w:shd w:val="clear" w:color="auto" w:fill="FFFFFF" w:themeFill="background1"/>
+          </w:tcPr>
+          <w:p>
+            <w:pPr>
+              <w:cnfStyle w:val="000000100000"/>
+              <w:rPr>
+                <w:rFonts w:ascii="Tahoma" w:hAnsi="Tahoma" w:cs="Tahoma"/>
+              </w:rPr>
+            </w:pPr>
+            <w:r>
+              <w:rPr>
+                <w:rFonts w:ascii="Tahoma" w:hAnsi="Tahoma" w:cs="Tahoma"/>
+              </w:rPr>
+              <w:t>Update of style according to specification in Project Plan document</w:t>
+            </w:r>
+          </w:p>
+        </w:tc>
+        <w:tc>
+          <w:tcPr>
+            <w:tcW w:w="2160" w:type="dxa"/>
+            <w:shd w:val="clear" w:color="auto" w:fill="FFFFFF" w:themeFill="background1"/>
+          </w:tcPr>
+          <w:p>
+            <w:pPr>
+              <w:cnfStyle w:val="000000100000"/>
+              <w:rPr>
+                <w:rFonts w:ascii="Tahoma" w:hAnsi="Tahoma" w:cs="Tahoma"/>
+              </w:rPr>
+            </w:pPr>
+            <w:r>
+              <w:rPr>
+                <w:rFonts w:ascii="Tahoma" w:hAnsi="Tahoma" w:cs="Tahoma"/>
+              </w:rPr>
+              <w:t>Justin Mancinelli</w:t>
+            </w:r>
+          </w:p>
+        </w:tc>
+        <w:tc>
+          <w:tcPr>
+            <w:tcW w:w="1484" w:type="dxa"/>
+            <w:shd w:val="clear" w:color="auto" w:fill="FFFFFF" w:themeFill="background1"/>
+          </w:tcPr>
+          <w:p>
+            <w:pPr>
+              <w:cnfStyle w:val="000000100000"/>
               <w:rPr>
                 <w:rFonts w:ascii="Tahoma" w:hAnsi="Tahoma" w:cs="Tahoma"/>
               </w:rPr>
@@ -561,15 +688,28 @@
         <w:p>
           <w:pPr>
             <w:pStyle w:val="TOCHeading"/>
+            <w:jc w:val="center"/>
             <w:rPr>
               <w:rFonts w:ascii="Tahoma" w:hAnsi="Tahoma" w:cs="Tahoma"/>
+              <w:bCs w:val="0"/>
+              <w:szCs w:val="24"/>
             </w:rPr>
           </w:pPr>
           <w:r>
             <w:rPr>
               <w:rFonts w:ascii="Tahoma" w:hAnsi="Tahoma" w:cs="Tahoma"/>
+              <w:bCs w:val="0"/>
+              <w:szCs w:val="24"/>
             </w:rPr>
-            <w:t>Table of Contents</w:t>
+            <w:t>Tiffany Gold Mine Environmental Management Reporting System</w:t>
+          </w:r>
+          <w:r>
+            <w:rPr>
+              <w:rFonts w:ascii="Tahoma" w:hAnsi="Tahoma" w:cs="Tahoma"/>
+              <w:bCs w:val="0"/>
+              <w:szCs w:val="24"/>
+            </w:rPr>
+            <w:t xml:space="preserve"> Software Requirements Specification</w:t>
           </w:r>
         </w:p>
         <w:p>
@@ -582,7 +722,7 @@
             <w:rPr>
               <w:noProof/>
               <w:sz w:val="22"/>
-              <w:lang w:val="en-US" w:eastAsia="zh-TW" w:bidi="ar-SA"/>
+              <w:lang w:eastAsia="en-AU" w:bidi="ar-SA"/>
             </w:rPr>
           </w:pPr>
           <w:r>
@@ -603,7 +743,7 @@
             </w:rPr>
             <w:fldChar w:fldCharType="separate"/>
           </w:r>
-          <w:hyperlink w:anchor="_Toc270969824" w:history="1">
+          <w:hyperlink w:anchor="_Toc271031665" w:history="1">
             <w:r>
               <w:rPr>
                 <w:rStyle w:val="Hyperlink"/>
@@ -615,7 +755,7 @@
               <w:rPr>
                 <w:noProof/>
                 <w:sz w:val="22"/>
-                <w:lang w:val="en-US" w:eastAsia="zh-TW" w:bidi="ar-SA"/>
+                <w:lang w:eastAsia="en-AU" w:bidi="ar-SA"/>
               </w:rPr>
               <w:tab/>
             </w:r>
@@ -624,7 +764,7 @@
                 <w:rStyle w:val="Hyperlink"/>
                 <w:noProof/>
               </w:rPr>
-              <w:t>INTRODUCTION</w:t>
+              <w:t>Introduction</w:t>
             </w:r>
             <w:r>
               <w:rPr>
@@ -645,7 +785,7 @@
                 <w:noProof/>
                 <w:webHidden/>
               </w:rPr>
-              <w:instrText xml:space="preserve"> PAGEREF _Toc270969824 \h </w:instrText>
+              <w:instrText xml:space="preserve"> PAGEREF _Toc271031665 \h </w:instrText>
             </w:r>
             <w:r>
               <w:rPr>
@@ -686,10 +826,10 @@
             <w:rPr>
               <w:noProof/>
               <w:sz w:val="22"/>
-              <w:lang w:val="en-US" w:eastAsia="zh-TW"/>
+              <w:lang w:eastAsia="en-AU"/>
             </w:rPr>
           </w:pPr>
-          <w:hyperlink w:anchor="_Toc270969825" w:history="1">
+          <w:hyperlink w:anchor="_Toc271031666" w:history="1">
             <w:r>
               <w:rPr>
                 <w:rStyle w:val="Hyperlink"/>
@@ -702,7 +842,7 @@
               <w:rPr>
                 <w:noProof/>
                 <w:sz w:val="22"/>
-                <w:lang w:val="en-US" w:eastAsia="zh-TW"/>
+                <w:lang w:eastAsia="en-AU"/>
               </w:rPr>
               <w:tab/>
             </w:r>
@@ -733,7 +873,7 @@
                 <w:noProof/>
                 <w:webHidden/>
               </w:rPr>
-              <w:instrText xml:space="preserve"> PAGEREF _Toc270969825 \h </w:instrText>
+              <w:instrText xml:space="preserve"> PAGEREF _Toc271031666 \h </w:instrText>
             </w:r>
             <w:r>
               <w:rPr>
@@ -774,10 +914,10 @@
             <w:rPr>
               <w:noProof/>
               <w:sz w:val="22"/>
-              <w:lang w:val="en-US" w:eastAsia="zh-TW"/>
+              <w:lang w:eastAsia="en-AU"/>
             </w:rPr>
           </w:pPr>
-          <w:hyperlink w:anchor="_Toc270969826" w:history="1">
+          <w:hyperlink w:anchor="_Toc271031667" w:history="1">
             <w:r>
               <w:rPr>
                 <w:rStyle w:val="Hyperlink"/>
@@ -790,7 +930,7 @@
               <w:rPr>
                 <w:noProof/>
                 <w:sz w:val="22"/>
-                <w:lang w:val="en-US" w:eastAsia="zh-TW"/>
+                <w:lang w:eastAsia="en-AU"/>
               </w:rPr>
               <w:tab/>
             </w:r>
@@ -821,7 +961,7 @@
                 <w:noProof/>
                 <w:webHidden/>
               </w:rPr>
-              <w:instrText xml:space="preserve"> PAGEREF _Toc270969826 \h </w:instrText>
+              <w:instrText xml:space="preserve"> PAGEREF _Toc271031667 \h </w:instrText>
             </w:r>
             <w:r>
               <w:rPr>
@@ -862,10 +1002,10 @@
             <w:rPr>
               <w:noProof/>
               <w:sz w:val="22"/>
-              <w:lang w:val="en-US" w:eastAsia="zh-TW"/>
+              <w:lang w:eastAsia="en-AU"/>
             </w:rPr>
           </w:pPr>
-          <w:hyperlink w:anchor="_Toc270969827" w:history="1">
+          <w:hyperlink w:anchor="_Toc271031668" w:history="1">
             <w:r>
               <w:rPr>
                 <w:rStyle w:val="Hyperlink"/>
@@ -878,7 +1018,7 @@
               <w:rPr>
                 <w:noProof/>
                 <w:sz w:val="22"/>
-                <w:lang w:val="en-US" w:eastAsia="zh-TW"/>
+                <w:lang w:eastAsia="en-AU"/>
               </w:rPr>
               <w:tab/>
             </w:r>
@@ -888,7 +1028,7 @@
                 <w:noProof/>
                 <w:lang w:bidi="en-US"/>
               </w:rPr>
-              <w:t>Definitions, acronyms, abbreviations</w:t>
+              <w:t>Definitions, Acronyms, Bbbreviations</w:t>
             </w:r>
             <w:r>
               <w:rPr>
@@ -909,7 +1049,7 @@
                 <w:noProof/>
                 <w:webHidden/>
               </w:rPr>
-              <w:instrText xml:space="preserve"> PAGEREF _Toc270969827 \h </w:instrText>
+              <w:instrText xml:space="preserve"> PAGEREF _Toc271031668 \h </w:instrText>
             </w:r>
             <w:r>
               <w:rPr>
@@ -950,10 +1090,10 @@
             <w:rPr>
               <w:noProof/>
               <w:sz w:val="22"/>
-              <w:lang w:val="en-US" w:eastAsia="zh-TW"/>
+              <w:lang w:eastAsia="en-AU"/>
             </w:rPr>
           </w:pPr>
-          <w:hyperlink w:anchor="_Toc270969828" w:history="1">
+          <w:hyperlink w:anchor="_Toc271031669" w:history="1">
             <w:r>
               <w:rPr>
                 <w:rStyle w:val="Hyperlink"/>
@@ -966,7 +1106,7 @@
               <w:rPr>
                 <w:noProof/>
                 <w:sz w:val="22"/>
-                <w:lang w:val="en-US" w:eastAsia="zh-TW"/>
+                <w:lang w:eastAsia="en-AU"/>
               </w:rPr>
               <w:tab/>
             </w:r>
@@ -997,7 +1137,7 @@
                 <w:noProof/>
                 <w:webHidden/>
               </w:rPr>
-              <w:instrText xml:space="preserve"> PAGEREF _Toc270969828 \h </w:instrText>
+              <w:instrText xml:space="preserve"> PAGEREF _Toc271031669 \h </w:instrText>
             </w:r>
             <w:r>
               <w:rPr>
@@ -1038,10 +1178,10 @@
             <w:rPr>
               <w:noProof/>
               <w:sz w:val="22"/>
-              <w:lang w:val="en-US" w:eastAsia="zh-TW" w:bidi="ar-SA"/>
+              <w:lang w:eastAsia="en-AU" w:bidi="ar-SA"/>
             </w:rPr>
           </w:pPr>
-          <w:hyperlink w:anchor="_Toc270969829" w:history="1">
+          <w:hyperlink w:anchor="_Toc271031670" w:history="1">
             <w:r>
               <w:rPr>
                 <w:rStyle w:val="Hyperlink"/>
@@ -1053,7 +1193,7 @@
               <w:rPr>
                 <w:noProof/>
                 <w:sz w:val="22"/>
-                <w:lang w:val="en-US" w:eastAsia="zh-TW" w:bidi="ar-SA"/>
+                <w:lang w:eastAsia="en-AU" w:bidi="ar-SA"/>
               </w:rPr>
               <w:tab/>
             </w:r>
@@ -1083,7 +1223,7 @@
                 <w:noProof/>
                 <w:webHidden/>
               </w:rPr>
-              <w:instrText xml:space="preserve"> PAGEREF _Toc270969829 \h </w:instrText>
+              <w:instrText xml:space="preserve"> PAGEREF _Toc271031670 \h </w:instrText>
             </w:r>
             <w:r>
               <w:rPr>
@@ -1124,10 +1264,10 @@
             <w:rPr>
               <w:noProof/>
               <w:sz w:val="22"/>
-              <w:lang w:val="en-US" w:eastAsia="zh-TW"/>
+              <w:lang w:eastAsia="en-AU"/>
             </w:rPr>
           </w:pPr>
-          <w:hyperlink w:anchor="_Toc270969830" w:history="1">
+          <w:hyperlink w:anchor="_Toc271031671" w:history="1">
             <w:r>
               <w:rPr>
                 <w:rStyle w:val="Hyperlink"/>
@@ -1140,7 +1280,7 @@
               <w:rPr>
                 <w:noProof/>
                 <w:sz w:val="22"/>
-                <w:lang w:val="en-US" w:eastAsia="zh-TW"/>
+                <w:lang w:eastAsia="en-AU"/>
               </w:rPr>
               <w:tab/>
             </w:r>
@@ -1171,7 +1311,7 @@
                 <w:noProof/>
                 <w:webHidden/>
               </w:rPr>
-              <w:instrText xml:space="preserve"> PAGEREF _Toc270969830 \h </w:instrText>
+              <w:instrText xml:space="preserve"> PAGEREF _Toc271031671 \h </w:instrText>
             </w:r>
             <w:r>
               <w:rPr>
@@ -1212,17 +1352,14 @@
             <w:rPr>
               <w:noProof/>
               <w:sz w:val="22"/>
-              <w:lang w:val="en-US" w:eastAsia="zh-TW"/>
+              <w:lang w:eastAsia="en-AU"/>
             </w:rPr>
           </w:pPr>
-          <w:hyperlink w:anchor="_Toc270969831" w:history="1">
+          <w:hyperlink w:anchor="_Toc271031672" w:history="1">
             <w:r>
               <w:rPr>
                 <w:rStyle w:val="Hyperlink"/>
-                <w:rFonts w:ascii="Times New Roman" w:hAnsi="Times New Roman" w:cs="Times New Roman"/>
-                <w:noProof/>
-                <w:snapToGrid w:val="0"/>
-                <w:w w:val="0"/>
+                <w:noProof/>
                 <w:lang w:bidi="en-US"/>
               </w:rPr>
               <w:t>2.1.1</w:t>
@@ -1231,7 +1368,7 @@
               <w:rPr>
                 <w:noProof/>
                 <w:sz w:val="22"/>
-                <w:lang w:val="en-US" w:eastAsia="zh-TW"/>
+                <w:lang w:eastAsia="en-AU"/>
               </w:rPr>
               <w:tab/>
             </w:r>
@@ -1262,7 +1399,7 @@
                 <w:noProof/>
                 <w:webHidden/>
               </w:rPr>
-              <w:instrText xml:space="preserve"> PAGEREF _Toc270969831 \h </w:instrText>
+              <w:instrText xml:space="preserve"> PAGEREF _Toc271031672 \h </w:instrText>
             </w:r>
             <w:r>
               <w:rPr>
@@ -1303,17 +1440,14 @@
             <w:rPr>
               <w:noProof/>
               <w:sz w:val="22"/>
-              <w:lang w:val="en-US" w:eastAsia="zh-TW"/>
+              <w:lang w:eastAsia="en-AU"/>
             </w:rPr>
           </w:pPr>
-          <w:hyperlink w:anchor="_Toc270969832" w:history="1">
+          <w:hyperlink w:anchor="_Toc271031673" w:history="1">
             <w:r>
               <w:rPr>
                 <w:rStyle w:val="Hyperlink"/>
-                <w:rFonts w:ascii="Times New Roman" w:hAnsi="Times New Roman" w:cs="Times New Roman"/>
-                <w:noProof/>
-                <w:snapToGrid w:val="0"/>
-                <w:w w:val="0"/>
+                <w:noProof/>
                 <w:lang w:bidi="en-US"/>
               </w:rPr>
               <w:t>2.1.2</w:t>
@@ -1322,7 +1456,7 @@
               <w:rPr>
                 <w:noProof/>
                 <w:sz w:val="22"/>
-                <w:lang w:val="en-US" w:eastAsia="zh-TW"/>
+                <w:lang w:eastAsia="en-AU"/>
               </w:rPr>
               <w:tab/>
             </w:r>
@@ -1353,7 +1487,7 @@
                 <w:noProof/>
                 <w:webHidden/>
               </w:rPr>
-              <w:instrText xml:space="preserve"> PAGEREF _Toc270969832 \h </w:instrText>
+              <w:instrText xml:space="preserve"> PAGEREF _Toc271031673 \h </w:instrText>
             </w:r>
             <w:r>
               <w:rPr>
@@ -1394,17 +1528,14 @@
             <w:rPr>
               <w:noProof/>
               <w:sz w:val="22"/>
-              <w:lang w:val="en-US" w:eastAsia="zh-TW"/>
+              <w:lang w:eastAsia="en-AU"/>
             </w:rPr>
           </w:pPr>
-          <w:hyperlink w:anchor="_Toc270969833" w:history="1">
+          <w:hyperlink w:anchor="_Toc271031674" w:history="1">
             <w:r>
               <w:rPr>
                 <w:rStyle w:val="Hyperlink"/>
-                <w:rFonts w:ascii="Times New Roman" w:hAnsi="Times New Roman" w:cs="Times New Roman"/>
-                <w:noProof/>
-                <w:snapToGrid w:val="0"/>
-                <w:w w:val="0"/>
+                <w:noProof/>
                 <w:lang w:bidi="en-US"/>
               </w:rPr>
               <w:t>2.1.3</w:t>
@@ -1413,7 +1544,7 @@
               <w:rPr>
                 <w:noProof/>
                 <w:sz w:val="22"/>
-                <w:lang w:val="en-US" w:eastAsia="zh-TW"/>
+                <w:lang w:eastAsia="en-AU"/>
               </w:rPr>
               <w:tab/>
             </w:r>
@@ -1444,7 +1575,7 @@
                 <w:noProof/>
                 <w:webHidden/>
               </w:rPr>
-              <w:instrText xml:space="preserve"> PAGEREF _Toc270969833 \h </w:instrText>
+              <w:instrText xml:space="preserve"> PAGEREF _Toc271031674 \h </w:instrText>
             </w:r>
             <w:r>
               <w:rPr>
@@ -1485,17 +1616,14 @@
             <w:rPr>
               <w:noProof/>
               <w:sz w:val="22"/>
-              <w:lang w:val="en-US" w:eastAsia="zh-TW"/>
+              <w:lang w:eastAsia="en-AU"/>
             </w:rPr>
           </w:pPr>
-          <w:hyperlink w:anchor="_Toc270969834" w:history="1">
+          <w:hyperlink w:anchor="_Toc271031675" w:history="1">
             <w:r>
               <w:rPr>
                 <w:rStyle w:val="Hyperlink"/>
-                <w:rFonts w:ascii="Times New Roman" w:hAnsi="Times New Roman" w:cs="Times New Roman"/>
-                <w:noProof/>
-                <w:snapToGrid w:val="0"/>
-                <w:w w:val="0"/>
+                <w:noProof/>
                 <w:lang w:bidi="en-US"/>
               </w:rPr>
               <w:t>2.1.4</w:t>
@@ -1504,7 +1632,7 @@
               <w:rPr>
                 <w:noProof/>
                 <w:sz w:val="22"/>
-                <w:lang w:val="en-US" w:eastAsia="zh-TW"/>
+                <w:lang w:eastAsia="en-AU"/>
               </w:rPr>
               <w:tab/>
             </w:r>
@@ -1535,7 +1663,7 @@
                 <w:noProof/>
                 <w:webHidden/>
               </w:rPr>
-              <w:instrText xml:space="preserve"> PAGEREF _Toc270969834 \h </w:instrText>
+              <w:instrText xml:space="preserve"> PAGEREF _Toc271031675 \h </w:instrText>
             </w:r>
             <w:r>
               <w:rPr>
@@ -1576,17 +1704,14 @@
             <w:rPr>
               <w:noProof/>
               <w:sz w:val="22"/>
-              <w:lang w:val="en-US" w:eastAsia="zh-TW"/>
+              <w:lang w:eastAsia="en-AU"/>
             </w:rPr>
           </w:pPr>
-          <w:hyperlink w:anchor="_Toc270969835" w:history="1">
+          <w:hyperlink w:anchor="_Toc271031676" w:history="1">
             <w:r>
               <w:rPr>
                 <w:rStyle w:val="Hyperlink"/>
-                <w:rFonts w:ascii="Times New Roman" w:hAnsi="Times New Roman" w:cs="Times New Roman"/>
-                <w:noProof/>
-                <w:snapToGrid w:val="0"/>
-                <w:w w:val="0"/>
+                <w:noProof/>
                 <w:lang w:bidi="en-US"/>
               </w:rPr>
               <w:t>2.1.5</w:t>
@@ -1595,7 +1720,7 @@
               <w:rPr>
                 <w:noProof/>
                 <w:sz w:val="22"/>
-                <w:lang w:val="en-US" w:eastAsia="zh-TW"/>
+                <w:lang w:eastAsia="en-AU"/>
               </w:rPr>
               <w:tab/>
             </w:r>
@@ -1626,7 +1751,7 @@
                 <w:noProof/>
                 <w:webHidden/>
               </w:rPr>
-              <w:instrText xml:space="preserve"> PAGEREF _Toc270969835 \h </w:instrText>
+              <w:instrText xml:space="preserve"> PAGEREF _Toc271031676 \h </w:instrText>
             </w:r>
             <w:r>
               <w:rPr>
@@ -1667,17 +1792,14 @@
             <w:rPr>
               <w:noProof/>
               <w:sz w:val="22"/>
-              <w:lang w:val="en-US" w:eastAsia="zh-TW"/>
+              <w:lang w:eastAsia="en-AU"/>
             </w:rPr>
           </w:pPr>
-          <w:hyperlink w:anchor="_Toc270969836" w:history="1">
+          <w:hyperlink w:anchor="_Toc271031677" w:history="1">
             <w:r>
               <w:rPr>
                 <w:rStyle w:val="Hyperlink"/>
-                <w:rFonts w:ascii="Times New Roman" w:hAnsi="Times New Roman" w:cs="Times New Roman"/>
-                <w:noProof/>
-                <w:snapToGrid w:val="0"/>
-                <w:w w:val="0"/>
+                <w:noProof/>
                 <w:lang w:bidi="en-US"/>
               </w:rPr>
               <w:t>2.1.6</w:t>
@@ -1686,7 +1808,7 @@
               <w:rPr>
                 <w:noProof/>
                 <w:sz w:val="22"/>
-                <w:lang w:val="en-US" w:eastAsia="zh-TW"/>
+                <w:lang w:eastAsia="en-AU"/>
               </w:rPr>
               <w:tab/>
             </w:r>
@@ -1717,7 +1839,7 @@
                 <w:noProof/>
                 <w:webHidden/>
               </w:rPr>
-              <w:instrText xml:space="preserve"> PAGEREF _Toc270969836 \h </w:instrText>
+              <w:instrText xml:space="preserve"> PAGEREF _Toc271031677 \h </w:instrText>
             </w:r>
             <w:r>
               <w:rPr>
@@ -1758,17 +1880,14 @@
             <w:rPr>
               <w:noProof/>
               <w:sz w:val="22"/>
-              <w:lang w:val="en-US" w:eastAsia="zh-TW"/>
+              <w:lang w:eastAsia="en-AU"/>
             </w:rPr>
           </w:pPr>
-          <w:hyperlink w:anchor="_Toc270969837" w:history="1">
+          <w:hyperlink w:anchor="_Toc271031678" w:history="1">
             <w:r>
               <w:rPr>
                 <w:rStyle w:val="Hyperlink"/>
-                <w:rFonts w:ascii="Times New Roman" w:hAnsi="Times New Roman" w:cs="Times New Roman"/>
-                <w:noProof/>
-                <w:snapToGrid w:val="0"/>
-                <w:w w:val="0"/>
+                <w:noProof/>
                 <w:lang w:bidi="en-US"/>
               </w:rPr>
               <w:t>2.1.7</w:t>
@@ -1777,7 +1896,7 @@
               <w:rPr>
                 <w:noProof/>
                 <w:sz w:val="22"/>
-                <w:lang w:val="en-US" w:eastAsia="zh-TW"/>
+                <w:lang w:eastAsia="en-AU"/>
               </w:rPr>
               <w:tab/>
             </w:r>
@@ -1808,7 +1927,7 @@
                 <w:noProof/>
                 <w:webHidden/>
               </w:rPr>
-              <w:instrText xml:space="preserve"> PAGEREF _Toc270969837 \h </w:instrText>
+              <w:instrText xml:space="preserve"> PAGEREF _Toc271031678 \h </w:instrText>
             </w:r>
             <w:r>
               <w:rPr>
@@ -1849,17 +1968,14 @@
             <w:rPr>
               <w:noProof/>
               <w:sz w:val="22"/>
-              <w:lang w:val="en-US" w:eastAsia="zh-TW"/>
+              <w:lang w:eastAsia="en-AU"/>
             </w:rPr>
           </w:pPr>
-          <w:hyperlink w:anchor="_Toc270969838" w:history="1">
+          <w:hyperlink w:anchor="_Toc271031679" w:history="1">
             <w:r>
               <w:rPr>
                 <w:rStyle w:val="Hyperlink"/>
-                <w:rFonts w:ascii="Times New Roman" w:hAnsi="Times New Roman" w:cs="Times New Roman"/>
-                <w:noProof/>
-                <w:snapToGrid w:val="0"/>
-                <w:w w:val="0"/>
+                <w:noProof/>
                 <w:lang w:bidi="en-US"/>
               </w:rPr>
               <w:t>2.1.8</w:t>
@@ -1868,7 +1984,7 @@
               <w:rPr>
                 <w:noProof/>
                 <w:sz w:val="22"/>
-                <w:lang w:val="en-US" w:eastAsia="zh-TW"/>
+                <w:lang w:eastAsia="en-AU"/>
               </w:rPr>
               <w:tab/>
             </w:r>
@@ -1899,7 +2015,7 @@
                 <w:noProof/>
                 <w:webHidden/>
               </w:rPr>
-              <w:instrText xml:space="preserve"> PAGEREF _Toc270969838 \h </w:instrText>
+              <w:instrText xml:space="preserve"> PAGEREF _Toc271031679 \h </w:instrText>
             </w:r>
             <w:r>
               <w:rPr>
@@ -1940,10 +2056,10 @@
             <w:rPr>
               <w:noProof/>
               <w:sz w:val="22"/>
-              <w:lang w:val="en-US" w:eastAsia="zh-TW"/>
+              <w:lang w:eastAsia="en-AU"/>
             </w:rPr>
           </w:pPr>
-          <w:hyperlink w:anchor="_Toc270969839" w:history="1">
+          <w:hyperlink w:anchor="_Toc271031680" w:history="1">
             <w:r>
               <w:rPr>
                 <w:rStyle w:val="Hyperlink"/>
@@ -1956,7 +2072,7 @@
               <w:rPr>
                 <w:noProof/>
                 <w:sz w:val="22"/>
-                <w:lang w:val="en-US" w:eastAsia="zh-TW"/>
+                <w:lang w:eastAsia="en-AU"/>
               </w:rPr>
               <w:tab/>
             </w:r>
@@ -1987,7 +2103,7 @@
                 <w:noProof/>
                 <w:webHidden/>
               </w:rPr>
-              <w:instrText xml:space="preserve"> PAGEREF _Toc270969839 \h </w:instrText>
+              <w:instrText xml:space="preserve"> PAGEREF _Toc271031680 \h </w:instrText>
             </w:r>
             <w:r>
               <w:rPr>
@@ -2028,17 +2144,14 @@
             <w:rPr>
               <w:noProof/>
               <w:sz w:val="22"/>
-              <w:lang w:val="en-US" w:eastAsia="zh-TW"/>
+              <w:lang w:eastAsia="en-AU"/>
             </w:rPr>
           </w:pPr>
-          <w:hyperlink w:anchor="_Toc270969840" w:history="1">
+          <w:hyperlink w:anchor="_Toc271031681" w:history="1">
             <w:r>
               <w:rPr>
                 <w:rStyle w:val="Hyperlink"/>
-                <w:rFonts w:ascii="Times New Roman" w:hAnsi="Times New Roman" w:cs="Times New Roman"/>
-                <w:noProof/>
-                <w:snapToGrid w:val="0"/>
-                <w:w w:val="0"/>
+                <w:noProof/>
                 <w:lang w:bidi="en-US"/>
               </w:rPr>
               <w:t>2.2.1</w:t>
@@ -2047,7 +2160,7 @@
               <w:rPr>
                 <w:noProof/>
                 <w:sz w:val="22"/>
-                <w:lang w:val="en-US" w:eastAsia="zh-TW"/>
+                <w:lang w:eastAsia="en-AU"/>
               </w:rPr>
               <w:tab/>
             </w:r>
@@ -2078,7 +2191,7 @@
                 <w:noProof/>
                 <w:webHidden/>
               </w:rPr>
-              <w:instrText xml:space="preserve"> PAGEREF _Toc270969840 \h </w:instrText>
+              <w:instrText xml:space="preserve"> PAGEREF _Toc271031681 \h </w:instrText>
             </w:r>
             <w:r>
               <w:rPr>
@@ -2119,17 +2232,14 @@
             <w:rPr>
               <w:noProof/>
               <w:sz w:val="22"/>
-              <w:lang w:val="en-US" w:eastAsia="zh-TW"/>
+              <w:lang w:eastAsia="en-AU"/>
             </w:rPr>
           </w:pPr>
-          <w:hyperlink w:anchor="_Toc270969841" w:history="1">
+          <w:hyperlink w:anchor="_Toc271031682" w:history="1">
             <w:r>
               <w:rPr>
                 <w:rStyle w:val="Hyperlink"/>
-                <w:rFonts w:ascii="Times New Roman" w:hAnsi="Times New Roman" w:cs="Times New Roman"/>
-                <w:noProof/>
-                <w:snapToGrid w:val="0"/>
-                <w:w w:val="0"/>
+                <w:noProof/>
                 <w:lang w:bidi="en-US"/>
               </w:rPr>
               <w:t>2.2.2</w:t>
@@ -2138,7 +2248,7 @@
               <w:rPr>
                 <w:noProof/>
                 <w:sz w:val="22"/>
-                <w:lang w:val="en-US" w:eastAsia="zh-TW"/>
+                <w:lang w:eastAsia="en-AU"/>
               </w:rPr>
               <w:tab/>
             </w:r>
@@ -2169,7 +2279,7 @@
                 <w:noProof/>
                 <w:webHidden/>
               </w:rPr>
-              <w:instrText xml:space="preserve"> PAGEREF _Toc270969841 \h </w:instrText>
+              <w:instrText xml:space="preserve"> PAGEREF _Toc271031682 \h </w:instrText>
             </w:r>
             <w:r>
               <w:rPr>
@@ -2210,17 +2320,14 @@
             <w:rPr>
               <w:noProof/>
               <w:sz w:val="22"/>
-              <w:lang w:val="en-US" w:eastAsia="zh-TW"/>
+              <w:lang w:eastAsia="en-AU"/>
             </w:rPr>
           </w:pPr>
-          <w:hyperlink w:anchor="_Toc270969842" w:history="1">
+          <w:hyperlink w:anchor="_Toc271031683" w:history="1">
             <w:r>
               <w:rPr>
                 <w:rStyle w:val="Hyperlink"/>
-                <w:rFonts w:ascii="Times New Roman" w:hAnsi="Times New Roman" w:cs="Times New Roman"/>
-                <w:noProof/>
-                <w:snapToGrid w:val="0"/>
-                <w:w w:val="0"/>
+                <w:noProof/>
                 <w:lang w:bidi="en-US"/>
               </w:rPr>
               <w:t>2.2.3</w:t>
@@ -2229,7 +2336,7 @@
               <w:rPr>
                 <w:noProof/>
                 <w:sz w:val="22"/>
-                <w:lang w:val="en-US" w:eastAsia="zh-TW"/>
+                <w:lang w:eastAsia="en-AU"/>
               </w:rPr>
               <w:tab/>
             </w:r>
@@ -2260,7 +2367,7 @@
                 <w:noProof/>
                 <w:webHidden/>
               </w:rPr>
-              <w:instrText xml:space="preserve"> PAGEREF _Toc270969842 \h </w:instrText>
+              <w:instrText xml:space="preserve"> PAGEREF _Toc271031683 \h </w:instrText>
             </w:r>
             <w:r>
               <w:rPr>
@@ -2301,17 +2408,14 @@
             <w:rPr>
               <w:noProof/>
               <w:sz w:val="22"/>
-              <w:lang w:val="en-US" w:eastAsia="zh-TW"/>
+              <w:lang w:eastAsia="en-AU"/>
             </w:rPr>
           </w:pPr>
-          <w:hyperlink w:anchor="_Toc270969843" w:history="1">
+          <w:hyperlink w:anchor="_Toc271031684" w:history="1">
             <w:r>
               <w:rPr>
                 <w:rStyle w:val="Hyperlink"/>
-                <w:rFonts w:ascii="Times New Roman" w:hAnsi="Times New Roman" w:cs="Times New Roman"/>
-                <w:noProof/>
-                <w:snapToGrid w:val="0"/>
-                <w:w w:val="0"/>
+                <w:noProof/>
                 <w:lang w:bidi="en-US"/>
               </w:rPr>
               <w:t>2.2.4</w:t>
@@ -2320,7 +2424,7 @@
               <w:rPr>
                 <w:noProof/>
                 <w:sz w:val="22"/>
-                <w:lang w:val="en-US" w:eastAsia="zh-TW"/>
+                <w:lang w:eastAsia="en-AU"/>
               </w:rPr>
               <w:tab/>
             </w:r>
@@ -2351,7 +2455,7 @@
                 <w:noProof/>
                 <w:webHidden/>
               </w:rPr>
-              <w:instrText xml:space="preserve"> PAGEREF _Toc270969843 \h </w:instrText>
+              <w:instrText xml:space="preserve"> PAGEREF _Toc271031684 \h </w:instrText>
             </w:r>
             <w:r>
               <w:rPr>
@@ -2392,10 +2496,10 @@
             <w:rPr>
               <w:noProof/>
               <w:sz w:val="22"/>
-              <w:lang w:val="en-US" w:eastAsia="zh-TW"/>
+              <w:lang w:eastAsia="en-AU"/>
             </w:rPr>
           </w:pPr>
-          <w:hyperlink w:anchor="_Toc270969844" w:history="1">
+          <w:hyperlink w:anchor="_Toc271031685" w:history="1">
             <w:r>
               <w:rPr>
                 <w:rStyle w:val="Hyperlink"/>
@@ -2408,7 +2512,7 @@
               <w:rPr>
                 <w:noProof/>
                 <w:sz w:val="22"/>
-                <w:lang w:val="en-US" w:eastAsia="zh-TW"/>
+                <w:lang w:eastAsia="en-AU"/>
               </w:rPr>
               <w:tab/>
             </w:r>
@@ -2439,7 +2543,7 @@
                 <w:noProof/>
                 <w:webHidden/>
               </w:rPr>
-              <w:instrText xml:space="preserve"> PAGEREF _Toc270969844 \h </w:instrText>
+              <w:instrText xml:space="preserve"> PAGEREF _Toc271031685 \h </w:instrText>
             </w:r>
             <w:r>
               <w:rPr>
@@ -2480,10 +2584,10 @@
             <w:rPr>
               <w:noProof/>
               <w:sz w:val="22"/>
-              <w:lang w:val="en-US" w:eastAsia="zh-TW"/>
+              <w:lang w:eastAsia="en-AU"/>
             </w:rPr>
           </w:pPr>
-          <w:hyperlink w:anchor="_Toc270969845" w:history="1">
+          <w:hyperlink w:anchor="_Toc271031686" w:history="1">
             <w:r>
               <w:rPr>
                 <w:rStyle w:val="Hyperlink"/>
@@ -2496,7 +2600,7 @@
               <w:rPr>
                 <w:noProof/>
                 <w:sz w:val="22"/>
-                <w:lang w:val="en-US" w:eastAsia="zh-TW"/>
+                <w:lang w:eastAsia="en-AU"/>
               </w:rPr>
               <w:tab/>
             </w:r>
@@ -2527,7 +2631,7 @@
                 <w:noProof/>
                 <w:webHidden/>
               </w:rPr>
-              <w:instrText xml:space="preserve"> PAGEREF _Toc270969845 \h </w:instrText>
+              <w:instrText xml:space="preserve"> PAGEREF _Toc271031686 \h </w:instrText>
             </w:r>
             <w:r>
               <w:rPr>
@@ -2568,10 +2672,10 @@
             <w:rPr>
               <w:noProof/>
               <w:sz w:val="22"/>
-              <w:lang w:val="en-US" w:eastAsia="zh-TW" w:bidi="ar-SA"/>
+              <w:lang w:eastAsia="en-AU" w:bidi="ar-SA"/>
             </w:rPr>
           </w:pPr>
-          <w:hyperlink w:anchor="_Toc270969846" w:history="1">
+          <w:hyperlink w:anchor="_Toc271031687" w:history="1">
             <w:r>
               <w:rPr>
                 <w:rStyle w:val="Hyperlink"/>
@@ -2583,7 +2687,7 @@
               <w:rPr>
                 <w:noProof/>
                 <w:sz w:val="22"/>
-                <w:lang w:val="en-US" w:eastAsia="zh-TW" w:bidi="ar-SA"/>
+                <w:lang w:eastAsia="en-AU" w:bidi="ar-SA"/>
               </w:rPr>
               <w:tab/>
             </w:r>
@@ -2613,7 +2717,7 @@
                 <w:noProof/>
                 <w:webHidden/>
               </w:rPr>
-              <w:instrText xml:space="preserve"> PAGEREF _Toc270969846 \h </w:instrText>
+              <w:instrText xml:space="preserve"> PAGEREF _Toc271031687 \h </w:instrText>
             </w:r>
             <w:r>
               <w:rPr>
@@ -2654,10 +2758,10 @@
             <w:rPr>
               <w:noProof/>
               <w:sz w:val="22"/>
-              <w:lang w:val="en-US" w:eastAsia="zh-TW"/>
+              <w:lang w:eastAsia="en-AU"/>
             </w:rPr>
           </w:pPr>
-          <w:hyperlink w:anchor="_Toc270969847" w:history="1">
+          <w:hyperlink w:anchor="_Toc271031688" w:history="1">
             <w:r>
               <w:rPr>
                 <w:rStyle w:val="Hyperlink"/>
@@ -2670,7 +2774,7 @@
               <w:rPr>
                 <w:noProof/>
                 <w:sz w:val="22"/>
-                <w:lang w:val="en-US" w:eastAsia="zh-TW"/>
+                <w:lang w:eastAsia="en-AU"/>
               </w:rPr>
               <w:tab/>
             </w:r>
@@ -2701,7 +2805,7 @@
                 <w:noProof/>
                 <w:webHidden/>
               </w:rPr>
-              <w:instrText xml:space="preserve"> PAGEREF _Toc270969847 \h </w:instrText>
+              <w:instrText xml:space="preserve"> PAGEREF _Toc271031688 \h </w:instrText>
             </w:r>
             <w:r>
               <w:rPr>
@@ -2742,17 +2846,14 @@
             <w:rPr>
               <w:noProof/>
               <w:sz w:val="22"/>
-              <w:lang w:val="en-US" w:eastAsia="zh-TW"/>
+              <w:lang w:eastAsia="en-AU"/>
             </w:rPr>
           </w:pPr>
-          <w:hyperlink w:anchor="_Toc270969848" w:history="1">
+          <w:hyperlink w:anchor="_Toc271031689" w:history="1">
             <w:r>
               <w:rPr>
                 <w:rStyle w:val="Hyperlink"/>
-                <w:rFonts w:ascii="Times New Roman" w:hAnsi="Times New Roman" w:cs="Times New Roman"/>
-                <w:noProof/>
-                <w:snapToGrid w:val="0"/>
-                <w:w w:val="0"/>
+                <w:noProof/>
                 <w:lang w:bidi="en-US"/>
               </w:rPr>
               <w:t>3.1.1</w:t>
@@ -2761,7 +2862,7 @@
               <w:rPr>
                 <w:noProof/>
                 <w:sz w:val="22"/>
-                <w:lang w:val="en-US" w:eastAsia="zh-TW"/>
+                <w:lang w:eastAsia="en-AU"/>
               </w:rPr>
               <w:tab/>
             </w:r>
@@ -2792,7 +2893,7 @@
                 <w:noProof/>
                 <w:webHidden/>
               </w:rPr>
-              <w:instrText xml:space="preserve"> PAGEREF _Toc270969848 \h </w:instrText>
+              <w:instrText xml:space="preserve"> PAGEREF _Toc271031689 \h </w:instrText>
             </w:r>
             <w:r>
               <w:rPr>
@@ -2833,17 +2934,14 @@
             <w:rPr>
               <w:noProof/>
               <w:sz w:val="22"/>
-              <w:lang w:val="en-US" w:eastAsia="zh-TW"/>
+              <w:lang w:eastAsia="en-AU"/>
             </w:rPr>
           </w:pPr>
-          <w:hyperlink w:anchor="_Toc270969849" w:history="1">
+          <w:hyperlink w:anchor="_Toc271031690" w:history="1">
             <w:r>
               <w:rPr>
                 <w:rStyle w:val="Hyperlink"/>
-                <w:rFonts w:ascii="Times New Roman" w:hAnsi="Times New Roman" w:cs="Times New Roman"/>
-                <w:noProof/>
-                <w:snapToGrid w:val="0"/>
-                <w:w w:val="0"/>
+                <w:noProof/>
                 <w:lang w:bidi="en-US"/>
               </w:rPr>
               <w:t>3.1.2</w:t>
@@ -2852,7 +2950,7 @@
               <w:rPr>
                 <w:noProof/>
                 <w:sz w:val="22"/>
-                <w:lang w:val="en-US" w:eastAsia="zh-TW"/>
+                <w:lang w:eastAsia="en-AU"/>
               </w:rPr>
               <w:tab/>
             </w:r>
@@ -2883,7 +2981,7 @@
                 <w:noProof/>
                 <w:webHidden/>
               </w:rPr>
-              <w:instrText xml:space="preserve"> PAGEREF _Toc270969849 \h </w:instrText>
+              <w:instrText xml:space="preserve"> PAGEREF _Toc271031690 \h </w:instrText>
             </w:r>
             <w:r>
               <w:rPr>
@@ -2924,17 +3022,14 @@
             <w:rPr>
               <w:noProof/>
               <w:sz w:val="22"/>
-              <w:lang w:val="en-US" w:eastAsia="zh-TW"/>
+              <w:lang w:eastAsia="en-AU"/>
             </w:rPr>
           </w:pPr>
-          <w:hyperlink w:anchor="_Toc270969850" w:history="1">
+          <w:hyperlink w:anchor="_Toc271031691" w:history="1">
             <w:r>
               <w:rPr>
                 <w:rStyle w:val="Hyperlink"/>
-                <w:rFonts w:ascii="Times New Roman" w:hAnsi="Times New Roman" w:cs="Times New Roman"/>
-                <w:noProof/>
-                <w:snapToGrid w:val="0"/>
-                <w:w w:val="0"/>
+                <w:noProof/>
                 <w:lang w:bidi="en-US"/>
               </w:rPr>
               <w:t>3.1.3</w:t>
@@ -2943,7 +3038,7 @@
               <w:rPr>
                 <w:noProof/>
                 <w:sz w:val="22"/>
-                <w:lang w:val="en-US" w:eastAsia="zh-TW"/>
+                <w:lang w:eastAsia="en-AU"/>
               </w:rPr>
               <w:tab/>
             </w:r>
@@ -2974,7 +3069,7 @@
                 <w:noProof/>
                 <w:webHidden/>
               </w:rPr>
-              <w:instrText xml:space="preserve"> PAGEREF _Toc270969850 \h </w:instrText>
+              <w:instrText xml:space="preserve"> PAGEREF _Toc271031691 \h </w:instrText>
             </w:r>
             <w:r>
               <w:rPr>
@@ -3015,17 +3110,14 @@
             <w:rPr>
               <w:noProof/>
               <w:sz w:val="22"/>
-              <w:lang w:val="en-US" w:eastAsia="zh-TW"/>
+              <w:lang w:eastAsia="en-AU"/>
             </w:rPr>
           </w:pPr>
-          <w:hyperlink w:anchor="_Toc270969851" w:history="1">
+          <w:hyperlink w:anchor="_Toc271031692" w:history="1">
             <w:r>
               <w:rPr>
                 <w:rStyle w:val="Hyperlink"/>
-                <w:rFonts w:ascii="Times New Roman" w:hAnsi="Times New Roman" w:cs="Times New Roman"/>
-                <w:noProof/>
-                <w:snapToGrid w:val="0"/>
-                <w:w w:val="0"/>
+                <w:noProof/>
                 <w:lang w:bidi="en-US"/>
               </w:rPr>
               <w:t>3.1.4</w:t>
@@ -3034,7 +3126,7 @@
               <w:rPr>
                 <w:noProof/>
                 <w:sz w:val="22"/>
-                <w:lang w:val="en-US" w:eastAsia="zh-TW"/>
+                <w:lang w:eastAsia="en-AU"/>
               </w:rPr>
               <w:tab/>
             </w:r>
@@ -3065,7 +3157,7 @@
                 <w:noProof/>
                 <w:webHidden/>
               </w:rPr>
-              <w:instrText xml:space="preserve"> PAGEREF _Toc270969851 \h </w:instrText>
+              <w:instrText xml:space="preserve"> PAGEREF _Toc271031692 \h </w:instrText>
             </w:r>
             <w:r>
               <w:rPr>
@@ -3106,17 +3198,14 @@
             <w:rPr>
               <w:noProof/>
               <w:sz w:val="22"/>
-              <w:lang w:val="en-US" w:eastAsia="zh-TW"/>
+              <w:lang w:eastAsia="en-AU"/>
             </w:rPr>
           </w:pPr>
-          <w:hyperlink w:anchor="_Toc270969852" w:history="1">
+          <w:hyperlink w:anchor="_Toc271031693" w:history="1">
             <w:r>
               <w:rPr>
                 <w:rStyle w:val="Hyperlink"/>
-                <w:rFonts w:ascii="Times New Roman" w:hAnsi="Times New Roman" w:cs="Times New Roman"/>
-                <w:noProof/>
-                <w:snapToGrid w:val="0"/>
-                <w:w w:val="0"/>
+                <w:noProof/>
                 <w:lang w:bidi="en-US"/>
               </w:rPr>
               <w:t>3.1.5</w:t>
@@ -3125,7 +3214,7 @@
               <w:rPr>
                 <w:noProof/>
                 <w:sz w:val="22"/>
-                <w:lang w:val="en-US" w:eastAsia="zh-TW"/>
+                <w:lang w:eastAsia="en-AU"/>
               </w:rPr>
               <w:tab/>
             </w:r>
@@ -3156,7 +3245,7 @@
                 <w:noProof/>
                 <w:webHidden/>
               </w:rPr>
-              <w:instrText xml:space="preserve"> PAGEREF _Toc270969852 \h </w:instrText>
+              <w:instrText xml:space="preserve"> PAGEREF _Toc271031693 \h </w:instrText>
             </w:r>
             <w:r>
               <w:rPr>
@@ -3197,17 +3286,14 @@
             <w:rPr>
               <w:noProof/>
               <w:sz w:val="22"/>
-              <w:lang w:val="en-US" w:eastAsia="zh-TW"/>
+              <w:lang w:eastAsia="en-AU"/>
             </w:rPr>
           </w:pPr>
-          <w:hyperlink w:anchor="_Toc270969853" w:history="1">
+          <w:hyperlink w:anchor="_Toc271031694" w:history="1">
             <w:r>
               <w:rPr>
                 <w:rStyle w:val="Hyperlink"/>
-                <w:rFonts w:ascii="Times New Roman" w:hAnsi="Times New Roman" w:cs="Times New Roman"/>
-                <w:noProof/>
-                <w:snapToGrid w:val="0"/>
-                <w:w w:val="0"/>
+                <w:noProof/>
                 <w:lang w:bidi="en-US"/>
               </w:rPr>
               <w:t>3.1.6</w:t>
@@ -3216,7 +3302,7 @@
               <w:rPr>
                 <w:noProof/>
                 <w:sz w:val="22"/>
-                <w:lang w:val="en-US" w:eastAsia="zh-TW"/>
+                <w:lang w:eastAsia="en-AU"/>
               </w:rPr>
               <w:tab/>
             </w:r>
@@ -3247,7 +3333,7 @@
                 <w:noProof/>
                 <w:webHidden/>
               </w:rPr>
-              <w:instrText xml:space="preserve"> PAGEREF _Toc270969853 \h </w:instrText>
+              <w:instrText xml:space="preserve"> PAGEREF _Toc271031694 \h </w:instrText>
             </w:r>
             <w:r>
               <w:rPr>
@@ -3288,17 +3374,14 @@
             <w:rPr>
               <w:noProof/>
               <w:sz w:val="22"/>
-              <w:lang w:val="en-US" w:eastAsia="zh-TW"/>
+              <w:lang w:eastAsia="en-AU"/>
             </w:rPr>
           </w:pPr>
-          <w:hyperlink w:anchor="_Toc270969854" w:history="1">
+          <w:hyperlink w:anchor="_Toc271031695" w:history="1">
             <w:r>
               <w:rPr>
                 <w:rStyle w:val="Hyperlink"/>
-                <w:rFonts w:ascii="Times New Roman" w:hAnsi="Times New Roman" w:cs="Times New Roman"/>
-                <w:noProof/>
-                <w:snapToGrid w:val="0"/>
-                <w:w w:val="0"/>
+                <w:noProof/>
                 <w:lang w:bidi="en-US"/>
               </w:rPr>
               <w:t>3.1.7</w:t>
@@ -3307,7 +3390,7 @@
               <w:rPr>
                 <w:noProof/>
                 <w:sz w:val="22"/>
-                <w:lang w:val="en-US" w:eastAsia="zh-TW"/>
+                <w:lang w:eastAsia="en-AU"/>
               </w:rPr>
               <w:tab/>
             </w:r>
@@ -3338,7 +3421,7 @@
                 <w:noProof/>
                 <w:webHidden/>
               </w:rPr>
-              <w:instrText xml:space="preserve"> PAGEREF _Toc270969854 \h </w:instrText>
+              <w:instrText xml:space="preserve"> PAGEREF _Toc271031695 \h </w:instrText>
             </w:r>
             <w:r>
               <w:rPr>
@@ -3379,17 +3462,14 @@
             <w:rPr>
               <w:noProof/>
               <w:sz w:val="22"/>
-              <w:lang w:val="en-US" w:eastAsia="zh-TW"/>
+              <w:lang w:eastAsia="en-AU"/>
             </w:rPr>
           </w:pPr>
-          <w:hyperlink w:anchor="_Toc270969855" w:history="1">
+          <w:hyperlink w:anchor="_Toc271031696" w:history="1">
             <w:r>
               <w:rPr>
                 <w:rStyle w:val="Hyperlink"/>
-                <w:rFonts w:ascii="Times New Roman" w:hAnsi="Times New Roman" w:cs="Times New Roman"/>
-                <w:noProof/>
-                <w:snapToGrid w:val="0"/>
-                <w:w w:val="0"/>
+                <w:noProof/>
                 <w:lang w:bidi="en-US"/>
               </w:rPr>
               <w:t>3.1.8</w:t>
@@ -3398,7 +3478,7 @@
               <w:rPr>
                 <w:noProof/>
                 <w:sz w:val="22"/>
-                <w:lang w:val="en-US" w:eastAsia="zh-TW"/>
+                <w:lang w:eastAsia="en-AU"/>
               </w:rPr>
               <w:tab/>
             </w:r>
@@ -3429,7 +3509,7 @@
                 <w:noProof/>
                 <w:webHidden/>
               </w:rPr>
-              <w:instrText xml:space="preserve"> PAGEREF _Toc270969855 \h </w:instrText>
+              <w:instrText xml:space="preserve"> PAGEREF _Toc271031696 \h </w:instrText>
             </w:r>
             <w:r>
               <w:rPr>
@@ -3470,17 +3550,14 @@
             <w:rPr>
               <w:noProof/>
               <w:sz w:val="22"/>
-              <w:lang w:val="en-US" w:eastAsia="zh-TW"/>
+              <w:lang w:eastAsia="en-AU"/>
             </w:rPr>
           </w:pPr>
-          <w:hyperlink w:anchor="_Toc270969856" w:history="1">
+          <w:hyperlink w:anchor="_Toc271031697" w:history="1">
             <w:r>
               <w:rPr>
                 <w:rStyle w:val="Hyperlink"/>
-                <w:rFonts w:ascii="Times New Roman" w:hAnsi="Times New Roman" w:cs="Times New Roman"/>
-                <w:noProof/>
-                <w:snapToGrid w:val="0"/>
-                <w:w w:val="0"/>
+                <w:noProof/>
                 <w:lang w:bidi="en-US"/>
               </w:rPr>
               <w:t>3.1.9</w:t>
@@ -3489,7 +3566,7 @@
               <w:rPr>
                 <w:noProof/>
                 <w:sz w:val="22"/>
-                <w:lang w:val="en-US" w:eastAsia="zh-TW"/>
+                <w:lang w:eastAsia="en-AU"/>
               </w:rPr>
               <w:tab/>
             </w:r>
@@ -3520,7 +3597,7 @@
                 <w:noProof/>
                 <w:webHidden/>
               </w:rPr>
-              <w:instrText xml:space="preserve"> PAGEREF _Toc270969856 \h </w:instrText>
+              <w:instrText xml:space="preserve"> PAGEREF _Toc271031697 \h </w:instrText>
             </w:r>
             <w:r>
               <w:rPr>
@@ -3561,17 +3638,14 @@
             <w:rPr>
               <w:noProof/>
               <w:sz w:val="22"/>
-              <w:lang w:val="en-US" w:eastAsia="zh-TW"/>
+              <w:lang w:eastAsia="en-AU"/>
             </w:rPr>
           </w:pPr>
-          <w:hyperlink w:anchor="_Toc270969857" w:history="1">
+          <w:hyperlink w:anchor="_Toc271031698" w:history="1">
             <w:r>
               <w:rPr>
                 <w:rStyle w:val="Hyperlink"/>
-                <w:rFonts w:ascii="Times New Roman" w:hAnsi="Times New Roman" w:cs="Times New Roman"/>
-                <w:noProof/>
-                <w:snapToGrid w:val="0"/>
-                <w:w w:val="0"/>
+                <w:noProof/>
                 <w:lang w:bidi="en-US"/>
               </w:rPr>
               <w:t>3.1.10</w:t>
@@ -3580,7 +3654,7 @@
               <w:rPr>
                 <w:noProof/>
                 <w:sz w:val="22"/>
-                <w:lang w:val="en-US" w:eastAsia="zh-TW"/>
+                <w:lang w:eastAsia="en-AU"/>
               </w:rPr>
               <w:tab/>
             </w:r>
@@ -3611,7 +3685,7 @@
                 <w:noProof/>
                 <w:webHidden/>
               </w:rPr>
-              <w:instrText xml:space="preserve"> PAGEREF _Toc270969857 \h </w:instrText>
+              <w:instrText xml:space="preserve"> PAGEREF _Toc271031698 \h </w:instrText>
             </w:r>
             <w:r>
               <w:rPr>
@@ -3652,17 +3726,14 @@
             <w:rPr>
               <w:noProof/>
               <w:sz w:val="22"/>
-              <w:lang w:val="en-US" w:eastAsia="zh-TW"/>
+              <w:lang w:eastAsia="en-AU"/>
             </w:rPr>
           </w:pPr>
-          <w:hyperlink w:anchor="_Toc270969858" w:history="1">
+          <w:hyperlink w:anchor="_Toc271031699" w:history="1">
             <w:r>
               <w:rPr>
                 <w:rStyle w:val="Hyperlink"/>
-                <w:rFonts w:ascii="Times New Roman" w:hAnsi="Times New Roman" w:cs="Times New Roman"/>
-                <w:noProof/>
-                <w:snapToGrid w:val="0"/>
-                <w:w w:val="0"/>
+                <w:noProof/>
                 <w:lang w:bidi="en-US"/>
               </w:rPr>
               <w:t>3.1.11</w:t>
@@ -3671,7 +3742,7 @@
               <w:rPr>
                 <w:noProof/>
                 <w:sz w:val="22"/>
-                <w:lang w:val="en-US" w:eastAsia="zh-TW"/>
+                <w:lang w:eastAsia="en-AU"/>
               </w:rPr>
               <w:tab/>
             </w:r>
@@ -3702,7 +3773,7 @@
                 <w:noProof/>
                 <w:webHidden/>
               </w:rPr>
-              <w:instrText xml:space="preserve"> PAGEREF _Toc270969858 \h </w:instrText>
+              <w:instrText xml:space="preserve"> PAGEREF _Toc271031699 \h </w:instrText>
             </w:r>
             <w:r>
               <w:rPr>
@@ -3743,17 +3814,14 @@
             <w:rPr>
               <w:noProof/>
               <w:sz w:val="22"/>
-              <w:lang w:val="en-US" w:eastAsia="zh-TW"/>
+              <w:lang w:eastAsia="en-AU"/>
             </w:rPr>
           </w:pPr>
-          <w:hyperlink w:anchor="_Toc270969859" w:history="1">
+          <w:hyperlink w:anchor="_Toc271031700" w:history="1">
             <w:r>
               <w:rPr>
                 <w:rStyle w:val="Hyperlink"/>
-                <w:rFonts w:ascii="Times New Roman" w:hAnsi="Times New Roman" w:cs="Times New Roman"/>
-                <w:noProof/>
-                <w:snapToGrid w:val="0"/>
-                <w:w w:val="0"/>
+                <w:noProof/>
                 <w:lang w:bidi="en-US"/>
               </w:rPr>
               <w:t>3.1.12</w:t>
@@ -3762,7 +3830,7 @@
               <w:rPr>
                 <w:noProof/>
                 <w:sz w:val="22"/>
-                <w:lang w:val="en-US" w:eastAsia="zh-TW"/>
+                <w:lang w:eastAsia="en-AU"/>
               </w:rPr>
               <w:tab/>
             </w:r>
@@ -3793,7 +3861,7 @@
                 <w:noProof/>
                 <w:webHidden/>
               </w:rPr>
-              <w:instrText xml:space="preserve"> PAGEREF _Toc270969859 \h </w:instrText>
+              <w:instrText xml:space="preserve"> PAGEREF _Toc271031700 \h </w:instrText>
             </w:r>
             <w:r>
               <w:rPr>
@@ -3834,17 +3902,14 @@
             <w:rPr>
               <w:noProof/>
               <w:sz w:val="22"/>
-              <w:lang w:val="en-US" w:eastAsia="zh-TW"/>
+              <w:lang w:eastAsia="en-AU"/>
             </w:rPr>
           </w:pPr>
-          <w:hyperlink w:anchor="_Toc270969860" w:history="1">
+          <w:hyperlink w:anchor="_Toc271031701" w:history="1">
             <w:r>
               <w:rPr>
                 <w:rStyle w:val="Hyperlink"/>
-                <w:rFonts w:ascii="Times New Roman" w:hAnsi="Times New Roman" w:cs="Times New Roman"/>
-                <w:noProof/>
-                <w:snapToGrid w:val="0"/>
-                <w:w w:val="0"/>
+                <w:noProof/>
                 <w:lang w:bidi="en-US"/>
               </w:rPr>
               <w:t>3.1.13</w:t>
@@ -3853,7 +3918,7 @@
               <w:rPr>
                 <w:noProof/>
                 <w:sz w:val="22"/>
-                <w:lang w:val="en-US" w:eastAsia="zh-TW"/>
+                <w:lang w:eastAsia="en-AU"/>
               </w:rPr>
               <w:tab/>
             </w:r>
@@ -3884,7 +3949,7 @@
                 <w:noProof/>
                 <w:webHidden/>
               </w:rPr>
-              <w:instrText xml:space="preserve"> PAGEREF _Toc270969860 \h </w:instrText>
+              <w:instrText xml:space="preserve"> PAGEREF _Toc271031701 \h </w:instrText>
             </w:r>
             <w:r>
               <w:rPr>
@@ -3925,17 +3990,14 @@
             <w:rPr>
               <w:noProof/>
               <w:sz w:val="22"/>
-              <w:lang w:val="en-US" w:eastAsia="zh-TW"/>
+              <w:lang w:eastAsia="en-AU"/>
             </w:rPr>
           </w:pPr>
-          <w:hyperlink w:anchor="_Toc270969861" w:history="1">
+          <w:hyperlink w:anchor="_Toc271031702" w:history="1">
             <w:r>
               <w:rPr>
                 <w:rStyle w:val="Hyperlink"/>
-                <w:rFonts w:ascii="Times New Roman" w:hAnsi="Times New Roman" w:cs="Times New Roman"/>
-                <w:noProof/>
-                <w:snapToGrid w:val="0"/>
-                <w:w w:val="0"/>
+                <w:noProof/>
                 <w:lang w:bidi="en-US"/>
               </w:rPr>
               <w:t>3.1.14</w:t>
@@ -3944,7 +4006,7 @@
               <w:rPr>
                 <w:noProof/>
                 <w:sz w:val="22"/>
-                <w:lang w:val="en-US" w:eastAsia="zh-TW"/>
+                <w:lang w:eastAsia="en-AU"/>
               </w:rPr>
               <w:tab/>
             </w:r>
@@ -3975,7 +4037,7 @@
                 <w:noProof/>
                 <w:webHidden/>
               </w:rPr>
-              <w:instrText xml:space="preserve"> PAGEREF _Toc270969861 \h </w:instrText>
+              <w:instrText xml:space="preserve"> PAGEREF _Toc271031702 \h </w:instrText>
             </w:r>
             <w:r>
               <w:rPr>
@@ -4016,17 +4078,14 @@
             <w:rPr>
               <w:noProof/>
               <w:sz w:val="22"/>
-              <w:lang w:val="en-US" w:eastAsia="zh-TW"/>
+              <w:lang w:eastAsia="en-AU"/>
             </w:rPr>
           </w:pPr>
-          <w:hyperlink w:anchor="_Toc270969862" w:history="1">
+          <w:hyperlink w:anchor="_Toc271031703" w:history="1">
             <w:r>
               <w:rPr>
                 <w:rStyle w:val="Hyperlink"/>
-                <w:rFonts w:ascii="Times New Roman" w:hAnsi="Times New Roman" w:cs="Times New Roman"/>
-                <w:noProof/>
-                <w:snapToGrid w:val="0"/>
-                <w:w w:val="0"/>
+                <w:noProof/>
                 <w:lang w:bidi="en-US"/>
               </w:rPr>
               <w:t>3.1.15</w:t>
@@ -4035,7 +4094,7 @@
               <w:rPr>
                 <w:noProof/>
                 <w:sz w:val="22"/>
-                <w:lang w:val="en-US" w:eastAsia="zh-TW"/>
+                <w:lang w:eastAsia="en-AU"/>
               </w:rPr>
               <w:tab/>
             </w:r>
@@ -4066,7 +4125,7 @@
                 <w:noProof/>
                 <w:webHidden/>
               </w:rPr>
-              <w:instrText xml:space="preserve"> PAGEREF _Toc270969862 \h </w:instrText>
+              <w:instrText xml:space="preserve"> PAGEREF _Toc271031703 \h </w:instrText>
             </w:r>
             <w:r>
               <w:rPr>
@@ -4107,17 +4166,14 @@
             <w:rPr>
               <w:noProof/>
               <w:sz w:val="22"/>
-              <w:lang w:val="en-US" w:eastAsia="zh-TW"/>
+              <w:lang w:eastAsia="en-AU"/>
             </w:rPr>
           </w:pPr>
-          <w:hyperlink w:anchor="_Toc270969863" w:history="1">
+          <w:hyperlink w:anchor="_Toc271031704" w:history="1">
             <w:r>
               <w:rPr>
                 <w:rStyle w:val="Hyperlink"/>
-                <w:rFonts w:ascii="Times New Roman" w:hAnsi="Times New Roman" w:cs="Times New Roman"/>
-                <w:noProof/>
-                <w:snapToGrid w:val="0"/>
-                <w:w w:val="0"/>
+                <w:noProof/>
                 <w:lang w:bidi="en-US"/>
               </w:rPr>
               <w:t>3.1.16</w:t>
@@ -4126,7 +4182,7 @@
               <w:rPr>
                 <w:noProof/>
                 <w:sz w:val="22"/>
-                <w:lang w:val="en-US" w:eastAsia="zh-TW"/>
+                <w:lang w:eastAsia="en-AU"/>
               </w:rPr>
               <w:tab/>
             </w:r>
@@ -4157,7 +4213,7 @@
                 <w:noProof/>
                 <w:webHidden/>
               </w:rPr>
-              <w:instrText xml:space="preserve"> PAGEREF _Toc270969863 \h </w:instrText>
+              <w:instrText xml:space="preserve"> PAGEREF _Toc271031704 \h </w:instrText>
             </w:r>
             <w:r>
               <w:rPr>
@@ -4198,17 +4254,14 @@
             <w:rPr>
               <w:noProof/>
               <w:sz w:val="22"/>
-              <w:lang w:val="en-US" w:eastAsia="zh-TW"/>
+              <w:lang w:eastAsia="en-AU"/>
             </w:rPr>
           </w:pPr>
-          <w:hyperlink w:anchor="_Toc270969864" w:history="1">
+          <w:hyperlink w:anchor="_Toc271031705" w:history="1">
             <w:r>
               <w:rPr>
                 <w:rStyle w:val="Hyperlink"/>
-                <w:rFonts w:ascii="Times New Roman" w:hAnsi="Times New Roman" w:cs="Times New Roman"/>
-                <w:noProof/>
-                <w:snapToGrid w:val="0"/>
-                <w:w w:val="0"/>
+                <w:noProof/>
                 <w:lang w:bidi="en-US"/>
               </w:rPr>
               <w:t>3.1.17</w:t>
@@ -4217,7 +4270,7 @@
               <w:rPr>
                 <w:noProof/>
                 <w:sz w:val="22"/>
-                <w:lang w:val="en-US" w:eastAsia="zh-TW"/>
+                <w:lang w:eastAsia="en-AU"/>
               </w:rPr>
               <w:tab/>
             </w:r>
@@ -4248,7 +4301,7 @@
                 <w:noProof/>
                 <w:webHidden/>
               </w:rPr>
-              <w:instrText xml:space="preserve"> PAGEREF _Toc270969864 \h </w:instrText>
+              <w:instrText xml:space="preserve"> PAGEREF _Toc271031705 \h </w:instrText>
             </w:r>
             <w:r>
               <w:rPr>
@@ -4289,17 +4342,14 @@
             <w:rPr>
               <w:noProof/>
               <w:sz w:val="22"/>
-              <w:lang w:val="en-US" w:eastAsia="zh-TW"/>
+              <w:lang w:eastAsia="en-AU"/>
             </w:rPr>
           </w:pPr>
-          <w:hyperlink w:anchor="_Toc270969865" w:history="1">
+          <w:hyperlink w:anchor="_Toc271031706" w:history="1">
             <w:r>
               <w:rPr>
                 <w:rStyle w:val="Hyperlink"/>
-                <w:rFonts w:ascii="Times New Roman" w:hAnsi="Times New Roman" w:cs="Times New Roman"/>
-                <w:noProof/>
-                <w:snapToGrid w:val="0"/>
-                <w:w w:val="0"/>
+                <w:noProof/>
                 <w:lang w:bidi="en-US"/>
               </w:rPr>
               <w:t>3.1.18</w:t>
@@ -4308,7 +4358,7 @@
               <w:rPr>
                 <w:noProof/>
                 <w:sz w:val="22"/>
-                <w:lang w:val="en-US" w:eastAsia="zh-TW"/>
+                <w:lang w:eastAsia="en-AU"/>
               </w:rPr>
               <w:tab/>
             </w:r>
@@ -4339,7 +4389,7 @@
                 <w:noProof/>
                 <w:webHidden/>
               </w:rPr>
-              <w:instrText xml:space="preserve"> PAGEREF _Toc270969865 \h </w:instrText>
+              <w:instrText xml:space="preserve"> PAGEREF _Toc271031706 \h </w:instrText>
             </w:r>
             <w:r>
               <w:rPr>
@@ -4380,17 +4430,14 @@
             <w:rPr>
               <w:noProof/>
               <w:sz w:val="22"/>
-              <w:lang w:val="en-US" w:eastAsia="zh-TW"/>
+              <w:lang w:eastAsia="en-AU"/>
             </w:rPr>
           </w:pPr>
-          <w:hyperlink w:anchor="_Toc270969866" w:history="1">
+          <w:hyperlink w:anchor="_Toc271031707" w:history="1">
             <w:r>
               <w:rPr>
                 <w:rStyle w:val="Hyperlink"/>
-                <w:rFonts w:ascii="Times New Roman" w:hAnsi="Times New Roman" w:cs="Times New Roman"/>
-                <w:noProof/>
-                <w:snapToGrid w:val="0"/>
-                <w:w w:val="0"/>
+                <w:noProof/>
                 <w:lang w:bidi="en-US"/>
               </w:rPr>
               <w:t>3.1.19</w:t>
@@ -4399,7 +4446,7 @@
               <w:rPr>
                 <w:noProof/>
                 <w:sz w:val="22"/>
-                <w:lang w:val="en-US" w:eastAsia="zh-TW"/>
+                <w:lang w:eastAsia="en-AU"/>
               </w:rPr>
               <w:tab/>
             </w:r>
@@ -4430,7 +4477,7 @@
                 <w:noProof/>
                 <w:webHidden/>
               </w:rPr>
-              <w:instrText xml:space="preserve"> PAGEREF _Toc270969866 \h </w:instrText>
+              <w:instrText xml:space="preserve"> PAGEREF _Toc271031707 \h </w:instrText>
             </w:r>
             <w:r>
               <w:rPr>
@@ -4471,17 +4518,14 @@
             <w:rPr>
               <w:noProof/>
               <w:sz w:val="22"/>
-              <w:lang w:val="en-US" w:eastAsia="zh-TW"/>
+              <w:lang w:eastAsia="en-AU"/>
             </w:rPr>
           </w:pPr>
-          <w:hyperlink w:anchor="_Toc270969867" w:history="1">
+          <w:hyperlink w:anchor="_Toc271031708" w:history="1">
             <w:r>
               <w:rPr>
                 <w:rStyle w:val="Hyperlink"/>
-                <w:rFonts w:ascii="Times New Roman" w:hAnsi="Times New Roman" w:cs="Times New Roman"/>
-                <w:noProof/>
-                <w:snapToGrid w:val="0"/>
-                <w:w w:val="0"/>
+                <w:noProof/>
                 <w:lang w:bidi="en-US"/>
               </w:rPr>
               <w:t>3.1.20</w:t>
@@ -4490,7 +4534,7 @@
               <w:rPr>
                 <w:noProof/>
                 <w:sz w:val="22"/>
-                <w:lang w:val="en-US" w:eastAsia="zh-TW"/>
+                <w:lang w:eastAsia="en-AU"/>
               </w:rPr>
               <w:tab/>
             </w:r>
@@ -4521,7 +4565,7 @@
                 <w:noProof/>
                 <w:webHidden/>
               </w:rPr>
-              <w:instrText xml:space="preserve"> PAGEREF _Toc270969867 \h </w:instrText>
+              <w:instrText xml:space="preserve"> PAGEREF _Toc271031708 \h </w:instrText>
             </w:r>
             <w:r>
               <w:rPr>
@@ -4562,17 +4606,14 @@
             <w:rPr>
               <w:noProof/>
               <w:sz w:val="22"/>
-              <w:lang w:val="en-US" w:eastAsia="zh-TW"/>
+              <w:lang w:eastAsia="en-AU"/>
             </w:rPr>
           </w:pPr>
-          <w:hyperlink w:anchor="_Toc270969868" w:history="1">
+          <w:hyperlink w:anchor="_Toc271031709" w:history="1">
             <w:r>
               <w:rPr>
                 <w:rStyle w:val="Hyperlink"/>
-                <w:rFonts w:ascii="Times New Roman" w:hAnsi="Times New Roman" w:cs="Times New Roman"/>
-                <w:noProof/>
-                <w:snapToGrid w:val="0"/>
-                <w:w w:val="0"/>
+                <w:noProof/>
                 <w:lang w:bidi="en-US"/>
               </w:rPr>
               <w:t>3.1.21</w:t>
@@ -4581,7 +4622,7 @@
               <w:rPr>
                 <w:noProof/>
                 <w:sz w:val="22"/>
-                <w:lang w:val="en-US" w:eastAsia="zh-TW"/>
+                <w:lang w:eastAsia="en-AU"/>
               </w:rPr>
               <w:tab/>
             </w:r>
@@ -4612,7 +4653,7 @@
                 <w:noProof/>
                 <w:webHidden/>
               </w:rPr>
-              <w:instrText xml:space="preserve"> PAGEREF _Toc270969868 \h </w:instrText>
+              <w:instrText xml:space="preserve"> PAGEREF _Toc271031709 \h </w:instrText>
             </w:r>
             <w:r>
               <w:rPr>
@@ -4653,17 +4694,14 @@
             <w:rPr>
               <w:noProof/>
               <w:sz w:val="22"/>
-              <w:lang w:val="en-US" w:eastAsia="zh-TW"/>
+              <w:lang w:eastAsia="en-AU"/>
             </w:rPr>
           </w:pPr>
-          <w:hyperlink w:anchor="_Toc270969869" w:history="1">
+          <w:hyperlink w:anchor="_Toc271031710" w:history="1">
             <w:r>
               <w:rPr>
                 <w:rStyle w:val="Hyperlink"/>
-                <w:rFonts w:ascii="Times New Roman" w:hAnsi="Times New Roman" w:cs="Times New Roman"/>
-                <w:noProof/>
-                <w:snapToGrid w:val="0"/>
-                <w:w w:val="0"/>
+                <w:noProof/>
                 <w:lang w:bidi="en-US"/>
               </w:rPr>
               <w:t>3.1.22</w:t>
@@ -4672,7 +4710,7 @@
               <w:rPr>
                 <w:noProof/>
                 <w:sz w:val="22"/>
-                <w:lang w:val="en-US" w:eastAsia="zh-TW"/>
+                <w:lang w:eastAsia="en-AU"/>
               </w:rPr>
               <w:tab/>
             </w:r>
@@ -4703,7 +4741,7 @@
                 <w:noProof/>
                 <w:webHidden/>
               </w:rPr>
-              <w:instrText xml:space="preserve"> PAGEREF _Toc270969869 \h </w:instrText>
+              <w:instrText xml:space="preserve"> PAGEREF _Toc271031710 \h </w:instrText>
             </w:r>
             <w:r>
               <w:rPr>
@@ -4744,17 +4782,14 @@
             <w:rPr>
               <w:noProof/>
               <w:sz w:val="22"/>
-              <w:lang w:val="en-US" w:eastAsia="zh-TW"/>
+              <w:lang w:eastAsia="en-AU"/>
             </w:rPr>
           </w:pPr>
-          <w:hyperlink w:anchor="_Toc270969870" w:history="1">
+          <w:hyperlink w:anchor="_Toc271031711" w:history="1">
             <w:r>
               <w:rPr>
                 <w:rStyle w:val="Hyperlink"/>
-                <w:rFonts w:ascii="Times New Roman" w:hAnsi="Times New Roman" w:cs="Times New Roman"/>
-                <w:noProof/>
-                <w:snapToGrid w:val="0"/>
-                <w:w w:val="0"/>
+                <w:noProof/>
                 <w:lang w:bidi="en-US"/>
               </w:rPr>
               <w:t>3.1.23</w:t>
@@ -4763,7 +4798,7 @@
               <w:rPr>
                 <w:noProof/>
                 <w:sz w:val="22"/>
-                <w:lang w:val="en-US" w:eastAsia="zh-TW"/>
+                <w:lang w:eastAsia="en-AU"/>
               </w:rPr>
               <w:tab/>
             </w:r>
@@ -4794,7 +4829,7 @@
                 <w:noProof/>
                 <w:webHidden/>
               </w:rPr>
-              <w:instrText xml:space="preserve"> PAGEREF _Toc270969870 \h </w:instrText>
+              <w:instrText xml:space="preserve"> PAGEREF _Toc271031711 \h </w:instrText>
             </w:r>
             <w:r>
               <w:rPr>
@@ -4835,17 +4870,14 @@
             <w:rPr>
               <w:noProof/>
               <w:sz w:val="22"/>
-              <w:lang w:val="en-US" w:eastAsia="zh-TW"/>
+              <w:lang w:eastAsia="en-AU"/>
             </w:rPr>
           </w:pPr>
-          <w:hyperlink w:anchor="_Toc270969871" w:history="1">
+          <w:hyperlink w:anchor="_Toc271031712" w:history="1">
             <w:r>
               <w:rPr>
                 <w:rStyle w:val="Hyperlink"/>
-                <w:rFonts w:ascii="Times New Roman" w:hAnsi="Times New Roman" w:cs="Times New Roman"/>
-                <w:noProof/>
-                <w:snapToGrid w:val="0"/>
-                <w:w w:val="0"/>
+                <w:noProof/>
                 <w:lang w:bidi="en-US"/>
               </w:rPr>
               <w:t>3.1.24</w:t>
@@ -4854,7 +4886,7 @@
               <w:rPr>
                 <w:noProof/>
                 <w:sz w:val="22"/>
-                <w:lang w:val="en-US" w:eastAsia="zh-TW"/>
+                <w:lang w:eastAsia="en-AU"/>
               </w:rPr>
               <w:tab/>
             </w:r>
@@ -4885,7 +4917,7 @@
                 <w:noProof/>
                 <w:webHidden/>
               </w:rPr>
-              <w:instrText xml:space="preserve"> PAGEREF _Toc270969871 \h </w:instrText>
+              <w:instrText xml:space="preserve"> PAGEREF _Toc271031712 \h </w:instrText>
             </w:r>
             <w:r>
               <w:rPr>
@@ -4926,17 +4958,14 @@
             <w:rPr>
               <w:noProof/>
               <w:sz w:val="22"/>
-              <w:lang w:val="en-US" w:eastAsia="zh-TW"/>
+              <w:lang w:eastAsia="en-AU"/>
             </w:rPr>
           </w:pPr>
-          <w:hyperlink w:anchor="_Toc270969872" w:history="1">
+          <w:hyperlink w:anchor="_Toc271031713" w:history="1">
             <w:r>
               <w:rPr>
                 <w:rStyle w:val="Hyperlink"/>
-                <w:rFonts w:ascii="Times New Roman" w:hAnsi="Times New Roman" w:cs="Times New Roman"/>
-                <w:noProof/>
-                <w:snapToGrid w:val="0"/>
-                <w:w w:val="0"/>
+                <w:noProof/>
                 <w:lang w:bidi="en-US"/>
               </w:rPr>
               <w:t>3.1.25</w:t>
@@ -4945,7 +4974,7 @@
               <w:rPr>
                 <w:noProof/>
                 <w:sz w:val="22"/>
-                <w:lang w:val="en-US" w:eastAsia="zh-TW"/>
+                <w:lang w:eastAsia="en-AU"/>
               </w:rPr>
               <w:tab/>
             </w:r>
@@ -4976,7 +5005,7 @@
                 <w:noProof/>
                 <w:webHidden/>
               </w:rPr>
-              <w:instrText xml:space="preserve"> PAGEREF _Toc270969872 \h </w:instrText>
+              <w:instrText xml:space="preserve"> PAGEREF _Toc271031713 \h </w:instrText>
             </w:r>
             <w:r>
               <w:rPr>
@@ -5017,17 +5046,14 @@
             <w:rPr>
               <w:noProof/>
               <w:sz w:val="22"/>
-              <w:lang w:val="en-US" w:eastAsia="zh-TW"/>
+              <w:lang w:eastAsia="en-AU"/>
             </w:rPr>
           </w:pPr>
-          <w:hyperlink w:anchor="_Toc270969873" w:history="1">
+          <w:hyperlink w:anchor="_Toc271031714" w:history="1">
             <w:r>
               <w:rPr>
                 <w:rStyle w:val="Hyperlink"/>
-                <w:rFonts w:ascii="Times New Roman" w:hAnsi="Times New Roman" w:cs="Times New Roman"/>
-                <w:noProof/>
-                <w:snapToGrid w:val="0"/>
-                <w:w w:val="0"/>
+                <w:noProof/>
                 <w:lang w:bidi="en-US"/>
               </w:rPr>
               <w:t>3.1.26</w:t>
@@ -5036,7 +5062,7 @@
               <w:rPr>
                 <w:noProof/>
                 <w:sz w:val="22"/>
-                <w:lang w:val="en-US" w:eastAsia="zh-TW"/>
+                <w:lang w:eastAsia="en-AU"/>
               </w:rPr>
               <w:tab/>
             </w:r>
@@ -5067,7 +5093,7 @@
                 <w:noProof/>
                 <w:webHidden/>
               </w:rPr>
-              <w:instrText xml:space="preserve"> PAGEREF _Toc270969873 \h </w:instrText>
+              <w:instrText xml:space="preserve"> PAGEREF _Toc271031714 \h </w:instrText>
             </w:r>
             <w:r>
               <w:rPr>
@@ -5108,17 +5134,14 @@
             <w:rPr>
               <w:noProof/>
               <w:sz w:val="22"/>
-              <w:lang w:val="en-US" w:eastAsia="zh-TW"/>
+              <w:lang w:eastAsia="en-AU"/>
             </w:rPr>
           </w:pPr>
-          <w:hyperlink w:anchor="_Toc270969874" w:history="1">
+          <w:hyperlink w:anchor="_Toc271031715" w:history="1">
             <w:r>
               <w:rPr>
                 <w:rStyle w:val="Hyperlink"/>
-                <w:rFonts w:ascii="Times New Roman" w:hAnsi="Times New Roman" w:cs="Times New Roman"/>
-                <w:noProof/>
-                <w:snapToGrid w:val="0"/>
-                <w:w w:val="0"/>
+                <w:noProof/>
                 <w:lang w:bidi="en-US"/>
               </w:rPr>
               <w:t>3.1.27</w:t>
@@ -5127,7 +5150,7 @@
               <w:rPr>
                 <w:noProof/>
                 <w:sz w:val="22"/>
-                <w:lang w:val="en-US" w:eastAsia="zh-TW"/>
+                <w:lang w:eastAsia="en-AU"/>
               </w:rPr>
               <w:tab/>
             </w:r>
@@ -5158,7 +5181,7 @@
                 <w:noProof/>
                 <w:webHidden/>
               </w:rPr>
-              <w:instrText xml:space="preserve"> PAGEREF _Toc270969874 \h </w:instrText>
+              <w:instrText xml:space="preserve"> PAGEREF _Toc271031715 \h </w:instrText>
             </w:r>
             <w:r>
               <w:rPr>
@@ -5199,17 +5222,14 @@
             <w:rPr>
               <w:noProof/>
               <w:sz w:val="22"/>
-              <w:lang w:val="en-US" w:eastAsia="zh-TW"/>
+              <w:lang w:eastAsia="en-AU"/>
             </w:rPr>
           </w:pPr>
-          <w:hyperlink w:anchor="_Toc270969875" w:history="1">
+          <w:hyperlink w:anchor="_Toc271031716" w:history="1">
             <w:r>
               <w:rPr>
                 <w:rStyle w:val="Hyperlink"/>
-                <w:rFonts w:ascii="Times New Roman" w:hAnsi="Times New Roman" w:cs="Times New Roman"/>
-                <w:noProof/>
-                <w:snapToGrid w:val="0"/>
-                <w:w w:val="0"/>
+                <w:noProof/>
                 <w:lang w:bidi="en-US"/>
               </w:rPr>
               <w:t>3.1.28</w:t>
@@ -5218,7 +5238,7 @@
               <w:rPr>
                 <w:noProof/>
                 <w:sz w:val="22"/>
-                <w:lang w:val="en-US" w:eastAsia="zh-TW"/>
+                <w:lang w:eastAsia="en-AU"/>
               </w:rPr>
               <w:tab/>
             </w:r>
@@ -5249,7 +5269,7 @@
                 <w:noProof/>
                 <w:webHidden/>
               </w:rPr>
-              <w:instrText xml:space="preserve"> PAGEREF _Toc270969875 \h </w:instrText>
+              <w:instrText xml:space="preserve"> PAGEREF _Toc271031716 \h </w:instrText>
             </w:r>
             <w:r>
               <w:rPr>
@@ -5290,17 +5310,14 @@
             <w:rPr>
               <w:noProof/>
               <w:sz w:val="22"/>
-              <w:lang w:val="en-US" w:eastAsia="zh-TW"/>
+              <w:lang w:eastAsia="en-AU"/>
             </w:rPr>
           </w:pPr>
-          <w:hyperlink w:anchor="_Toc270969876" w:history="1">
+          <w:hyperlink w:anchor="_Toc271031717" w:history="1">
             <w:r>
               <w:rPr>
                 <w:rStyle w:val="Hyperlink"/>
-                <w:rFonts w:ascii="Times New Roman" w:hAnsi="Times New Roman" w:cs="Times New Roman"/>
-                <w:noProof/>
-                <w:snapToGrid w:val="0"/>
-                <w:w w:val="0"/>
+                <w:noProof/>
                 <w:lang w:bidi="en-US"/>
               </w:rPr>
               <w:t>3.1.29</w:t>
@@ -5309,7 +5326,7 @@
               <w:rPr>
                 <w:noProof/>
                 <w:sz w:val="22"/>
-                <w:lang w:val="en-US" w:eastAsia="zh-TW"/>
+                <w:lang w:eastAsia="en-AU"/>
               </w:rPr>
               <w:tab/>
             </w:r>
@@ -5340,7 +5357,7 @@
                 <w:noProof/>
                 <w:webHidden/>
               </w:rPr>
-              <w:instrText xml:space="preserve"> PAGEREF _Toc270969876 \h </w:instrText>
+              <w:instrText xml:space="preserve"> PAGEREF _Toc271031717 \h </w:instrText>
             </w:r>
             <w:r>
               <w:rPr>
@@ -5381,17 +5398,14 @@
             <w:rPr>
               <w:noProof/>
               <w:sz w:val="22"/>
-              <w:lang w:val="en-US" w:eastAsia="zh-TW"/>
+              <w:lang w:eastAsia="en-AU"/>
             </w:rPr>
           </w:pPr>
-          <w:hyperlink w:anchor="_Toc270969877" w:history="1">
+          <w:hyperlink w:anchor="_Toc271031718" w:history="1">
             <w:r>
               <w:rPr>
                 <w:rStyle w:val="Hyperlink"/>
-                <w:rFonts w:ascii="Times New Roman" w:hAnsi="Times New Roman" w:cs="Times New Roman"/>
-                <w:noProof/>
-                <w:snapToGrid w:val="0"/>
-                <w:w w:val="0"/>
+                <w:noProof/>
                 <w:lang w:bidi="en-US"/>
               </w:rPr>
               <w:t>3.1.30</w:t>
@@ -5400,7 +5414,7 @@
               <w:rPr>
                 <w:noProof/>
                 <w:sz w:val="22"/>
-                <w:lang w:val="en-US" w:eastAsia="zh-TW"/>
+                <w:lang w:eastAsia="en-AU"/>
               </w:rPr>
               <w:tab/>
             </w:r>
@@ -5431,7 +5445,7 @@
                 <w:noProof/>
                 <w:webHidden/>
               </w:rPr>
-              <w:instrText xml:space="preserve"> PAGEREF _Toc270969877 \h </w:instrText>
+              <w:instrText xml:space="preserve"> PAGEREF _Toc271031718 \h </w:instrText>
             </w:r>
             <w:r>
               <w:rPr>
@@ -5472,10 +5486,10 @@
             <w:rPr>
               <w:noProof/>
               <w:sz w:val="22"/>
-              <w:lang w:val="en-US" w:eastAsia="zh-TW"/>
+              <w:lang w:eastAsia="en-AU"/>
             </w:rPr>
           </w:pPr>
-          <w:hyperlink w:anchor="_Toc270969878" w:history="1">
+          <w:hyperlink w:anchor="_Toc271031719" w:history="1">
             <w:r>
               <w:rPr>
                 <w:rStyle w:val="Hyperlink"/>
@@ -5488,7 +5502,7 @@
               <w:rPr>
                 <w:noProof/>
                 <w:sz w:val="22"/>
-                <w:lang w:val="en-US" w:eastAsia="zh-TW"/>
+                <w:lang w:eastAsia="en-AU"/>
               </w:rPr>
               <w:tab/>
             </w:r>
@@ -5519,7 +5533,7 @@
                 <w:noProof/>
                 <w:webHidden/>
               </w:rPr>
-              <w:instrText xml:space="preserve"> PAGEREF _Toc270969878 \h </w:instrText>
+              <w:instrText xml:space="preserve"> PAGEREF _Toc271031719 \h </w:instrText>
             </w:r>
             <w:r>
               <w:rPr>
@@ -5560,17 +5574,14 @@
             <w:rPr>
               <w:noProof/>
               <w:sz w:val="22"/>
-              <w:lang w:val="en-US" w:eastAsia="zh-TW"/>
+              <w:lang w:eastAsia="en-AU"/>
             </w:rPr>
           </w:pPr>
-          <w:hyperlink w:anchor="_Toc270969882" w:history="1">
+          <w:hyperlink w:anchor="_Toc271031723" w:history="1">
             <w:r>
               <w:rPr>
                 <w:rStyle w:val="Hyperlink"/>
-                <w:rFonts w:ascii="Times New Roman" w:hAnsi="Times New Roman" w:cs="Times New Roman"/>
-                <w:noProof/>
-                <w:snapToGrid w:val="0"/>
-                <w:w w:val="0"/>
+                <w:noProof/>
                 <w:lang w:bidi="en-US"/>
               </w:rPr>
               <w:t>3.2.1</w:t>
@@ -5579,7 +5590,7 @@
               <w:rPr>
                 <w:noProof/>
                 <w:sz w:val="22"/>
-                <w:lang w:val="en-US" w:eastAsia="zh-TW"/>
+                <w:lang w:eastAsia="en-AU"/>
               </w:rPr>
               <w:tab/>
             </w:r>
@@ -5610,7 +5621,7 @@
                 <w:noProof/>
                 <w:webHidden/>
               </w:rPr>
-              <w:instrText xml:space="preserve"> PAGEREF _Toc270969882 \h </w:instrText>
+              <w:instrText xml:space="preserve"> PAGEREF _Toc271031723 \h </w:instrText>
             </w:r>
             <w:r>
               <w:rPr>
@@ -5651,17 +5662,14 @@
             <w:rPr>
               <w:noProof/>
               <w:sz w:val="22"/>
-              <w:lang w:val="en-US" w:eastAsia="zh-TW"/>
+              <w:lang w:eastAsia="en-AU"/>
             </w:rPr>
           </w:pPr>
-          <w:hyperlink w:anchor="_Toc270969883" w:history="1">
+          <w:hyperlink w:anchor="_Toc271031724" w:history="1">
             <w:r>
               <w:rPr>
                 <w:rStyle w:val="Hyperlink"/>
-                <w:rFonts w:ascii="Times New Roman" w:hAnsi="Times New Roman" w:cs="Times New Roman"/>
-                <w:noProof/>
-                <w:snapToGrid w:val="0"/>
-                <w:w w:val="0"/>
+                <w:noProof/>
                 <w:lang w:bidi="en-US"/>
               </w:rPr>
               <w:t>3.2.2</w:t>
@@ -5670,7 +5678,7 @@
               <w:rPr>
                 <w:noProof/>
                 <w:sz w:val="22"/>
-                <w:lang w:val="en-US" w:eastAsia="zh-TW"/>
+                <w:lang w:eastAsia="en-AU"/>
               </w:rPr>
               <w:tab/>
             </w:r>
@@ -5701,7 +5709,7 @@
                 <w:noProof/>
                 <w:webHidden/>
               </w:rPr>
-              <w:instrText xml:space="preserve"> PAGEREF _Toc270969883 \h </w:instrText>
+              <w:instrText xml:space="preserve"> PAGEREF _Toc271031724 \h </w:instrText>
             </w:r>
             <w:r>
               <w:rPr>
@@ -5742,17 +5750,14 @@
             <w:rPr>
               <w:noProof/>
               <w:sz w:val="22"/>
-              <w:lang w:val="en-US" w:eastAsia="zh-TW"/>
+              <w:lang w:eastAsia="en-AU"/>
             </w:rPr>
           </w:pPr>
-          <w:hyperlink w:anchor="_Toc270969884" w:history="1">
+          <w:hyperlink w:anchor="_Toc271031725" w:history="1">
             <w:r>
               <w:rPr>
                 <w:rStyle w:val="Hyperlink"/>
-                <w:rFonts w:ascii="Times New Roman" w:hAnsi="Times New Roman" w:cs="Times New Roman"/>
-                <w:noProof/>
-                <w:snapToGrid w:val="0"/>
-                <w:w w:val="0"/>
+                <w:noProof/>
                 <w:lang w:bidi="en-US"/>
               </w:rPr>
               <w:t>3.2.3</w:t>
@@ -5761,7 +5766,7 @@
               <w:rPr>
                 <w:noProof/>
                 <w:sz w:val="22"/>
-                <w:lang w:val="en-US" w:eastAsia="zh-TW"/>
+                <w:lang w:eastAsia="en-AU"/>
               </w:rPr>
               <w:tab/>
             </w:r>
@@ -5792,7 +5797,7 @@
                 <w:noProof/>
                 <w:webHidden/>
               </w:rPr>
-              <w:instrText xml:space="preserve"> PAGEREF _Toc270969884 \h </w:instrText>
+              <w:instrText xml:space="preserve"> PAGEREF _Toc271031725 \h </w:instrText>
             </w:r>
             <w:r>
               <w:rPr>
@@ -5833,10 +5838,10 @@
             <w:rPr>
               <w:noProof/>
               <w:sz w:val="22"/>
-              <w:lang w:val="en-US" w:eastAsia="zh-TW" w:bidi="ar-SA"/>
+              <w:lang w:eastAsia="en-AU" w:bidi="ar-SA"/>
             </w:rPr>
           </w:pPr>
-          <w:hyperlink w:anchor="_Toc270969885" w:history="1">
+          <w:hyperlink w:anchor="_Toc271031726" w:history="1">
             <w:r>
               <w:rPr>
                 <w:rStyle w:val="Hyperlink"/>
@@ -5848,7 +5853,7 @@
               <w:rPr>
                 <w:noProof/>
                 <w:sz w:val="22"/>
-                <w:lang w:val="en-US" w:eastAsia="zh-TW" w:bidi="ar-SA"/>
+                <w:lang w:eastAsia="en-AU" w:bidi="ar-SA"/>
               </w:rPr>
               <w:tab/>
             </w:r>
@@ -5878,7 +5883,7 @@
                 <w:noProof/>
                 <w:webHidden/>
               </w:rPr>
-              <w:instrText xml:space="preserve"> PAGEREF _Toc270969885 \h </w:instrText>
+              <w:instrText xml:space="preserve"> PAGEREF _Toc271031726 \h </w:instrText>
             </w:r>
             <w:r>
               <w:rPr>
@@ -5919,10 +5924,10 @@
             <w:rPr>
               <w:noProof/>
               <w:sz w:val="22"/>
-              <w:lang w:val="en-US" w:eastAsia="zh-TW"/>
+              <w:lang w:eastAsia="en-AU"/>
             </w:rPr>
           </w:pPr>
-          <w:hyperlink w:anchor="_Toc270969886" w:history="1">
+          <w:hyperlink w:anchor="_Toc271031727" w:history="1">
             <w:r>
               <w:rPr>
                 <w:rStyle w:val="Hyperlink"/>
@@ -5935,7 +5940,7 @@
               <w:rPr>
                 <w:noProof/>
                 <w:sz w:val="22"/>
-                <w:lang w:val="en-US" w:eastAsia="zh-TW"/>
+                <w:lang w:eastAsia="en-AU"/>
               </w:rPr>
               <w:tab/>
             </w:r>
@@ -5966,7 +5971,7 @@
                 <w:noProof/>
                 <w:webHidden/>
               </w:rPr>
-              <w:instrText xml:space="preserve"> PAGEREF _Toc270969886 \h </w:instrText>
+              <w:instrText xml:space="preserve"> PAGEREF _Toc271031727 \h </w:instrText>
             </w:r>
             <w:r>
               <w:rPr>
@@ -6007,10 +6012,10 @@
             <w:rPr>
               <w:noProof/>
               <w:sz w:val="22"/>
-              <w:lang w:val="en-US" w:eastAsia="zh-TW"/>
+              <w:lang w:eastAsia="en-AU"/>
             </w:rPr>
           </w:pPr>
-          <w:hyperlink w:anchor="_Toc270969887" w:history="1">
+          <w:hyperlink w:anchor="_Toc271031728" w:history="1">
             <w:r>
               <w:rPr>
                 <w:rStyle w:val="Hyperlink"/>
@@ -6023,7 +6028,7 @@
               <w:rPr>
                 <w:noProof/>
                 <w:sz w:val="22"/>
-                <w:lang w:val="en-US" w:eastAsia="zh-TW"/>
+                <w:lang w:eastAsia="en-AU"/>
               </w:rPr>
               <w:tab/>
             </w:r>
@@ -6054,7 +6059,7 @@
                 <w:noProof/>
                 <w:webHidden/>
               </w:rPr>
-              <w:instrText xml:space="preserve"> PAGEREF _Toc270969887 \h </w:instrText>
+              <w:instrText xml:space="preserve"> PAGEREF _Toc271031728 \h </w:instrText>
             </w:r>
             <w:r>
               <w:rPr>
@@ -6116,16 +6121,15 @@
           <w:lang w:val="en-AU"/>
         </w:rPr>
       </w:pPr>
-      <w:bookmarkStart w:id="1" w:name="_Toc270969824"/>
+      <w:bookmarkStart w:id="1" w:name="_Toc271031665"/>
+      <w:bookmarkEnd w:id="0"/>
       <w:r>
         <w:rPr>
           <w:szCs w:val="24"/>
           <w:lang w:val="en-AU"/>
         </w:rPr>
-        <w:lastRenderedPageBreak/>
-        <w:t>INTRODUCTION</w:t>
+        <w:t>Introduction</w:t>
       </w:r>
-      <w:bookmarkEnd w:id="0"/>
       <w:bookmarkEnd w:id="1"/>
     </w:p>
     <w:p>
@@ -6136,7 +6140,7 @@
         </w:rPr>
       </w:pPr>
       <w:bookmarkStart w:id="2" w:name="_Toc262068585"/>
-      <w:bookmarkStart w:id="3" w:name="_Toc270969825"/>
+      <w:bookmarkStart w:id="3" w:name="_Toc271031666"/>
       <w:r>
         <w:rPr>
           <w:lang w:val="en-AU"/>
@@ -6260,7 +6264,7 @@
         </w:rPr>
       </w:pPr>
       <w:bookmarkStart w:id="5" w:name="_Toc262068586"/>
-      <w:bookmarkStart w:id="6" w:name="_Toc270969826"/>
+      <w:bookmarkStart w:id="6" w:name="_Toc271031667"/>
       <w:r>
         <w:rPr>
           <w:lang w:val="en-AU"/>
@@ -6315,7 +6319,15 @@
           <w:rFonts w:ascii="Tahoma" w:hAnsi="Tahoma" w:cs="Tahoma"/>
           <w:szCs w:val="24"/>
         </w:rPr>
-        <w:t xml:space="preserve">A post-implementation review will also be performed after the completion of this project, in order to measure the overall success and effectiveness of the project.  In particular, it will gauge how well the implemented system achieves the project’s objectives.  </w:t>
+        <w:t xml:space="preserve">A post-implementation review will also be performed after the completion of this project, in order to measure the overall success and effectiveness of the project.  In </w:t>
+      </w:r>
+      <w:r>
+        <w:rPr>
+          <w:rFonts w:ascii="Tahoma" w:hAnsi="Tahoma" w:cs="Tahoma"/>
+          <w:szCs w:val="24"/>
+        </w:rPr>
+        <w:lastRenderedPageBreak/>
+        <w:t xml:space="preserve">particular, it will gauge how well the implemented system achieves the project’s objectives.  </w:t>
       </w:r>
     </w:p>
     <w:p>
@@ -6331,7 +6343,6 @@
           <w:rFonts w:ascii="Tahoma" w:hAnsi="Tahoma" w:cs="Tahoma"/>
           <w:szCs w:val="24"/>
         </w:rPr>
-        <w:lastRenderedPageBreak/>
         <w:t xml:space="preserve">The project will be deemed successful if the implemented system meets its goals, such as allowing users to quickly and easily enter data into the system and request reports to be generated, and able to do all the above mentioned tasks accurately and is a stable and reliable platform for Tiffany Gold Mine to base its environmental monitoring operations on. The system should increase the business productivities without having the need to compromise by hiring more employees or conduct extra training for them. Having no significant additional costs to be incurred other than those that have already been allocated for this project, and with all required products to be completed and delivered before the agreed date will be beneficial.  </w:t>
       </w:r>
     </w:p>
@@ -6343,12 +6354,18 @@
         </w:rPr>
       </w:pPr>
       <w:bookmarkStart w:id="7" w:name="_Toc262068587"/>
-      <w:bookmarkStart w:id="8" w:name="_Toc270969827"/>
+      <w:bookmarkStart w:id="8" w:name="_Toc271031668"/>
       <w:r>
         <w:rPr>
           <w:lang w:val="en-AU"/>
         </w:rPr>
-        <w:t>Definitions, acronyms, abbreviations</w:t>
+        <w:t>Definitions, Acronyms, B</w:t>
+      </w:r>
+      <w:r>
+        <w:rPr>
+          <w:lang w:val="en-AU"/>
+        </w:rPr>
+        <w:t>bbreviations</w:t>
       </w:r>
       <w:bookmarkEnd w:id="7"/>
       <w:bookmarkEnd w:id="8"/>
@@ -6478,7 +6495,7 @@
         </w:rPr>
       </w:pPr>
       <w:bookmarkStart w:id="9" w:name="_Toc262068588"/>
-      <w:bookmarkStart w:id="10" w:name="_Toc270969828"/>
+      <w:bookmarkStart w:id="10" w:name="_Toc271031669"/>
       <w:r>
         <w:rPr>
           <w:lang w:val="en-AU"/>
@@ -6559,7 +6576,7 @@
           <w:lang w:val="en-AU"/>
         </w:rPr>
       </w:pPr>
-      <w:bookmarkStart w:id="11" w:name="_Toc270969829"/>
+      <w:bookmarkStart w:id="11" w:name="_Toc271031670"/>
       <w:r>
         <w:rPr>
           <w:szCs w:val="24"/>
@@ -6577,7 +6594,7 @@
           <w:lang w:val="en-AU"/>
         </w:rPr>
       </w:pPr>
-      <w:bookmarkStart w:id="12" w:name="_Toc270969830"/>
+      <w:bookmarkStart w:id="12" w:name="_Toc271031671"/>
       <w:r>
         <w:rPr>
           <w:lang w:val="en-AU"/>
@@ -6609,7 +6626,7 @@
           <w:lang w:val="en-AU"/>
         </w:rPr>
       </w:pPr>
-      <w:bookmarkStart w:id="13" w:name="_Toc270969831"/>
+      <w:bookmarkStart w:id="13" w:name="_Toc271031672"/>
       <w:r>
         <w:rPr>
           <w:lang w:val="en-AU"/>
@@ -6641,7 +6658,7 @@
           <w:lang w:val="en-AU"/>
         </w:rPr>
       </w:pPr>
-      <w:bookmarkStart w:id="14" w:name="_Toc270969832"/>
+      <w:bookmarkStart w:id="14" w:name="_Toc271031673"/>
       <w:r>
         <w:rPr>
           <w:lang w:val="en-AU"/>
@@ -6911,7 +6928,7 @@
           <w:lang w:val="en-AU"/>
         </w:rPr>
       </w:pPr>
-      <w:bookmarkStart w:id="15" w:name="_Toc270969833"/>
+      <w:bookmarkStart w:id="15" w:name="_Toc271031674"/>
       <w:r>
         <w:rPr>
           <w:lang w:val="en-AU"/>
@@ -7033,7 +7050,7 @@
           <w:lang w:val="en-AU"/>
         </w:rPr>
       </w:pPr>
-      <w:bookmarkStart w:id="16" w:name="_Toc270969834"/>
+      <w:bookmarkStart w:id="16" w:name="_Toc271031675"/>
       <w:r>
         <w:rPr>
           <w:lang w:val="en-AU"/>
@@ -7140,7 +7157,7 @@
           <w:lang w:val="en-AU"/>
         </w:rPr>
       </w:pPr>
-      <w:bookmarkStart w:id="17" w:name="_Toc270969835"/>
+      <w:bookmarkStart w:id="17" w:name="_Toc271031676"/>
       <w:r>
         <w:rPr>
           <w:lang w:val="en-AU"/>
@@ -7220,7 +7237,7 @@
           <w:lang w:val="en-AU"/>
         </w:rPr>
       </w:pPr>
-      <w:bookmarkStart w:id="18" w:name="_Toc270969836"/>
+      <w:bookmarkStart w:id="18" w:name="_Toc271031677"/>
       <w:r>
         <w:rPr>
           <w:lang w:val="en-AU"/>
@@ -7268,7 +7285,7 @@
           <w:lang w:val="en-AU"/>
         </w:rPr>
       </w:pPr>
-      <w:bookmarkStart w:id="19" w:name="_Toc270969837"/>
+      <w:bookmarkStart w:id="19" w:name="_Toc271031678"/>
       <w:r>
         <w:rPr>
           <w:lang w:val="en-AU"/>
@@ -7316,7 +7333,7 @@
           <w:lang w:val="en-AU"/>
         </w:rPr>
       </w:pPr>
-      <w:bookmarkStart w:id="20" w:name="_Toc270969838"/>
+      <w:bookmarkStart w:id="20" w:name="_Toc271031679"/>
       <w:r>
         <w:rPr>
           <w:lang w:val="en-AU"/>
@@ -7410,7 +7427,7 @@
           <w:lang w:val="en-AU"/>
         </w:rPr>
       </w:pPr>
-      <w:bookmarkStart w:id="21" w:name="_Toc270969839"/>
+      <w:bookmarkStart w:id="21" w:name="_Toc271031680"/>
       <w:r>
         <w:rPr>
           <w:lang w:val="en-AU"/>
@@ -7448,7 +7465,7 @@
           <w:lang w:val="en-AU"/>
         </w:rPr>
       </w:pPr>
-      <w:bookmarkStart w:id="22" w:name="_Toc270969840"/>
+      <w:bookmarkStart w:id="22" w:name="_Toc271031681"/>
       <w:r>
         <w:rPr>
           <w:szCs w:val="24"/>
@@ -7568,7 +7585,7 @@
           <w:lang w:val="en-AU"/>
         </w:rPr>
       </w:pPr>
-      <w:bookmarkStart w:id="23" w:name="_Toc270969841"/>
+      <w:bookmarkStart w:id="23" w:name="_Toc271031682"/>
       <w:r>
         <w:rPr>
           <w:szCs w:val="24"/>
@@ -7649,7 +7666,7 @@
           <w:lang w:val="en-AU"/>
         </w:rPr>
       </w:pPr>
-      <w:bookmarkStart w:id="24" w:name="_Toc270969842"/>
+      <w:bookmarkStart w:id="24" w:name="_Toc271031683"/>
       <w:r>
         <w:rPr>
           <w:szCs w:val="24"/>
@@ -8675,7 +8692,7 @@
           <w:lang w:val="en-AU"/>
         </w:rPr>
       </w:pPr>
-      <w:bookmarkStart w:id="25" w:name="_Toc270969843"/>
+      <w:bookmarkStart w:id="25" w:name="_Toc271031684"/>
       <w:r>
         <w:rPr>
           <w:szCs w:val="24"/>
@@ -8738,7 +8755,7 @@
           <w:lang w:val="en-AU"/>
         </w:rPr>
       </w:pPr>
-      <w:bookmarkStart w:id="26" w:name="_Toc270969844"/>
+      <w:bookmarkStart w:id="26" w:name="_Toc271031685"/>
       <w:r>
         <w:rPr>
           <w:szCs w:val="24"/>
@@ -8848,7 +8865,7 @@
           <w:lang w:val="en-AU"/>
         </w:rPr>
       </w:pPr>
-      <w:bookmarkStart w:id="27" w:name="_Toc270969845"/>
+      <w:bookmarkStart w:id="27" w:name="_Toc271031686"/>
       <w:r>
         <w:rPr>
           <w:szCs w:val="24"/>
@@ -8917,7 +8934,7 @@
           <w:lang w:val="en-AU"/>
         </w:rPr>
       </w:pPr>
-      <w:bookmarkStart w:id="28" w:name="_Toc270969846"/>
+      <w:bookmarkStart w:id="28" w:name="_Toc271031687"/>
       <w:r>
         <w:rPr>
           <w:lang w:val="en-AU"/>
@@ -8934,7 +8951,7 @@
           <w:lang w:val="en-AU"/>
         </w:rPr>
       </w:pPr>
-      <w:bookmarkStart w:id="29" w:name="_Toc270969847"/>
+      <w:bookmarkStart w:id="29" w:name="_Toc271031688"/>
       <w:r>
         <w:rPr>
           <w:szCs w:val="24"/>
@@ -8951,7 +8968,7 @@
           <w:lang w:val="en-AU"/>
         </w:rPr>
       </w:pPr>
-      <w:bookmarkStart w:id="30" w:name="_Toc270969848"/>
+      <w:bookmarkStart w:id="30" w:name="_Toc271031689"/>
       <w:r>
         <w:t>Login</w:t>
       </w:r>
@@ -8969,7 +8986,7 @@
           <w:rFonts w:ascii="Tahoma" w:hAnsi="Tahoma" w:cs="Tahoma"/>
           <w:noProof/>
           <w:szCs w:val="24"/>
-          <w:lang w:val="en-US" w:eastAsia="zh-TW" w:bidi="ar-SA"/>
+          <w:lang w:eastAsia="en-AU" w:bidi="ar-SA"/>
         </w:rPr>
         <w:drawing>
           <wp:inline distT="0" distB="0" distL="0" distR="0">
@@ -9387,7 +9404,7 @@
         <w:lastRenderedPageBreak/>
         <w:t xml:space="preserve"> </w:t>
       </w:r>
-      <w:bookmarkStart w:id="31" w:name="_Toc270969849"/>
+      <w:bookmarkStart w:id="31" w:name="_Toc271031690"/>
       <w:r>
         <w:rPr>
           <w:szCs w:val="24"/>
@@ -9407,7 +9424,7 @@
         <w:rPr>
           <w:rFonts w:ascii="Tahoma" w:hAnsi="Tahoma" w:cs="Tahoma"/>
           <w:noProof/>
-          <w:lang w:val="en-US" w:eastAsia="zh-TW" w:bidi="ar-SA"/>
+          <w:lang w:eastAsia="en-AU" w:bidi="ar-SA"/>
         </w:rPr>
         <w:drawing>
           <wp:inline distT="0" distB="0" distL="0" distR="0">
@@ -9760,7 +9777,7 @@
           <w:lang w:val="en-AU"/>
         </w:rPr>
       </w:pPr>
-      <w:bookmarkStart w:id="32" w:name="_Toc270969850"/>
+      <w:bookmarkStart w:id="32" w:name="_Toc271031691"/>
       <w:r>
         <w:rPr>
           <w:szCs w:val="24"/>
@@ -9783,7 +9800,7 @@
           <w:rFonts w:ascii="Tahoma" w:hAnsi="Tahoma" w:cs="Tahoma"/>
           <w:noProof/>
           <w:szCs w:val="24"/>
-          <w:lang w:val="en-US" w:eastAsia="zh-TW" w:bidi="ar-SA"/>
+          <w:lang w:eastAsia="en-AU" w:bidi="ar-SA"/>
         </w:rPr>
         <w:drawing>
           <wp:inline distT="0" distB="0" distL="0" distR="0">
@@ -10166,7 +10183,7 @@
           <w:lang w:val="en-AU"/>
         </w:rPr>
       </w:pPr>
-      <w:bookmarkStart w:id="33" w:name="_Toc270969851"/>
+      <w:bookmarkStart w:id="33" w:name="_Toc271031692"/>
       <w:r>
         <w:rPr>
           <w:szCs w:val="24"/>
@@ -10187,7 +10204,7 @@
         <w:rPr>
           <w:rFonts w:ascii="Tahoma" w:hAnsi="Tahoma" w:cs="Tahoma"/>
           <w:noProof/>
-          <w:lang w:val="en-US" w:eastAsia="zh-TW" w:bidi="ar-SA"/>
+          <w:lang w:eastAsia="en-AU" w:bidi="ar-SA"/>
         </w:rPr>
         <w:drawing>
           <wp:inline distT="0" distB="0" distL="0" distR="0">
@@ -10575,7 +10592,7 @@
           <w:lang w:val="en-AU"/>
         </w:rPr>
       </w:pPr>
-      <w:bookmarkStart w:id="34" w:name="_Toc270969852"/>
+      <w:bookmarkStart w:id="34" w:name="_Toc271031693"/>
       <w:r>
         <w:rPr>
           <w:szCs w:val="24"/>
@@ -10596,7 +10613,7 @@
         <w:rPr>
           <w:rFonts w:ascii="Tahoma" w:hAnsi="Tahoma" w:cs="Tahoma"/>
           <w:noProof/>
-          <w:lang w:val="en-US" w:eastAsia="zh-TW" w:bidi="ar-SA"/>
+          <w:lang w:eastAsia="en-AU" w:bidi="ar-SA"/>
         </w:rPr>
         <w:drawing>
           <wp:inline distT="0" distB="0" distL="0" distR="0">
@@ -10936,7 +10953,7 @@
           <w:lang w:val="en-AU"/>
         </w:rPr>
       </w:pPr>
-      <w:bookmarkStart w:id="35" w:name="_Toc270969853"/>
+      <w:bookmarkStart w:id="35" w:name="_Toc271031694"/>
       <w:r>
         <w:rPr>
           <w:szCs w:val="24"/>
@@ -10957,7 +10974,7 @@
         <w:rPr>
           <w:rFonts w:ascii="Tahoma" w:hAnsi="Tahoma" w:cs="Tahoma"/>
           <w:noProof/>
-          <w:lang w:val="en-US" w:eastAsia="zh-TW" w:bidi="ar-SA"/>
+          <w:lang w:eastAsia="en-AU" w:bidi="ar-SA"/>
         </w:rPr>
         <w:drawing>
           <wp:inline distT="0" distB="0" distL="0" distR="0">
@@ -11342,7 +11359,7 @@
           <w:lang w:val="en-AU"/>
         </w:rPr>
       </w:pPr>
-      <w:bookmarkStart w:id="36" w:name="_Toc270969854"/>
+      <w:bookmarkStart w:id="36" w:name="_Toc271031695"/>
       <w:r>
         <w:rPr>
           <w:szCs w:val="24"/>
@@ -11363,7 +11380,7 @@
         <w:rPr>
           <w:rFonts w:ascii="Tahoma" w:hAnsi="Tahoma" w:cs="Tahoma"/>
           <w:noProof/>
-          <w:lang w:val="en-US" w:eastAsia="zh-TW" w:bidi="ar-SA"/>
+          <w:lang w:eastAsia="en-AU" w:bidi="ar-SA"/>
         </w:rPr>
         <w:drawing>
           <wp:inline distT="0" distB="0" distL="0" distR="0">
@@ -11703,7 +11720,7 @@
           <w:lang w:val="en-AU"/>
         </w:rPr>
       </w:pPr>
-      <w:bookmarkStart w:id="37" w:name="_Toc270969855"/>
+      <w:bookmarkStart w:id="37" w:name="_Toc271031696"/>
       <w:r>
         <w:rPr>
           <w:szCs w:val="24"/>
@@ -11724,7 +11741,7 @@
         <w:rPr>
           <w:rFonts w:ascii="Tahoma" w:hAnsi="Tahoma" w:cs="Tahoma"/>
           <w:noProof/>
-          <w:lang w:val="en-US" w:eastAsia="zh-TW" w:bidi="ar-SA"/>
+          <w:lang w:eastAsia="en-AU" w:bidi="ar-SA"/>
         </w:rPr>
         <w:drawing>
           <wp:inline distT="0" distB="0" distL="0" distR="0">
@@ -12096,7 +12113,7 @@
           <w:lang w:val="en-AU"/>
         </w:rPr>
       </w:pPr>
-      <w:bookmarkStart w:id="38" w:name="_Toc270969856"/>
+      <w:bookmarkStart w:id="38" w:name="_Toc271031697"/>
       <w:r>
         <w:rPr>
           <w:szCs w:val="24"/>
@@ -12117,7 +12134,7 @@
         <w:rPr>
           <w:rFonts w:ascii="Tahoma" w:hAnsi="Tahoma" w:cs="Tahoma"/>
           <w:noProof/>
-          <w:lang w:val="en-US" w:eastAsia="zh-TW" w:bidi="ar-SA"/>
+          <w:lang w:eastAsia="en-AU" w:bidi="ar-SA"/>
         </w:rPr>
         <w:drawing>
           <wp:inline distT="0" distB="0" distL="0" distR="0">
@@ -12485,7 +12502,7 @@
         </w:rPr>
         <w:br w:type="page"/>
       </w:r>
-      <w:bookmarkStart w:id="39" w:name="_Toc270969857"/>
+      <w:bookmarkStart w:id="39" w:name="_Toc271031698"/>
       <w:r>
         <w:rPr>
           <w:lang w:val="en-AU"/>
@@ -12511,7 +12528,7 @@
         <w:rPr>
           <w:rFonts w:ascii="Tahoma" w:hAnsi="Tahoma" w:cs="Tahoma"/>
           <w:noProof/>
-          <w:lang w:val="en-US" w:eastAsia="zh-TW" w:bidi="ar-SA"/>
+          <w:lang w:eastAsia="en-AU" w:bidi="ar-SA"/>
         </w:rPr>
         <w:drawing>
           <wp:inline distT="0" distB="0" distL="0" distR="0">
@@ -12876,7 +12893,7 @@
           <w:lang w:val="en-AU"/>
         </w:rPr>
       </w:pPr>
-      <w:bookmarkStart w:id="40" w:name="_Toc270969858"/>
+      <w:bookmarkStart w:id="40" w:name="_Toc271031699"/>
       <w:r>
         <w:rPr>
           <w:szCs w:val="24"/>
@@ -12897,7 +12914,7 @@
         <w:rPr>
           <w:rFonts w:ascii="Tahoma" w:hAnsi="Tahoma" w:cs="Tahoma"/>
           <w:noProof/>
-          <w:lang w:val="en-US" w:eastAsia="zh-TW" w:bidi="ar-SA"/>
+          <w:lang w:eastAsia="en-AU" w:bidi="ar-SA"/>
         </w:rPr>
         <w:drawing>
           <wp:inline distT="0" distB="0" distL="0" distR="0">
@@ -13256,7 +13273,7 @@
           <w:lang w:val="en-AU"/>
         </w:rPr>
       </w:pPr>
-      <w:bookmarkStart w:id="41" w:name="_Toc270969859"/>
+      <w:bookmarkStart w:id="41" w:name="_Toc271031700"/>
       <w:r>
         <w:rPr>
           <w:szCs w:val="24"/>
@@ -13277,7 +13294,7 @@
         <w:rPr>
           <w:rFonts w:ascii="Tahoma" w:hAnsi="Tahoma" w:cs="Tahoma"/>
           <w:noProof/>
-          <w:lang w:val="en-US" w:eastAsia="zh-TW" w:bidi="ar-SA"/>
+          <w:lang w:eastAsia="en-AU" w:bidi="ar-SA"/>
         </w:rPr>
         <w:drawing>
           <wp:inline distT="0" distB="0" distL="0" distR="0">
@@ -13617,7 +13634,7 @@
           <w:lang w:val="en-AU"/>
         </w:rPr>
       </w:pPr>
-      <w:bookmarkStart w:id="42" w:name="_Toc270969860"/>
+      <w:bookmarkStart w:id="42" w:name="_Toc271031701"/>
       <w:r>
         <w:rPr>
           <w:szCs w:val="24"/>
@@ -13638,7 +13655,7 @@
         <w:rPr>
           <w:rFonts w:ascii="Tahoma" w:hAnsi="Tahoma" w:cs="Tahoma"/>
           <w:noProof/>
-          <w:lang w:val="en-US" w:eastAsia="zh-TW" w:bidi="ar-SA"/>
+          <w:lang w:eastAsia="en-AU" w:bidi="ar-SA"/>
         </w:rPr>
         <w:drawing>
           <wp:inline distT="0" distB="0" distL="0" distR="0">
@@ -13978,7 +13995,7 @@
           <w:lang w:val="en-AU"/>
         </w:rPr>
       </w:pPr>
-      <w:bookmarkStart w:id="43" w:name="_Toc270969861"/>
+      <w:bookmarkStart w:id="43" w:name="_Toc271031702"/>
       <w:r>
         <w:rPr>
           <w:szCs w:val="24"/>
@@ -13999,7 +14016,7 @@
         <w:rPr>
           <w:rFonts w:ascii="Tahoma" w:hAnsi="Tahoma" w:cs="Tahoma"/>
           <w:noProof/>
-          <w:lang w:val="en-US" w:eastAsia="zh-TW" w:bidi="ar-SA"/>
+          <w:lang w:eastAsia="en-AU" w:bidi="ar-SA"/>
         </w:rPr>
         <w:drawing>
           <wp:inline distT="0" distB="0" distL="0" distR="0">
@@ -14405,7 +14422,7 @@
           <w:lang w:val="en-AU"/>
         </w:rPr>
       </w:pPr>
-      <w:bookmarkStart w:id="44" w:name="_Toc270969862"/>
+      <w:bookmarkStart w:id="44" w:name="_Toc271031703"/>
       <w:r>
         <w:rPr>
           <w:lang w:val="en-AU"/>
@@ -14431,7 +14448,7 @@
         <w:rPr>
           <w:rFonts w:ascii="Tahoma" w:hAnsi="Tahoma" w:cs="Tahoma"/>
           <w:noProof/>
-          <w:lang w:val="en-US" w:eastAsia="zh-TW" w:bidi="ar-SA"/>
+          <w:lang w:eastAsia="en-AU" w:bidi="ar-SA"/>
         </w:rPr>
         <w:drawing>
           <wp:inline distT="0" distB="0" distL="0" distR="0">
@@ -14770,7 +14787,7 @@
           <w:lang w:val="en-AU"/>
         </w:rPr>
       </w:pPr>
-      <w:bookmarkStart w:id="45" w:name="_Toc270969863"/>
+      <w:bookmarkStart w:id="45" w:name="_Toc271031704"/>
       <w:r>
         <w:rPr>
           <w:lang w:val="en-AU"/>
@@ -14790,7 +14807,7 @@
         <w:rPr>
           <w:rFonts w:ascii="Tahoma" w:hAnsi="Tahoma" w:cs="Tahoma"/>
           <w:noProof/>
-          <w:lang w:val="en-US" w:eastAsia="zh-TW" w:bidi="ar-SA"/>
+          <w:lang w:eastAsia="en-AU" w:bidi="ar-SA"/>
         </w:rPr>
         <w:drawing>
           <wp:inline distT="0" distB="0" distL="0" distR="0">
@@ -15137,7 +15154,7 @@
           <w:lang w:val="en-AU"/>
         </w:rPr>
       </w:pPr>
-      <w:bookmarkStart w:id="46" w:name="_Toc270969864"/>
+      <w:bookmarkStart w:id="46" w:name="_Toc271031705"/>
       <w:r>
         <w:rPr>
           <w:szCs w:val="24"/>
@@ -15158,7 +15175,7 @@
         <w:rPr>
           <w:rFonts w:ascii="Tahoma" w:hAnsi="Tahoma" w:cs="Tahoma"/>
           <w:noProof/>
-          <w:lang w:val="en-US" w:eastAsia="zh-TW" w:bidi="ar-SA"/>
+          <w:lang w:eastAsia="en-AU" w:bidi="ar-SA"/>
         </w:rPr>
         <w:drawing>
           <wp:inline distT="0" distB="0" distL="0" distR="0">
@@ -15521,7 +15538,7 @@
           <w:lang w:val="en-AU"/>
         </w:rPr>
       </w:pPr>
-      <w:bookmarkStart w:id="47" w:name="_Toc270969865"/>
+      <w:bookmarkStart w:id="47" w:name="_Toc271031706"/>
       <w:r>
         <w:rPr>
           <w:szCs w:val="24"/>
@@ -15542,7 +15559,7 @@
         <w:rPr>
           <w:rFonts w:ascii="Tahoma" w:hAnsi="Tahoma" w:cs="Tahoma"/>
           <w:noProof/>
-          <w:lang w:val="en-US" w:eastAsia="zh-TW" w:bidi="ar-SA"/>
+          <w:lang w:eastAsia="en-AU" w:bidi="ar-SA"/>
         </w:rPr>
         <w:drawing>
           <wp:inline distT="0" distB="0" distL="0" distR="0">
@@ -15882,7 +15899,7 @@
           <w:lang w:val="en-AU"/>
         </w:rPr>
       </w:pPr>
-      <w:bookmarkStart w:id="48" w:name="_Toc270969866"/>
+      <w:bookmarkStart w:id="48" w:name="_Toc271031707"/>
       <w:r>
         <w:rPr>
           <w:szCs w:val="24"/>
@@ -15903,7 +15920,7 @@
         <w:rPr>
           <w:rFonts w:ascii="Tahoma" w:hAnsi="Tahoma" w:cs="Tahoma"/>
           <w:noProof/>
-          <w:lang w:val="en-US" w:eastAsia="zh-TW" w:bidi="ar-SA"/>
+          <w:lang w:eastAsia="en-AU" w:bidi="ar-SA"/>
         </w:rPr>
         <w:drawing>
           <wp:inline distT="0" distB="0" distL="0" distR="0">
@@ -16243,7 +16260,7 @@
           <w:lang w:val="en-AU"/>
         </w:rPr>
       </w:pPr>
-      <w:bookmarkStart w:id="49" w:name="_Toc270969867"/>
+      <w:bookmarkStart w:id="49" w:name="_Toc271031708"/>
       <w:r>
         <w:rPr>
           <w:szCs w:val="24"/>
@@ -16264,7 +16281,7 @@
         <w:rPr>
           <w:rFonts w:ascii="Tahoma" w:hAnsi="Tahoma" w:cs="Tahoma"/>
           <w:noProof/>
-          <w:lang w:val="en-US" w:eastAsia="zh-TW" w:bidi="ar-SA"/>
+          <w:lang w:eastAsia="en-AU" w:bidi="ar-SA"/>
         </w:rPr>
         <w:drawing>
           <wp:inline distT="0" distB="0" distL="0" distR="0">
@@ -16649,7 +16666,7 @@
           <w:lang w:val="en-AU"/>
         </w:rPr>
       </w:pPr>
-      <w:bookmarkStart w:id="50" w:name="_Toc270969868"/>
+      <w:bookmarkStart w:id="50" w:name="_Toc271031709"/>
       <w:r>
         <w:rPr>
           <w:szCs w:val="24"/>
@@ -16670,7 +16687,7 @@
         <w:rPr>
           <w:rFonts w:ascii="Tahoma" w:hAnsi="Tahoma" w:cs="Tahoma"/>
           <w:noProof/>
-          <w:lang w:val="en-US" w:eastAsia="zh-TW" w:bidi="ar-SA"/>
+          <w:lang w:eastAsia="en-AU" w:bidi="ar-SA"/>
         </w:rPr>
         <w:drawing>
           <wp:inline distT="0" distB="0" distL="0" distR="0">
@@ -17052,7 +17069,7 @@
           <w:lang w:val="en-AU"/>
         </w:rPr>
       </w:pPr>
-      <w:bookmarkStart w:id="51" w:name="_Toc270969869"/>
+      <w:bookmarkStart w:id="51" w:name="_Toc271031710"/>
       <w:r>
         <w:rPr>
           <w:lang w:val="en-AU"/>
@@ -17072,7 +17089,7 @@
         <w:rPr>
           <w:rFonts w:ascii="Tahoma" w:hAnsi="Tahoma" w:cs="Tahoma"/>
           <w:noProof/>
-          <w:lang w:val="en-US" w:eastAsia="zh-TW" w:bidi="ar-SA"/>
+          <w:lang w:eastAsia="en-AU" w:bidi="ar-SA"/>
         </w:rPr>
         <w:drawing>
           <wp:inline distT="0" distB="0" distL="0" distR="0">
@@ -17418,7 +17435,7 @@
           <w:lang w:val="en-AU"/>
         </w:rPr>
       </w:pPr>
-      <w:bookmarkStart w:id="52" w:name="_Toc270969870"/>
+      <w:bookmarkStart w:id="52" w:name="_Toc271031711"/>
       <w:r>
         <w:rPr>
           <w:szCs w:val="24"/>
@@ -17439,7 +17456,7 @@
         <w:rPr>
           <w:rFonts w:ascii="Tahoma" w:hAnsi="Tahoma" w:cs="Tahoma"/>
           <w:noProof/>
-          <w:lang w:val="en-US" w:eastAsia="zh-TW" w:bidi="ar-SA"/>
+          <w:lang w:eastAsia="en-AU" w:bidi="ar-SA"/>
         </w:rPr>
         <w:drawing>
           <wp:inline distT="0" distB="0" distL="0" distR="0">
@@ -17780,7 +17797,7 @@
           <w:lang w:val="en-AU"/>
         </w:rPr>
       </w:pPr>
-      <w:bookmarkStart w:id="53" w:name="_Toc270969871"/>
+      <w:bookmarkStart w:id="53" w:name="_Toc271031712"/>
       <w:r>
         <w:rPr>
           <w:szCs w:val="24"/>
@@ -17801,7 +17818,7 @@
         <w:rPr>
           <w:rFonts w:ascii="Tahoma" w:hAnsi="Tahoma" w:cs="Tahoma"/>
           <w:noProof/>
-          <w:lang w:val="en-US" w:eastAsia="zh-TW" w:bidi="ar-SA"/>
+          <w:lang w:eastAsia="en-AU" w:bidi="ar-SA"/>
         </w:rPr>
         <w:drawing>
           <wp:inline distT="0" distB="0" distL="0" distR="0">
@@ -18129,7 +18146,7 @@
           <w:lang w:val="en-AU"/>
         </w:rPr>
       </w:pPr>
-      <w:bookmarkStart w:id="54" w:name="_Toc270969872"/>
+      <w:bookmarkStart w:id="54" w:name="_Toc271031713"/>
       <w:r>
         <w:rPr>
           <w:szCs w:val="24"/>
@@ -18150,7 +18167,7 @@
         <w:rPr>
           <w:rFonts w:ascii="Tahoma" w:hAnsi="Tahoma" w:cs="Tahoma"/>
           <w:noProof/>
-          <w:lang w:val="en-US" w:eastAsia="zh-TW" w:bidi="ar-SA"/>
+          <w:lang w:eastAsia="en-AU" w:bidi="ar-SA"/>
         </w:rPr>
         <w:drawing>
           <wp:inline distT="0" distB="0" distL="0" distR="0">
@@ -18553,7 +18570,7 @@
           <w:lang w:val="en-AU"/>
         </w:rPr>
       </w:pPr>
-      <w:bookmarkStart w:id="55" w:name="_Toc270969873"/>
+      <w:bookmarkStart w:id="55" w:name="_Toc271031714"/>
       <w:r>
         <w:rPr>
           <w:lang w:val="en-AU"/>
@@ -18573,7 +18590,7 @@
         <w:rPr>
           <w:rFonts w:ascii="Tahoma" w:hAnsi="Tahoma" w:cs="Tahoma"/>
           <w:noProof/>
-          <w:lang w:val="en-US" w:eastAsia="zh-TW" w:bidi="ar-SA"/>
+          <w:lang w:eastAsia="en-AU" w:bidi="ar-SA"/>
         </w:rPr>
         <w:drawing>
           <wp:inline distT="0" distB="0" distL="0" distR="0">
@@ -18922,7 +18939,7 @@
           <w:lang w:val="en-AU"/>
         </w:rPr>
       </w:pPr>
-      <w:bookmarkStart w:id="56" w:name="_Toc270969874"/>
+      <w:bookmarkStart w:id="56" w:name="_Toc271031715"/>
       <w:r>
         <w:rPr>
           <w:szCs w:val="24"/>
@@ -18943,7 +18960,7 @@
         <w:rPr>
           <w:rFonts w:ascii="Tahoma" w:hAnsi="Tahoma" w:cs="Tahoma"/>
           <w:noProof/>
-          <w:lang w:val="en-US" w:eastAsia="zh-TW" w:bidi="ar-SA"/>
+          <w:lang w:eastAsia="en-AU" w:bidi="ar-SA"/>
         </w:rPr>
         <w:drawing>
           <wp:inline distT="0" distB="0" distL="0" distR="0">
@@ -19313,7 +19330,7 @@
           <w:lang w:val="en-AU"/>
         </w:rPr>
       </w:pPr>
-      <w:bookmarkStart w:id="57" w:name="_Toc270969875"/>
+      <w:bookmarkStart w:id="57" w:name="_Toc271031716"/>
       <w:r>
         <w:rPr>
           <w:szCs w:val="24"/>
@@ -19334,7 +19351,7 @@
         <w:rPr>
           <w:rFonts w:ascii="Tahoma" w:hAnsi="Tahoma" w:cs="Tahoma"/>
           <w:noProof/>
-          <w:lang w:val="en-US" w:eastAsia="zh-TW" w:bidi="ar-SA"/>
+          <w:lang w:eastAsia="en-AU" w:bidi="ar-SA"/>
         </w:rPr>
         <w:drawing>
           <wp:inline distT="0" distB="0" distL="0" distR="0">
@@ -19680,7 +19697,7 @@
           <w:lang w:val="en-AU"/>
         </w:rPr>
       </w:pPr>
-      <w:bookmarkStart w:id="58" w:name="_Toc270969876"/>
+      <w:bookmarkStart w:id="58" w:name="_Toc271031717"/>
       <w:r>
         <w:rPr>
           <w:szCs w:val="24"/>
@@ -19701,7 +19718,7 @@
         <w:rPr>
           <w:rFonts w:ascii="Tahoma" w:hAnsi="Tahoma" w:cs="Tahoma"/>
           <w:noProof/>
-          <w:lang w:val="en-US" w:eastAsia="zh-TW" w:bidi="ar-SA"/>
+          <w:lang w:eastAsia="en-AU" w:bidi="ar-SA"/>
         </w:rPr>
         <w:drawing>
           <wp:inline distT="0" distB="0" distL="0" distR="0">
@@ -20087,7 +20104,7 @@
           <w:lang w:val="en-AU"/>
         </w:rPr>
       </w:pPr>
-      <w:bookmarkStart w:id="59" w:name="_Toc270969877"/>
+      <w:bookmarkStart w:id="59" w:name="_Toc271031718"/>
       <w:r>
         <w:rPr>
           <w:szCs w:val="24"/>
@@ -20108,7 +20125,7 @@
         <w:rPr>
           <w:rFonts w:ascii="Tahoma" w:hAnsi="Tahoma" w:cs="Tahoma"/>
           <w:noProof/>
-          <w:lang w:val="en-US" w:eastAsia="zh-TW" w:bidi="ar-SA"/>
+          <w:lang w:eastAsia="en-AU" w:bidi="ar-SA"/>
         </w:rPr>
         <w:drawing>
           <wp:inline distT="0" distB="0" distL="0" distR="0">
@@ -20445,7 +20462,7 @@
           <w:lang w:val="en-AU"/>
         </w:rPr>
       </w:pPr>
-      <w:bookmarkStart w:id="60" w:name="_Toc270969878"/>
+      <w:bookmarkStart w:id="60" w:name="_Toc271031719"/>
       <w:r>
         <w:rPr>
           <w:szCs w:val="24"/>
@@ -20480,11 +20497,15 @@
       <w:bookmarkStart w:id="63" w:name="_Toc270969103"/>
       <w:bookmarkStart w:id="64" w:name="_Toc270969452"/>
       <w:bookmarkStart w:id="65" w:name="_Toc270969879"/>
+      <w:bookmarkStart w:id="66" w:name="_Toc271031656"/>
+      <w:bookmarkStart w:id="67" w:name="_Toc271031720"/>
       <w:bookmarkEnd w:id="61"/>
       <w:bookmarkEnd w:id="62"/>
       <w:bookmarkEnd w:id="63"/>
       <w:bookmarkEnd w:id="64"/>
       <w:bookmarkEnd w:id="65"/>
+      <w:bookmarkEnd w:id="66"/>
+      <w:bookmarkEnd w:id="67"/>
     </w:p>
     <w:p>
       <w:pPr>
@@ -20506,16 +20527,20 @@
           <w:color w:val="4F81BD"/>
         </w:rPr>
       </w:pPr>
-      <w:bookmarkStart w:id="66" w:name="_Toc262107950"/>
-      <w:bookmarkStart w:id="67" w:name="_Toc270966219"/>
-      <w:bookmarkStart w:id="68" w:name="_Toc270969104"/>
-      <w:bookmarkStart w:id="69" w:name="_Toc270969453"/>
-      <w:bookmarkStart w:id="70" w:name="_Toc270969880"/>
-      <w:bookmarkEnd w:id="66"/>
-      <w:bookmarkEnd w:id="67"/>
+      <w:bookmarkStart w:id="68" w:name="_Toc262107950"/>
+      <w:bookmarkStart w:id="69" w:name="_Toc270966219"/>
+      <w:bookmarkStart w:id="70" w:name="_Toc270969104"/>
+      <w:bookmarkStart w:id="71" w:name="_Toc270969453"/>
+      <w:bookmarkStart w:id="72" w:name="_Toc270969880"/>
+      <w:bookmarkStart w:id="73" w:name="_Toc271031657"/>
+      <w:bookmarkStart w:id="74" w:name="_Toc271031721"/>
       <w:bookmarkEnd w:id="68"/>
       <w:bookmarkEnd w:id="69"/>
       <w:bookmarkEnd w:id="70"/>
+      <w:bookmarkEnd w:id="71"/>
+      <w:bookmarkEnd w:id="72"/>
+      <w:bookmarkEnd w:id="73"/>
+      <w:bookmarkEnd w:id="74"/>
     </w:p>
     <w:p>
       <w:pPr>
@@ -20537,16 +20562,20 @@
           <w:color w:val="4F81BD"/>
         </w:rPr>
       </w:pPr>
-      <w:bookmarkStart w:id="71" w:name="_Toc262107951"/>
-      <w:bookmarkStart w:id="72" w:name="_Toc270966220"/>
-      <w:bookmarkStart w:id="73" w:name="_Toc270969105"/>
-      <w:bookmarkStart w:id="74" w:name="_Toc270969454"/>
-      <w:bookmarkStart w:id="75" w:name="_Toc270969881"/>
-      <w:bookmarkEnd w:id="71"/>
-      <w:bookmarkEnd w:id="72"/>
-      <w:bookmarkEnd w:id="73"/>
-      <w:bookmarkEnd w:id="74"/>
+      <w:bookmarkStart w:id="75" w:name="_Toc262107951"/>
+      <w:bookmarkStart w:id="76" w:name="_Toc270966220"/>
+      <w:bookmarkStart w:id="77" w:name="_Toc270969105"/>
+      <w:bookmarkStart w:id="78" w:name="_Toc270969454"/>
+      <w:bookmarkStart w:id="79" w:name="_Toc270969881"/>
+      <w:bookmarkStart w:id="80" w:name="_Toc271031658"/>
+      <w:bookmarkStart w:id="81" w:name="_Toc271031722"/>
       <w:bookmarkEnd w:id="75"/>
+      <w:bookmarkEnd w:id="76"/>
+      <w:bookmarkEnd w:id="77"/>
+      <w:bookmarkEnd w:id="78"/>
+      <w:bookmarkEnd w:id="79"/>
+      <w:bookmarkEnd w:id="80"/>
+      <w:bookmarkEnd w:id="81"/>
     </w:p>
     <w:p>
       <w:pPr>
@@ -20556,7 +20585,7 @@
           <w:lang w:val="en-AU"/>
         </w:rPr>
       </w:pPr>
-      <w:bookmarkStart w:id="76" w:name="_Toc270969882"/>
+      <w:bookmarkStart w:id="82" w:name="_Toc271031723"/>
       <w:r>
         <w:rPr>
           <w:szCs w:val="24"/>
@@ -20564,7 +20593,7 @@
         </w:rPr>
         <w:t>Initial Data Load</w:t>
       </w:r>
-      <w:bookmarkEnd w:id="76"/>
+      <w:bookmarkEnd w:id="82"/>
     </w:p>
     <w:p>
       <w:pPr>
@@ -20754,14 +20783,14 @@
           <w:lang w:val="en-AU"/>
         </w:rPr>
       </w:pPr>
-      <w:bookmarkStart w:id="77" w:name="_Toc270969883"/>
+      <w:bookmarkStart w:id="83" w:name="_Toc271031724"/>
       <w:r>
         <w:rPr>
           <w:lang w:val="en-AU"/>
         </w:rPr>
         <w:t>Help Manuals</w:t>
       </w:r>
-      <w:bookmarkEnd w:id="77"/>
+      <w:bookmarkEnd w:id="83"/>
       <w:r>
         <w:rPr>
           <w:lang w:val="en-AU"/>
@@ -20906,14 +20935,14 @@
           <w:lang w:val="en-AU"/>
         </w:rPr>
       </w:pPr>
-      <w:bookmarkStart w:id="78" w:name="_Toc270969884"/>
+      <w:bookmarkStart w:id="84" w:name="_Toc271031725"/>
       <w:r>
         <w:rPr>
           <w:lang w:val="en-AU"/>
         </w:rPr>
         <w:t>Security</w:t>
       </w:r>
-      <w:bookmarkEnd w:id="78"/>
+      <w:bookmarkEnd w:id="84"/>
     </w:p>
     <w:p>
       <w:pPr>
@@ -20953,7 +20982,7 @@
           <w:lang w:val="en-AU"/>
         </w:rPr>
       </w:pPr>
-      <w:bookmarkStart w:id="79" w:name="_Toc270969885"/>
+      <w:bookmarkStart w:id="85" w:name="_Toc271031726"/>
       <w:r>
         <w:rPr>
           <w:lang w:val="en-AU"/>
@@ -20961,7 +20990,7 @@
         <w:lastRenderedPageBreak/>
         <w:t>Appendix</w:t>
       </w:r>
-      <w:bookmarkEnd w:id="79"/>
+      <w:bookmarkEnd w:id="85"/>
     </w:p>
     <w:p>
       <w:pPr>
@@ -20971,7 +21000,7 @@
           <w:lang w:val="en-AU"/>
         </w:rPr>
       </w:pPr>
-      <w:bookmarkStart w:id="80" w:name="_Toc270969886"/>
+      <w:bookmarkStart w:id="86" w:name="_Toc271031727"/>
       <w:r>
         <w:rPr>
           <w:szCs w:val="24"/>
@@ -20979,7 +21008,7 @@
         </w:rPr>
         <w:t>Glossary</w:t>
       </w:r>
-      <w:bookmarkEnd w:id="80"/>
+      <w:bookmarkEnd w:id="86"/>
     </w:p>
     <w:p>
       <w:pPr>
@@ -21534,7 +21563,7 @@
           <w:lang w:val="en-AU"/>
         </w:rPr>
       </w:pPr>
-      <w:bookmarkStart w:id="81" w:name="_Toc270969887"/>
+      <w:bookmarkStart w:id="87" w:name="_Toc271031728"/>
       <w:r>
         <w:rPr>
           <w:lang w:val="en-AU"/>
@@ -21542,7 +21571,7 @@
         <w:lastRenderedPageBreak/>
         <w:t>Sample Reports</w:t>
       </w:r>
-      <w:bookmarkEnd w:id="81"/>
+      <w:bookmarkEnd w:id="87"/>
     </w:p>
     <w:tbl>
       <w:tblPr>
@@ -22313,7 +22342,7 @@
                 <w:rFonts w:ascii="Tahoma" w:eastAsia="Times New Roman" w:hAnsi="Tahoma" w:cs="Tahoma"/>
                 <w:noProof/>
                 <w:color w:val="000000"/>
-                <w:lang w:val="en-US" w:eastAsia="zh-TW" w:bidi="ar-SA"/>
+                <w:lang w:eastAsia="en-AU" w:bidi="ar-SA"/>
               </w:rPr>
               <w:drawing>
                 <wp:anchor distT="0" distB="0" distL="114300" distR="114300" simplePos="0" relativeHeight="251659264" behindDoc="0" locked="0" layoutInCell="1" allowOverlap="1">
@@ -26077,7 +26106,7 @@
                 <w:rFonts w:ascii="Tahoma" w:eastAsia="Times New Roman" w:hAnsi="Tahoma" w:cs="Tahoma"/>
                 <w:noProof/>
                 <w:color w:val="000000"/>
-                <w:lang w:val="en-US" w:eastAsia="zh-TW" w:bidi="ar-SA"/>
+                <w:lang w:eastAsia="en-AU" w:bidi="ar-SA"/>
               </w:rPr>
               <w:drawing>
                 <wp:anchor distT="0" distB="0" distL="114300" distR="114300" simplePos="0" relativeHeight="251660288" behindDoc="0" locked="0" layoutInCell="1" allowOverlap="1">
@@ -41682,7 +41711,7 @@
                 <w:rFonts w:ascii="Tahoma" w:eastAsia="Times New Roman" w:hAnsi="Tahoma" w:cs="Tahoma"/>
                 <w:noProof/>
                 <w:color w:val="000000"/>
-                <w:lang w:val="en-US" w:eastAsia="zh-TW" w:bidi="ar-SA"/>
+                <w:lang w:eastAsia="en-AU" w:bidi="ar-SA"/>
               </w:rPr>
               <w:drawing>
                 <wp:anchor distT="0" distB="0" distL="114300" distR="114300" simplePos="0" relativeHeight="251661312" behindDoc="0" locked="0" layoutInCell="1" allowOverlap="1">
@@ -45446,7 +45475,7 @@
                 <w:rFonts w:ascii="Tahoma" w:eastAsia="Times New Roman" w:hAnsi="Tahoma" w:cs="Tahoma"/>
                 <w:noProof/>
                 <w:color w:val="000000"/>
-                <w:lang w:val="en-US" w:eastAsia="zh-TW" w:bidi="ar-SA"/>
+                <w:lang w:eastAsia="en-AU" w:bidi="ar-SA"/>
               </w:rPr>
               <w:drawing>
                 <wp:anchor distT="0" distB="0" distL="114300" distR="114300" simplePos="0" relativeHeight="251662336" behindDoc="0" locked="0" layoutInCell="1" allowOverlap="1">
@@ -49233,45 +49262,112 @@
   <w:p>
     <w:pPr>
       <w:pStyle w:val="Footer"/>
-      <w:pBdr>
-        <w:top w:val="thinThickSmallGap" w:sz="24" w:space="1" w:color="622423" w:themeColor="accent2" w:themeShade="7F"/>
-      </w:pBdr>
-      <w:rPr>
-        <w:rFonts w:asciiTheme="majorHAnsi" w:hAnsiTheme="majorHAnsi"/>
-      </w:rPr>
     </w:pPr>
+    <w:sdt>
+      <w:sdtPr>
+        <w:id w:val="19648109"/>
+        <w:docPartObj>
+          <w:docPartGallery w:val="Page Numbers (Bottom of Page)"/>
+          <w:docPartUnique/>
+        </w:docPartObj>
+      </w:sdtPr>
+      <w:sdtContent>
+        <w:r>
+          <w:t>Version 1.2</w:t>
+        </w:r>
+        <w:r>
+          <w:tab/>
+        </w:r>
+        <w:sdt>
+          <w:sdtPr>
+            <w:id w:val="19648110"/>
+            <w:docPartObj>
+              <w:docPartGallery w:val="Page Numbers (Top of Page)"/>
+              <w:docPartUnique/>
+            </w:docPartObj>
+          </w:sdtPr>
+          <w:sdtContent>
+            <w:r>
+              <w:t xml:space="preserve">Page </w:t>
+            </w:r>
+            <w:r>
+              <w:rPr>
+                <w:b/>
+                <w:szCs w:val="24"/>
+              </w:rPr>
+              <w:fldChar w:fldCharType="begin"/>
+            </w:r>
+            <w:r>
+              <w:rPr>
+                <w:b/>
+              </w:rPr>
+              <w:instrText xml:space="preserve"> PAGE </w:instrText>
+            </w:r>
+            <w:r>
+              <w:rPr>
+                <w:b/>
+                <w:szCs w:val="24"/>
+              </w:rPr>
+              <w:fldChar w:fldCharType="separate"/>
+            </w:r>
+            <w:r>
+              <w:rPr>
+                <w:b/>
+                <w:noProof/>
+              </w:rPr>
+              <w:t>2</w:t>
+            </w:r>
+            <w:r>
+              <w:rPr>
+                <w:b/>
+                <w:szCs w:val="24"/>
+              </w:rPr>
+              <w:fldChar w:fldCharType="end"/>
+            </w:r>
+            <w:r>
+              <w:t xml:space="preserve"> of </w:t>
+            </w:r>
+            <w:r>
+              <w:rPr>
+                <w:b/>
+                <w:szCs w:val="24"/>
+              </w:rPr>
+              <w:fldChar w:fldCharType="begin"/>
+            </w:r>
+            <w:r>
+              <w:rPr>
+                <w:b/>
+              </w:rPr>
+              <w:instrText xml:space="preserve"> NUMPAGES  </w:instrText>
+            </w:r>
+            <w:r>
+              <w:rPr>
+                <w:b/>
+                <w:szCs w:val="24"/>
+              </w:rPr>
+              <w:fldChar w:fldCharType="separate"/>
+            </w:r>
+            <w:r>
+              <w:rPr>
+                <w:b/>
+                <w:noProof/>
+              </w:rPr>
+              <w:t>51</w:t>
+            </w:r>
+            <w:r>
+              <w:rPr>
+                <w:b/>
+                <w:szCs w:val="24"/>
+              </w:rPr>
+              <w:fldChar w:fldCharType="end"/>
+            </w:r>
+          </w:sdtContent>
+        </w:sdt>
+      </w:sdtContent>
+    </w:sdt>
     <w:r>
-      <w:rPr>
-        <w:rFonts w:asciiTheme="majorHAnsi" w:hAnsiTheme="majorHAnsi"/>
-      </w:rPr>
-      <w:t>System Requirements Specification</w:t>
-    </w:r>
-    <w:r>
-      <w:rPr>
-        <w:rFonts w:asciiTheme="majorHAnsi" w:hAnsiTheme="majorHAnsi"/>
-      </w:rPr>
       <w:ptab w:relativeTo="margin" w:alignment="right" w:leader="none"/>
     </w:r>
-    <w:r>
-      <w:rPr>
-        <w:rFonts w:asciiTheme="majorHAnsi" w:hAnsiTheme="majorHAnsi"/>
-      </w:rPr>
-      <w:t xml:space="preserve">Page </w:t>
-    </w:r>
-    <w:fldSimple w:instr=" PAGE   \* MERGEFORMAT ">
-      <w:r>
-        <w:rPr>
-          <w:rFonts w:asciiTheme="majorHAnsi" w:hAnsiTheme="majorHAnsi"/>
-          <w:noProof/>
-        </w:rPr>
-        <w:t>18</w:t>
-      </w:r>
-    </w:fldSimple>
-  </w:p>
-  <w:p>
-    <w:pPr>
-      <w:pStyle w:val="Footer"/>
-    </w:pPr>
   </w:p>
 </w:ftr>
 </file>
@@ -50621,7 +50717,6 @@
     <w:basedOn w:val="Heading1"/>
     <w:next w:val="Normal"/>
     <w:uiPriority w:val="39"/>
-    <w:semiHidden/>
     <w:unhideWhenUsed/>
     <w:qFormat/>
     <w:rsid w:val="008B4456"/>
@@ -50974,7 +51069,7 @@
 <file path=word/charts/chart1.xml><?xml version="1.0" encoding="utf-8"?>
 <c:chartSpace xmlns:c="http://schemas.openxmlformats.org/drawingml/2006/chart" xmlns:a="http://schemas.openxmlformats.org/drawingml/2006/main" xmlns:r="http://schemas.openxmlformats.org/officeDocument/2006/relationships">
   <c:date1904 val="1"/>
-  <c:lang val="en-US"/>
+  <c:lang val="en-AU"/>
   <c:style val="27"/>
   <c:chart>
     <c:title>
@@ -50993,6 +51088,7 @@
           </a:p>
         </c:rich>
       </c:tx>
+      <c:layout/>
     </c:title>
     <c:plotArea>
       <c:layout/>
@@ -51067,11 +51163,11 @@
             </c:numRef>
           </c:val>
         </c:ser>
-        <c:axId val="34972032"/>
-        <c:axId val="34973952"/>
+        <c:axId val="96081792"/>
+        <c:axId val="96102272"/>
       </c:barChart>
       <c:catAx>
-        <c:axId val="34972032"/>
+        <c:axId val="96081792"/>
         <c:scaling>
           <c:orientation val="minMax"/>
         </c:scaling>
@@ -51092,16 +51188,17 @@
               </a:p>
             </c:rich>
           </c:tx>
+          <c:layout/>
         </c:title>
         <c:tickLblPos val="nextTo"/>
-        <c:crossAx val="34973952"/>
+        <c:crossAx val="96102272"/>
         <c:crosses val="autoZero"/>
         <c:auto val="1"/>
         <c:lblAlgn val="ctr"/>
         <c:lblOffset val="100"/>
       </c:catAx>
       <c:valAx>
-        <c:axId val="34973952"/>
+        <c:axId val="96102272"/>
         <c:scaling>
           <c:orientation val="minMax"/>
         </c:scaling>
@@ -51123,10 +51220,11 @@
               </a:p>
             </c:rich>
           </c:tx>
+          <c:layout/>
         </c:title>
         <c:numFmt formatCode="General" sourceLinked="1"/>
         <c:tickLblPos val="nextTo"/>
-        <c:crossAx val="34972032"/>
+        <c:crossAx val="96081792"/>
         <c:crosses val="autoZero"/>
         <c:crossBetween val="between"/>
         <c:majorUnit val="1"/>
@@ -51140,7 +51238,7 @@
 
 <file path=word/charts/chart2.xml><?xml version="1.0" encoding="utf-8"?>
 <c:chartSpace xmlns:c="http://schemas.openxmlformats.org/drawingml/2006/chart" xmlns:a="http://schemas.openxmlformats.org/drawingml/2006/main" xmlns:r="http://schemas.openxmlformats.org/officeDocument/2006/relationships">
-  <c:lang val="en-US"/>
+  <c:lang val="en-AU"/>
   <c:style val="27"/>
   <c:chart>
     <c:title>
@@ -51159,6 +51257,7 @@
           </a:p>
         </c:rich>
       </c:tx>
+      <c:layout/>
     </c:title>
     <c:plotArea>
       <c:layout/>
@@ -51233,11 +51332,11 @@
             </c:numRef>
           </c:val>
         </c:ser>
-        <c:axId val="35170176"/>
-        <c:axId val="35184640"/>
+        <c:axId val="118621696"/>
+        <c:axId val="118641024"/>
       </c:barChart>
       <c:catAx>
-        <c:axId val="35170176"/>
+        <c:axId val="118621696"/>
         <c:scaling>
           <c:orientation val="minMax"/>
         </c:scaling>
@@ -51258,16 +51357,17 @@
               </a:p>
             </c:rich>
           </c:tx>
+          <c:layout/>
         </c:title>
         <c:tickLblPos val="nextTo"/>
-        <c:crossAx val="35184640"/>
+        <c:crossAx val="118641024"/>
         <c:crosses val="autoZero"/>
         <c:auto val="1"/>
         <c:lblAlgn val="ctr"/>
         <c:lblOffset val="100"/>
       </c:catAx>
       <c:valAx>
-        <c:axId val="35184640"/>
+        <c:axId val="118641024"/>
         <c:scaling>
           <c:orientation val="minMax"/>
         </c:scaling>
@@ -51289,10 +51389,11 @@
               </a:p>
             </c:rich>
           </c:tx>
+          <c:layout/>
         </c:title>
         <c:numFmt formatCode="General" sourceLinked="1"/>
         <c:tickLblPos val="nextTo"/>
-        <c:crossAx val="35170176"/>
+        <c:crossAx val="118621696"/>
         <c:crosses val="autoZero"/>
         <c:crossBetween val="between"/>
         <c:majorUnit val="1"/>
@@ -51306,7 +51407,7 @@
 
 <file path=word/charts/chart3.xml><?xml version="1.0" encoding="utf-8"?>
 <c:chartSpace xmlns:c="http://schemas.openxmlformats.org/drawingml/2006/chart" xmlns:a="http://schemas.openxmlformats.org/drawingml/2006/main" xmlns:r="http://schemas.openxmlformats.org/officeDocument/2006/relationships">
-  <c:lang val="en-US"/>
+  <c:lang val="en-AU"/>
   <c:style val="27"/>
   <c:chart>
     <c:title>
@@ -51325,6 +51426,7 @@
           </a:p>
         </c:rich>
       </c:tx>
+      <c:layout/>
     </c:title>
     <c:plotArea>
       <c:layout/>
@@ -51399,11 +51501,11 @@
             </c:numRef>
           </c:val>
         </c:ser>
-        <c:axId val="35634560"/>
-        <c:axId val="36185600"/>
+        <c:axId val="127946112"/>
+        <c:axId val="34911744"/>
       </c:barChart>
       <c:catAx>
-        <c:axId val="35634560"/>
+        <c:axId val="127946112"/>
         <c:scaling>
           <c:orientation val="minMax"/>
         </c:scaling>
@@ -51424,16 +51526,17 @@
               </a:p>
             </c:rich>
           </c:tx>
+          <c:layout/>
         </c:title>
         <c:tickLblPos val="nextTo"/>
-        <c:crossAx val="36185600"/>
+        <c:crossAx val="34911744"/>
         <c:crosses val="autoZero"/>
         <c:auto val="1"/>
         <c:lblAlgn val="ctr"/>
         <c:lblOffset val="100"/>
       </c:catAx>
       <c:valAx>
-        <c:axId val="36185600"/>
+        <c:axId val="34911744"/>
         <c:scaling>
           <c:orientation val="minMax"/>
         </c:scaling>
@@ -51455,10 +51558,11 @@
               </a:p>
             </c:rich>
           </c:tx>
+          <c:layout/>
         </c:title>
         <c:numFmt formatCode="General" sourceLinked="1"/>
         <c:tickLblPos val="nextTo"/>
-        <c:crossAx val="35634560"/>
+        <c:crossAx val="127946112"/>
         <c:crosses val="autoZero"/>
         <c:crossBetween val="between"/>
         <c:majorUnit val="1"/>
@@ -51473,7 +51577,7 @@
 <file path=word/charts/chart4.xml><?xml version="1.0" encoding="utf-8"?>
 <c:chartSpace xmlns:c="http://schemas.openxmlformats.org/drawingml/2006/chart" xmlns:a="http://schemas.openxmlformats.org/drawingml/2006/main" xmlns:r="http://schemas.openxmlformats.org/officeDocument/2006/relationships">
   <c:date1904 val="1"/>
-  <c:lang val="en-US"/>
+  <c:lang val="en-AU"/>
   <c:style val="27"/>
   <c:chart>
     <c:title>
@@ -51492,6 +51596,7 @@
           </a:p>
         </c:rich>
       </c:tx>
+      <c:layout/>
     </c:title>
     <c:plotArea>
       <c:layout/>
@@ -51566,11 +51671,11 @@
             </c:numRef>
           </c:val>
         </c:ser>
-        <c:axId val="36197504"/>
-        <c:axId val="36199424"/>
+        <c:axId val="34923648"/>
+        <c:axId val="34925568"/>
       </c:barChart>
       <c:catAx>
-        <c:axId val="36197504"/>
+        <c:axId val="34923648"/>
         <c:scaling>
           <c:orientation val="minMax"/>
         </c:scaling>
@@ -51591,16 +51696,17 @@
               </a:p>
             </c:rich>
           </c:tx>
+          <c:layout/>
         </c:title>
         <c:tickLblPos val="nextTo"/>
-        <c:crossAx val="36199424"/>
+        <c:crossAx val="34925568"/>
         <c:crosses val="autoZero"/>
         <c:auto val="1"/>
         <c:lblAlgn val="ctr"/>
         <c:lblOffset val="100"/>
       </c:catAx>
       <c:valAx>
-        <c:axId val="36199424"/>
+        <c:axId val="34925568"/>
         <c:scaling>
           <c:orientation val="minMax"/>
         </c:scaling>
@@ -51622,10 +51728,11 @@
               </a:p>
             </c:rich>
           </c:tx>
+          <c:layout/>
         </c:title>
         <c:numFmt formatCode="General" sourceLinked="1"/>
         <c:tickLblPos val="nextTo"/>
-        <c:crossAx val="36197504"/>
+        <c:crossAx val="34923648"/>
         <c:crosses val="autoZero"/>
         <c:crossBetween val="between"/>
         <c:majorUnit val="1"/>
@@ -51635,6 +51742,341 @@
   </c:chart>
   <c:externalData r:id="rId1"/>
 </c:chartSpace>
+</file>
+
+<file path=word/glossary/document.xml><?xml version="1.0" encoding="utf-8"?>
+<w:glossaryDocument xmlns:ve="http://schemas.openxmlformats.org/markup-compatibility/2006" xmlns:o="urn:schemas-microsoft-com:office:office" xmlns:r="http://schemas.openxmlformats.org/officeDocument/2006/relationships" xmlns:m="http://schemas.openxmlformats.org/officeDocument/2006/math" xmlns:v="urn:schemas-microsoft-com:vml" xmlns:wp="http://schemas.openxmlformats.org/drawingml/2006/wordprocessingDrawing" xmlns:w10="urn:schemas-microsoft-com:office:word" xmlns:w="http://schemas.openxmlformats.org/wordprocessingml/2006/main" xmlns:wne="http://schemas.microsoft.com/office/word/2006/wordml">
+  <w:docParts/>
+</w:glossaryDocument>
+</file>
+
+<file path=word/glossary/fontTable.xml><?xml version="1.0" encoding="utf-8"?>
+<w:fonts xmlns:r="http://schemas.openxmlformats.org/officeDocument/2006/relationships" xmlns:w="http://schemas.openxmlformats.org/wordprocessingml/2006/main">
+  <w:font w:name="Symbol">
+    <w:panose1 w:val="05050102010706020507"/>
+    <w:charset w:val="02"/>
+    <w:family w:val="roman"/>
+    <w:pitch w:val="variable"/>
+    <w:sig w:usb0="00000000" w:usb1="10000000" w:usb2="00000000" w:usb3="00000000" w:csb0="80000000" w:csb1="00000000"/>
+  </w:font>
+  <w:font w:name="Times New Roman">
+    <w:panose1 w:val="02020603050405020304"/>
+    <w:charset w:val="00"/>
+    <w:family w:val="roman"/>
+    <w:pitch w:val="variable"/>
+    <w:sig w:usb0="20002A87" w:usb1="00000000" w:usb2="00000000" w:usb3="00000000" w:csb0="000001FF" w:csb1="00000000"/>
+  </w:font>
+  <w:font w:name="Courier New">
+    <w:panose1 w:val="02070309020205020404"/>
+    <w:charset w:val="00"/>
+    <w:family w:val="modern"/>
+    <w:pitch w:val="fixed"/>
+    <w:sig w:usb0="20002A87" w:usb1="80000000" w:usb2="00000008" w:usb3="00000000" w:csb0="000001FF" w:csb1="00000000"/>
+  </w:font>
+  <w:font w:name="Wingdings">
+    <w:panose1 w:val="05000000000000000000"/>
+    <w:charset w:val="02"/>
+    <w:family w:val="auto"/>
+    <w:pitch w:val="variable"/>
+    <w:sig w:usb0="00000000" w:usb1="10000000" w:usb2="00000000" w:usb3="00000000" w:csb0="80000000" w:csb1="00000000"/>
+  </w:font>
+  <w:font w:name="Tahoma">
+    <w:panose1 w:val="020B0604030504040204"/>
+    <w:charset w:val="00"/>
+    <w:family w:val="swiss"/>
+    <w:pitch w:val="variable"/>
+    <w:sig w:usb0="61002A87" w:usb1="80000000" w:usb2="00000008" w:usb3="00000000" w:csb0="000101FF" w:csb1="00000000"/>
+  </w:font>
+  <w:font w:name="PMingLiU">
+    <w:altName w:val="Arial Unicode MS"/>
+    <w:panose1 w:val="02010601000101010101"/>
+    <w:charset w:val="88"/>
+    <w:family w:val="auto"/>
+    <w:notTrueType/>
+    <w:pitch w:val="variable"/>
+    <w:sig w:usb0="00000000" w:usb1="08080000" w:usb2="00000010" w:usb3="00000000" w:csb0="00100000" w:csb1="00000000"/>
+  </w:font>
+  <w:font w:name="MingLiU">
+    <w:altName w:val="細明體"/>
+    <w:panose1 w:val="02010609000101010101"/>
+    <w:charset w:val="88"/>
+    <w:family w:val="modern"/>
+    <w:notTrueType/>
+    <w:pitch w:val="fixed"/>
+    <w:sig w:usb0="00000001" w:usb1="08080000" w:usb2="00000010" w:usb3="00000000" w:csb0="00100000" w:csb1="00000000"/>
+  </w:font>
+  <w:font w:name="Calibri">
+    <w:panose1 w:val="020F0502020204030204"/>
+    <w:charset w:val="00"/>
+    <w:family w:val="swiss"/>
+    <w:pitch w:val="variable"/>
+    <w:sig w:usb0="A00002EF" w:usb1="4000207B" w:usb2="00000000" w:usb3="00000000" w:csb0="0000009F" w:csb1="00000000"/>
+  </w:font>
+  <w:font w:name="SimSun">
+    <w:altName w:val="宋体"/>
+    <w:panose1 w:val="02010600030101010101"/>
+    <w:charset w:val="86"/>
+    <w:family w:val="auto"/>
+    <w:notTrueType/>
+    <w:pitch w:val="variable"/>
+    <w:sig w:usb0="00000001" w:usb1="080E0000" w:usb2="00000010" w:usb3="00000000" w:csb0="00040000" w:csb1="00000000"/>
+  </w:font>
+  <w:font w:name="Arial">
+    <w:panose1 w:val="020B0604020202020204"/>
+    <w:charset w:val="00"/>
+    <w:family w:val="swiss"/>
+    <w:pitch w:val="variable"/>
+    <w:sig w:usb0="20002A87" w:usb1="00000000" w:usb2="00000000" w:usb3="00000000" w:csb0="000001FF" w:csb1="00000000"/>
+  </w:font>
+  <w:font w:name="Cambria">
+    <w:panose1 w:val="02040503050406030204"/>
+    <w:charset w:val="00"/>
+    <w:family w:val="roman"/>
+    <w:pitch w:val="variable"/>
+    <w:sig w:usb0="A00002EF" w:usb1="4000004B" w:usb2="00000000" w:usb3="00000000" w:csb0="0000009F" w:csb1="00000000"/>
+  </w:font>
+</w:fonts>
+</file>
+
+<file path=word/glossary/settings.xml><?xml version="1.0" encoding="utf-8"?>
+<w:settings xmlns:o="urn:schemas-microsoft-com:office:office" xmlns:r="http://schemas.openxmlformats.org/officeDocument/2006/relationships" xmlns:m="http://schemas.openxmlformats.org/officeDocument/2006/math" xmlns:v="urn:schemas-microsoft-com:vml" xmlns:w10="urn:schemas-microsoft-com:office:word" xmlns:w="http://schemas.openxmlformats.org/wordprocessingml/2006/main" xmlns:sl="http://schemas.openxmlformats.org/schemaLibrary/2006/main">
+  <w:view w:val="normal"/>
+  <w:defaultTabStop w:val="720"/>
+  <w:characterSpacingControl w:val="doNotCompress"/>
+  <w:compat>
+    <w:useFELayout/>
+  </w:compat>
+  <w:rsids>
+    <w:rsidRoot w:val="002C296C"/>
+    <w:rsid w:val="002C296C"/>
+  </w:rsids>
+  <m:mathPr>
+    <m:mathFont m:val="Cambria Math"/>
+    <m:brkBin m:val="before"/>
+    <m:brkBinSub m:val="--"/>
+    <m:smallFrac m:val="off"/>
+    <m:dispDef/>
+    <m:lMargin m:val="0"/>
+    <m:rMargin m:val="0"/>
+    <m:defJc m:val="centerGroup"/>
+    <m:wrapIndent m:val="1440"/>
+    <m:intLim m:val="subSup"/>
+    <m:naryLim m:val="undOvr"/>
+  </m:mathPr>
+  <w:themeFontLang w:val="en-AU" w:bidi="ar-SA"/>
+  <w:clrSchemeMapping w:bg1="light1" w:t1="dark1" w:bg2="light2" w:t2="dark2" w:accent1="accent1" w:accent2="accent2" w:accent3="accent3" w:accent4="accent4" w:accent5="accent5" w:accent6="accent6" w:hyperlink="hyperlink" w:followedHyperlink="followedHyperlink"/>
+  <w:decimalSymbol w:val="."/>
+  <w:listSeparator w:val=","/>
+</w:settings>
+</file>
+
+<file path=word/glossary/styles.xml><?xml version="1.0" encoding="utf-8"?>
+<w:styles xmlns:r="http://schemas.openxmlformats.org/officeDocument/2006/relationships" xmlns:w="http://schemas.openxmlformats.org/wordprocessingml/2006/main">
+  <w:docDefaults>
+    <w:rPrDefault>
+      <w:rPr>
+        <w:rFonts w:asciiTheme="minorHAnsi" w:eastAsiaTheme="minorEastAsia" w:hAnsiTheme="minorHAnsi" w:cstheme="minorBidi"/>
+        <w:sz w:val="22"/>
+        <w:szCs w:val="22"/>
+        <w:lang w:val="en-AU" w:eastAsia="en-AU" w:bidi="ar-SA"/>
+      </w:rPr>
+    </w:rPrDefault>
+    <w:pPrDefault>
+      <w:pPr>
+        <w:spacing w:after="200" w:line="276" w:lineRule="auto"/>
+      </w:pPr>
+    </w:pPrDefault>
+  </w:docDefaults>
+  <w:latentStyles w:defLockedState="0" w:defUIPriority="99" w:defSemiHidden="1" w:defUnhideWhenUsed="1" w:defQFormat="0" w:count="267">
+    <w:lsdException w:name="Normal" w:semiHidden="0" w:uiPriority="0" w:unhideWhenUsed="0" w:qFormat="1"/>
+    <w:lsdException w:name="heading 1" w:semiHidden="0" w:uiPriority="9" w:unhideWhenUsed="0" w:qFormat="1"/>
+    <w:lsdException w:name="heading 2" w:uiPriority="9" w:qFormat="1"/>
+    <w:lsdException w:name="heading 3" w:uiPriority="9" w:qFormat="1"/>
+    <w:lsdException w:name="heading 4" w:uiPriority="9" w:qFormat="1"/>
+    <w:lsdException w:name="heading 5" w:uiPriority="9" w:qFormat="1"/>
+    <w:lsdException w:name="heading 6" w:uiPriority="9" w:qFormat="1"/>
+    <w:lsdException w:name="heading 7" w:uiPriority="9" w:qFormat="1"/>
+    <w:lsdException w:name="heading 8" w:uiPriority="9" w:qFormat="1"/>
+    <w:lsdException w:name="heading 9" w:uiPriority="9" w:qFormat="1"/>
+    <w:lsdException w:name="toc 1" w:uiPriority="39"/>
+    <w:lsdException w:name="toc 2" w:uiPriority="39"/>
+    <w:lsdException w:name="toc 3" w:uiPriority="39"/>
+    <w:lsdException w:name="toc 4" w:uiPriority="39"/>
+    <w:lsdException w:name="toc 5" w:uiPriority="39"/>
+    <w:lsdException w:name="toc 6" w:uiPriority="39"/>
+    <w:lsdException w:name="toc 7" w:uiPriority="39"/>
+    <w:lsdException w:name="toc 8" w:uiPriority="39"/>
+    <w:lsdException w:name="toc 9" w:uiPriority="39"/>
+    <w:lsdException w:name="caption" w:uiPriority="35" w:qFormat="1"/>
+    <w:lsdException w:name="Title" w:semiHidden="0" w:uiPriority="10" w:unhideWhenUsed="0" w:qFormat="1"/>
+    <w:lsdException w:name="Default Paragraph Font" w:uiPriority="1"/>
+    <w:lsdException w:name="Subtitle" w:semiHidden="0" w:uiPriority="11" w:unhideWhenUsed="0" w:qFormat="1"/>
+    <w:lsdException w:name="Strong" w:semiHidden="0" w:uiPriority="22" w:unhideWhenUsed="0" w:qFormat="1"/>
+    <w:lsdException w:name="Emphasis" w:semiHidden="0" w:uiPriority="20" w:unhideWhenUsed="0" w:qFormat="1"/>
+    <w:lsdException w:name="Table Grid" w:semiHidden="0" w:uiPriority="59" w:unhideWhenUsed="0"/>
+    <w:lsdException w:name="Placeholder Text" w:unhideWhenUsed="0"/>
+    <w:lsdException w:name="No Spacing" w:semiHidden="0" w:uiPriority="1" w:unhideWhenUsed="0" w:qFormat="1"/>
+    <w:lsdException w:name="Light Shading" w:semiHidden="0" w:uiPriority="60" w:unhideWhenUsed="0"/>
+    <w:lsdException w:name="Light List" w:semiHidden="0" w:uiPriority="61" w:unhideWhenUsed="0"/>
+    <w:lsdException w:name="Light Grid" w:semiHidden="0" w:uiPriority="62" w:unhideWhenUsed="0"/>
+    <w:lsdException w:name="Medium Shading 1" w:semiHidden="0" w:uiPriority="63" w:unhideWhenUsed="0"/>
+    <w:lsdException w:name="Medium Shading 2" w:semiHidden="0" w:uiPriority="64" w:unhideWhenUsed="0"/>
+    <w:lsdException w:name="Medium List 1" w:semiHidden="0" w:uiPriority="65" w:unhideWhenUsed="0"/>
+    <w:lsdException w:name="Medium List 2" w:semiHidden="0" w:uiPriority="66" w:unhideWhenUsed="0"/>
+    <w:lsdException w:name="Medium Grid 1" w:semiHidden="0" w:uiPriority="67" w:unhideWhenUsed="0"/>
+    <w:lsdException w:name="Medium Grid 2" w:semiHidden="0" w:uiPriority="68" w:unhideWhenUsed="0"/>
+    <w:lsdException w:name="Medium Grid 3" w:semiHidden="0" w:uiPriority="69" w:unhideWhenUsed="0"/>
+    <w:lsdException w:name="Dark List" w:semiHidden="0" w:uiPriority="70" w:unhideWhenUsed="0"/>
+    <w:lsdException w:name="Colorful Shading" w:semiHidden="0" w:uiPriority="71" w:unhideWhenUsed="0"/>
+    <w:lsdException w:name="Colorful List" w:semiHidden="0" w:uiPriority="72" w:unhideWhenUsed="0"/>
+    <w:lsdException w:name="Colorful Grid" w:semiHidden="0" w:uiPriority="73" w:unhideWhenUsed="0"/>
+    <w:lsdException w:name="Light Shading Accent 1" w:semiHidden="0" w:uiPriority="60" w:unhideWhenUsed="0"/>
+    <w:lsdException w:name="Light List Accent 1" w:semiHidden="0" w:uiPriority="61" w:unhideWhenUsed="0"/>
+    <w:lsdException w:name="Light Grid Accent 1" w:semiHidden="0" w:uiPriority="62" w:unhideWhenUsed="0"/>
+    <w:lsdException w:name="Medium Shading 1 Accent 1" w:semiHidden="0" w:uiPriority="63" w:unhideWhenUsed="0"/>
+    <w:lsdException w:name="Medium Shading 2 Accent 1" w:semiHidden="0" w:uiPriority="64" w:unhideWhenUsed="0"/>
+    <w:lsdException w:name="Medium List 1 Accent 1" w:semiHidden="0" w:uiPriority="65" w:unhideWhenUsed="0"/>
+    <w:lsdException w:name="Revision" w:unhideWhenUsed="0"/>
+    <w:lsdException w:name="List Paragraph" w:semiHidden="0" w:uiPriority="34" w:unhideWhenUsed="0" w:qFormat="1"/>
+    <w:lsdException w:name="Quote" w:semiHidden="0" w:uiPriority="29" w:unhideWhenUsed="0" w:qFormat="1"/>
+    <w:lsdException w:name="Intense Quote" w:semiHidden="0" w:uiPriority="30" w:unhideWhenUsed="0" w:qFormat="1"/>
+    <w:lsdException w:name="Medium List 2 Accent 1" w:semiHidden="0" w:uiPriority="66" w:unhideWhenUsed="0"/>
+    <w:lsdException w:name="Medium Grid 1 Accent 1" w:semiHidden="0" w:uiPriority="67" w:unhideWhenUsed="0"/>
+    <w:lsdException w:name="Medium Grid 2 Accent 1" w:semiHidden="0" w:uiPriority="68" w:unhideWhenUsed="0"/>
+    <w:lsdException w:name="Medium Grid 3 Accent 1" w:semiHidden="0" w:uiPriority="69" w:unhideWhenUsed="0"/>
+    <w:lsdException w:name="Dark List Accent 1" w:semiHidden="0" w:uiPriority="70" w:unhideWhenUsed="0"/>
+    <w:lsdException w:name="Colorful Shading Accent 1" w:semiHidden="0" w:uiPriority="71" w:unhideWhenUsed="0"/>
+    <w:lsdException w:name="Colorful List Accent 1" w:semiHidden="0" w:uiPriority="72" w:unhideWhenUsed="0"/>
+    <w:lsdException w:name="Colorful Grid Accent 1" w:semiHidden="0" w:uiPriority="73" w:unhideWhenUsed="0"/>
+    <w:lsdException w:name="Light Shading Accent 2" w:semiHidden="0" w:uiPriority="60" w:unhideWhenUsed="0"/>
+    <w:lsdException w:name="Light List Accent 2" w:semiHidden="0" w:uiPriority="61" w:unhideWhenUsed="0"/>
+    <w:lsdException w:name="Light Grid Accent 2" w:semiHidden="0" w:uiPriority="62" w:unhideWhenUsed="0"/>
+    <w:lsdException w:name="Medium Shading 1 Accent 2" w:semiHidden="0" w:uiPriority="63" w:unhideWhenUsed="0"/>
+    <w:lsdException w:name="Medium Shading 2 Accent 2" w:semiHidden="0" w:uiPriority="64" w:unhideWhenUsed="0"/>
+    <w:lsdException w:name="Medium List 1 Accent 2" w:semiHidden="0" w:uiPriority="65" w:unhideWhenUsed="0"/>
+    <w:lsdException w:name="Medium List 2 Accent 2" w:semiHidden="0" w:uiPriority="66" w:unhideWhenUsed="0"/>
+    <w:lsdException w:name="Medium Grid 1 Accent 2" w:semiHidden="0" w:uiPriority="67" w:unhideWhenUsed="0"/>
+    <w:lsdException w:name="Medium Grid 2 Accent 2" w:semiHidden="0" w:uiPriority="68" w:unhideWhenUsed="0"/>
+    <w:lsdException w:name="Medium Grid 3 Accent 2" w:semiHidden="0" w:uiPriority="69" w:unhideWhenUsed="0"/>
+    <w:lsdException w:name="Dark List Accent 2" w:semiHidden="0" w:uiPriority="70" w:unhideWhenUsed="0"/>
+    <w:lsdException w:name="Colorful Shading Accent 2" w:semiHidden="0" w:uiPriority="71" w:unhideWhenUsed="0"/>
+    <w:lsdException w:name="Colorful List Accent 2" w:semiHidden="0" w:uiPriority="72" w:unhideWhenUsed="0"/>
+    <w:lsdException w:name="Colorful Grid Accent 2" w:semiHidden="0" w:uiPriority="73" w:unhideWhenUsed="0"/>
+    <w:lsdException w:name="Light Shading Accent 3" w:semiHidden="0" w:uiPriority="60" w:unhideWhenUsed="0"/>
+    <w:lsdException w:name="Light List Accent 3" w:semiHidden="0" w:uiPriority="61" w:unhideWhenUsed="0"/>
+    <w:lsdException w:name="Light Grid Accent 3" w:semiHidden="0" w:uiPriority="62" w:unhideWhenUsed="0"/>
+    <w:lsdException w:name="Medium Shading 1 Accent 3" w:semiHidden="0" w:uiPriority="63" w:unhideWhenUsed="0"/>
+    <w:lsdException w:name="Medium Shading 2 Accent 3" w:semiHidden="0" w:uiPriority="64" w:unhideWhenUsed="0"/>
+    <w:lsdException w:name="Medium List 1 Accent 3" w:semiHidden="0" w:uiPriority="65" w:unhideWhenUsed="0"/>
+    <w:lsdException w:name="Medium List 2 Accent 3" w:semiHidden="0" w:uiPriority="66" w:unhideWhenUsed="0"/>
+    <w:lsdException w:name="Medium Grid 1 Accent 3" w:semiHidden="0" w:uiPriority="67" w:unhideWhenUsed="0"/>
+    <w:lsdException w:name="Medium Grid 2 Accent 3" w:semiHidden="0" w:uiPriority="68" w:unhideWhenUsed="0"/>
+    <w:lsdException w:name="Medium Grid 3 Accent 3" w:semiHidden="0" w:uiPriority="69" w:unhideWhenUsed="0"/>
+    <w:lsdException w:name="Dark List Accent 3" w:semiHidden="0" w:uiPriority="70" w:unhideWhenUsed="0"/>
+    <w:lsdException w:name="Colorful Shading Accent 3" w:semiHidden="0" w:uiPriority="71" w:unhideWhenUsed="0"/>
+    <w:lsdException w:name="Colorful List Accent 3" w:semiHidden="0" w:uiPriority="72" w:unhideWhenUsed="0"/>
+    <w:lsdException w:name="Colorful Grid Accent 3" w:semiHidden="0" w:uiPriority="73" w:unhideWhenUsed="0"/>
+    <w:lsdException w:name="Light Shading Accent 4" w:semiHidden="0" w:uiPriority="60" w:unhideWhenUsed="0"/>
+    <w:lsdException w:name="Light List Accent 4" w:semiHidden="0" w:uiPriority="61" w:unhideWhenUsed="0"/>
+    <w:lsdException w:name="Light Grid Accent 4" w:semiHidden="0" w:uiPriority="62" w:unhideWhenUsed="0"/>
+    <w:lsdException w:name="Medium Shading 1 Accent 4" w:semiHidden="0" w:uiPriority="63" w:unhideWhenUsed="0"/>
+    <w:lsdException w:name="Medium Shading 2 Accent 4" w:semiHidden="0" w:uiPriority="64" w:unhideWhenUsed="0"/>
+    <w:lsdException w:name="Medium List 1 Accent 4" w:semiHidden="0" w:uiPriority="65" w:unhideWhenUsed="0"/>
+    <w:lsdException w:name="Medium List 2 Accent 4" w:semiHidden="0" w:uiPriority="66" w:unhideWhenUsed="0"/>
+    <w:lsdException w:name="Medium Grid 1 Accent 4" w:semiHidden="0" w:uiPriority="67" w:unhideWhenUsed="0"/>
+    <w:lsdException w:name="Medium Grid 2 Accent 4" w:semiHidden="0" w:uiPriority="68" w:unhideWhenUsed="0"/>
+    <w:lsdException w:name="Medium Grid 3 Accent 4" w:semiHidden="0" w:uiPriority="69" w:unhideWhenUsed="0"/>
+    <w:lsdException w:name="Dark List Accent 4" w:semiHidden="0" w:uiPriority="70" w:unhideWhenUsed="0"/>
+    <w:lsdException w:name="Colorful Shading Accent 4" w:semiHidden="0" w:uiPriority="71" w:unhideWhenUsed="0"/>
+    <w:lsdException w:name="Colorful List Accent 4" w:semiHidden="0" w:uiPriority="72" w:unhideWhenUsed="0"/>
+    <w:lsdException w:name="Colorful Grid Accent 4" w:semiHidden="0" w:uiPriority="73" w:unhideWhenUsed="0"/>
+    <w:lsdException w:name="Light Shading Accent 5" w:semiHidden="0" w:uiPriority="60" w:unhideWhenUsed="0"/>
+    <w:lsdException w:name="Light List Accent 5" w:semiHidden="0" w:uiPriority="61" w:unhideWhenUsed="0"/>
+    <w:lsdException w:name="Light Grid Accent 5" w:semiHidden="0" w:uiPriority="62" w:unhideWhenUsed="0"/>
+    <w:lsdException w:name="Medium Shading 1 Accent 5" w:semiHidden="0" w:uiPriority="63" w:unhideWhenUsed="0"/>
+    <w:lsdException w:name="Medium Shading 2 Accent 5" w:semiHidden="0" w:uiPriority="64" w:unhideWhenUsed="0"/>
+    <w:lsdException w:name="Medium List 1 Accent 5" w:semiHidden="0" w:uiPriority="65" w:unhideWhenUsed="0"/>
+    <w:lsdException w:name="Medium List 2 Accent 5" w:semiHidden="0" w:uiPriority="66" w:unhideWhenUsed="0"/>
+    <w:lsdException w:name="Medium Grid 1 Accent 5" w:semiHidden="0" w:uiPriority="67" w:unhideWhenUsed="0"/>
+    <w:lsdException w:name="Medium Grid 2 Accent 5" w:semiHidden="0" w:uiPriority="68" w:unhideWhenUsed="0"/>
+    <w:lsdException w:name="Medium Grid 3 Accent 5" w:semiHidden="0" w:uiPriority="69" w:unhideWhenUsed="0"/>
+    <w:lsdException w:name="Dark List Accent 5" w:semiHidden="0" w:uiPriority="70" w:unhideWhenUsed="0"/>
+    <w:lsdException w:name="Colorful Shading Accent 5" w:semiHidden="0" w:uiPriority="71" w:unhideWhenUsed="0"/>
+    <w:lsdException w:name="Colorful List Accent 5" w:semiHidden="0" w:uiPriority="72" w:unhideWhenUsed="0"/>
+    <w:lsdException w:name="Colorful Grid Accent 5" w:semiHidden="0" w:uiPriority="73" w:unhideWhenUsed="0"/>
+    <w:lsdException w:name="Light Shading Accent 6" w:semiHidden="0" w:uiPriority="60" w:unhideWhenUsed="0"/>
+    <w:lsdException w:name="Light List Accent 6" w:semiHidden="0" w:uiPriority="61" w:unhideWhenUsed="0"/>
+    <w:lsdException w:name="Light Grid Accent 6" w:semiHidden="0" w:uiPriority="62" w:unhideWhenUsed="0"/>
+    <w:lsdException w:name="Medium Shading 1 Accent 6" w:semiHidden="0" w:uiPriority="63" w:unhideWhenUsed="0"/>
+    <w:lsdException w:name="Medium Shading 2 Accent 6" w:semiHidden="0" w:uiPriority="64" w:unhideWhenUsed="0"/>
+    <w:lsdException w:name="Medium List 1 Accent 6" w:semiHidden="0" w:uiPriority="65" w:unhideWhenUsed="0"/>
+    <w:lsdException w:name="Medium List 2 Accent 6" w:semiHidden="0" w:uiPriority="66" w:unhideWhenUsed="0"/>
+    <w:lsdException w:name="Medium Grid 1 Accent 6" w:semiHidden="0" w:uiPriority="67" w:unhideWhenUsed="0"/>
+    <w:lsdException w:name="Medium Grid 2 Accent 6" w:semiHidden="0" w:uiPriority="68" w:unhideWhenUsed="0"/>
+    <w:lsdException w:name="Medium Grid 3 Accent 6" w:semiHidden="0" w:uiPriority="69" w:unhideWhenUsed="0"/>
+    <w:lsdException w:name="Dark List Accent 6" w:semiHidden="0" w:uiPriority="70" w:unhideWhenUsed="0"/>
+    <w:lsdException w:name="Colorful Shading Accent 6" w:semiHidden="0" w:uiPriority="71" w:unhideWhenUsed="0"/>
+    <w:lsdException w:name="Colorful List Accent 6" w:semiHidden="0" w:uiPriority="72" w:unhideWhenUsed="0"/>
+    <w:lsdException w:name="Colorful Grid Accent 6" w:semiHidden="0" w:uiPriority="73" w:unhideWhenUsed="0"/>
+    <w:lsdException w:name="Subtle Emphasis" w:semiHidden="0" w:uiPriority="19" w:unhideWhenUsed="0" w:qFormat="1"/>
+    <w:lsdException w:name="Intense Emphasis" w:semiHidden="0" w:uiPriority="21" w:unhideWhenUsed="0" w:qFormat="1"/>
+    <w:lsdException w:name="Subtle Reference" w:semiHidden="0" w:uiPriority="31" w:unhideWhenUsed="0" w:qFormat="1"/>
+    <w:lsdException w:name="Intense Reference" w:semiHidden="0" w:uiPriority="32" w:unhideWhenUsed="0" w:qFormat="1"/>
+    <w:lsdException w:name="Book Title" w:semiHidden="0" w:uiPriority="33" w:unhideWhenUsed="0" w:qFormat="1"/>
+    <w:lsdException w:name="Bibliography" w:uiPriority="37"/>
+    <w:lsdException w:name="TOC Heading" w:uiPriority="39" w:qFormat="1"/>
+  </w:latentStyles>
+  <w:style w:type="paragraph" w:default="1" w:styleId="Normal">
+    <w:name w:val="Normal"/>
+    <w:qFormat/>
+  </w:style>
+  <w:style w:type="character" w:default="1" w:styleId="DefaultParagraphFont">
+    <w:name w:val="Default Paragraph Font"/>
+    <w:uiPriority w:val="1"/>
+    <w:semiHidden/>
+    <w:unhideWhenUsed/>
+  </w:style>
+  <w:style w:type="table" w:default="1" w:styleId="TableNormal">
+    <w:name w:val="Normal Table"/>
+    <w:uiPriority w:val="99"/>
+    <w:semiHidden/>
+    <w:unhideWhenUsed/>
+    <w:qFormat/>
+    <w:tblPr>
+      <w:tblInd w:w="0" w:type="dxa"/>
+      <w:tblCellMar>
+        <w:top w:w="0" w:type="dxa"/>
+        <w:left w:w="108" w:type="dxa"/>
+        <w:bottom w:w="0" w:type="dxa"/>
+        <w:right w:w="108" w:type="dxa"/>
+      </w:tblCellMar>
+    </w:tblPr>
+  </w:style>
+  <w:style w:type="numbering" w:default="1" w:styleId="NoList">
+    <w:name w:val="No List"/>
+    <w:uiPriority w:val="99"/>
+    <w:semiHidden/>
+    <w:unhideWhenUsed/>
+  </w:style>
+  <w:style w:type="paragraph" w:customStyle="1" w:styleId="0A1F9E73EA004D32B5E413C9D5BD4D90">
+    <w:name w:val="0A1F9E73EA004D32B5E413C9D5BD4D90"/>
+    <w:rsid w:val="002C296C"/>
+  </w:style>
+  <w:style w:type="paragraph" w:customStyle="1" w:styleId="6596996D1DB34AB68CC18FC3B4B545AE">
+    <w:name w:val="6596996D1DB34AB68CC18FC3B4B545AE"/>
+    <w:rsid w:val="002C296C"/>
+  </w:style>
+  <w:style w:type="paragraph" w:customStyle="1" w:styleId="BC6703023F424F7F8F800FF03600F994">
+    <w:name w:val="BC6703023F424F7F8F800FF03600F994"/>
+    <w:rsid w:val="002C296C"/>
+  </w:style>
+</w:styles>
+</file>
+
+<file path=word/glossary/webSettings.xml><?xml version="1.0" encoding="utf-8"?>
+<w:webSettings xmlns:r="http://schemas.openxmlformats.org/officeDocument/2006/relationships" xmlns:w="http://schemas.openxmlformats.org/wordprocessingml/2006/main">
+  <w:optimizeForBrowser/>
+</w:webSettings>
 </file>
 
 <file path=word/theme/theme1.xml><?xml version="1.0" encoding="utf-8"?>
@@ -51867,7 +52309,7 @@
 </file>
 
 <file path=customXml/itemProps1.xml><?xml version="1.0" encoding="utf-8"?>
-<ds:datastoreItem xmlns:ds="http://schemas.openxmlformats.org/officeDocument/2006/customXml" ds:itemID="{046EB203-6BC5-4E12-8317-9A0D1A2765B5}">
+<ds:datastoreItem xmlns:ds="http://schemas.openxmlformats.org/officeDocument/2006/customXml" ds:itemID="{832C0028-19BD-444F-A293-9E057371F0A8}">
   <ds:schemaRefs>
     <ds:schemaRef ds:uri="http://schemas.openxmlformats.org/officeDocument/2006/bibliography"/>
   </ds:schemaRefs>

</xml_diff>

<commit_message>
* SRS.docx has some minor changes * Completely re-hauled the menu and fixed some security settings * Moved a few files for security purposes.
</commit_message>
<xml_diff>
--- a/docs/2010-05-20_SRS/SRS.docx
+++ b/docs/2010-05-20_SRS/SRS.docx
@@ -632,6 +632,145 @@
           <w:p>
             <w:pPr>
               <w:cnfStyle w:val="000000100000"/>
+              <w:rPr>
+                <w:rFonts w:ascii="Tahoma" w:hAnsi="Tahoma" w:cs="Tahoma"/>
+              </w:rPr>
+            </w:pPr>
+          </w:p>
+        </w:tc>
+      </w:tr>
+      <w:tr>
+        <w:trPr>
+          <w:trHeight w:val="1134"/>
+        </w:trPr>
+        <w:tc>
+          <w:tcPr>
+            <w:cnfStyle w:val="001000000000"/>
+            <w:tcW w:w="1101" w:type="dxa"/>
+            <w:shd w:val="clear" w:color="auto" w:fill="FFFFFF" w:themeFill="background1"/>
+          </w:tcPr>
+          <w:p>
+            <w:pPr>
+              <w:rPr>
+                <w:rFonts w:ascii="Tahoma" w:hAnsi="Tahoma" w:cs="Tahoma"/>
+                <w:b w:val="0"/>
+              </w:rPr>
+            </w:pPr>
+            <w:r>
+              <w:rPr>
+                <w:rFonts w:ascii="Tahoma" w:hAnsi="Tahoma" w:cs="Tahoma"/>
+                <w:b w:val="0"/>
+              </w:rPr>
+              <w:t>1.</w:t>
+            </w:r>
+            <w:r>
+              <w:rPr>
+                <w:rFonts w:ascii="Tahoma" w:hAnsi="Tahoma" w:cs="Tahoma"/>
+                <w:b w:val="0"/>
+              </w:rPr>
+              <w:t>3</w:t>
+            </w:r>
+          </w:p>
+        </w:tc>
+        <w:tc>
+          <w:tcPr>
+            <w:tcW w:w="1977" w:type="dxa"/>
+            <w:shd w:val="clear" w:color="auto" w:fill="FFFFFF" w:themeFill="background1"/>
+          </w:tcPr>
+          <w:p>
+            <w:pPr>
+              <w:cnfStyle w:val="000000000000"/>
+              <w:rPr>
+                <w:rFonts w:ascii="Tahoma" w:hAnsi="Tahoma" w:cs="Tahoma"/>
+                <w:bCs/>
+              </w:rPr>
+            </w:pPr>
+            <w:r>
+              <w:rPr>
+                <w:rFonts w:ascii="Tahoma" w:hAnsi="Tahoma" w:cs="Tahoma"/>
+                <w:bCs/>
+              </w:rPr>
+              <w:t>15</w:t>
+            </w:r>
+            <w:r>
+              <w:rPr>
+                <w:rFonts w:ascii="Tahoma" w:hAnsi="Tahoma" w:cs="Tahoma"/>
+                <w:bCs/>
+                <w:vertAlign w:val="superscript"/>
+              </w:rPr>
+              <w:t>th</w:t>
+            </w:r>
+            <w:r>
+              <w:rPr>
+                <w:rFonts w:ascii="Tahoma" w:hAnsi="Tahoma" w:cs="Tahoma"/>
+                <w:bCs/>
+              </w:rPr>
+              <w:t xml:space="preserve"> </w:t>
+            </w:r>
+            <w:r>
+              <w:rPr>
+                <w:rFonts w:ascii="Tahoma" w:hAnsi="Tahoma" w:cs="Tahoma"/>
+                <w:bCs/>
+              </w:rPr>
+              <w:t>Sep</w:t>
+            </w:r>
+            <w:r>
+              <w:rPr>
+                <w:rFonts w:ascii="Tahoma" w:hAnsi="Tahoma" w:cs="Tahoma"/>
+                <w:bCs/>
+              </w:rPr>
+              <w:t xml:space="preserve"> 2010</w:t>
+            </w:r>
+          </w:p>
+        </w:tc>
+        <w:tc>
+          <w:tcPr>
+            <w:tcW w:w="2520" w:type="dxa"/>
+            <w:shd w:val="clear" w:color="auto" w:fill="FFFFFF" w:themeFill="background1"/>
+          </w:tcPr>
+          <w:p>
+            <w:pPr>
+              <w:cnfStyle w:val="000000000000"/>
+              <w:rPr>
+                <w:rFonts w:ascii="Tahoma" w:hAnsi="Tahoma" w:cs="Tahoma"/>
+              </w:rPr>
+            </w:pPr>
+            <w:r>
+              <w:rPr>
+                <w:rFonts w:ascii="Tahoma" w:hAnsi="Tahoma" w:cs="Tahoma"/>
+              </w:rPr>
+              <w:t>Minor modifications to several Use Cases for sake of clarity and consistency</w:t>
+            </w:r>
+          </w:p>
+        </w:tc>
+        <w:tc>
+          <w:tcPr>
+            <w:tcW w:w="2160" w:type="dxa"/>
+            <w:shd w:val="clear" w:color="auto" w:fill="FFFFFF" w:themeFill="background1"/>
+          </w:tcPr>
+          <w:p>
+            <w:pPr>
+              <w:cnfStyle w:val="000000000000"/>
+              <w:rPr>
+                <w:rFonts w:ascii="Tahoma" w:hAnsi="Tahoma" w:cs="Tahoma"/>
+              </w:rPr>
+            </w:pPr>
+            <w:r>
+              <w:rPr>
+                <w:rFonts w:ascii="Tahoma" w:hAnsi="Tahoma" w:cs="Tahoma"/>
+              </w:rPr>
+              <w:t>Justin Mancinelli</w:t>
+            </w:r>
+          </w:p>
+        </w:tc>
+        <w:tc>
+          <w:tcPr>
+            <w:tcW w:w="1484" w:type="dxa"/>
+            <w:shd w:val="clear" w:color="auto" w:fill="FFFFFF" w:themeFill="background1"/>
+          </w:tcPr>
+          <w:p>
+            <w:pPr>
+              <w:cnfStyle w:val="000000000000"/>
               <w:rPr>
                 <w:rFonts w:ascii="Tahoma" w:hAnsi="Tahoma" w:cs="Tahoma"/>
               </w:rPr>
@@ -8986,7 +9125,7 @@
           <w:rFonts w:ascii="Tahoma" w:hAnsi="Tahoma" w:cs="Tahoma"/>
           <w:noProof/>
           <w:szCs w:val="24"/>
-          <w:lang w:eastAsia="en-AU" w:bidi="ar-SA"/>
+          <w:lang w:val="en-US" w:eastAsia="zh-TW" w:bidi="ar-SA"/>
         </w:rPr>
         <w:drawing>
           <wp:inline distT="0" distB="0" distL="0" distR="0">
@@ -9424,7 +9563,7 @@
         <w:rPr>
           <w:rFonts w:ascii="Tahoma" w:hAnsi="Tahoma" w:cs="Tahoma"/>
           <w:noProof/>
-          <w:lang w:eastAsia="en-AU" w:bidi="ar-SA"/>
+          <w:lang w:val="en-US" w:eastAsia="zh-TW" w:bidi="ar-SA"/>
         </w:rPr>
         <w:drawing>
           <wp:inline distT="0" distB="0" distL="0" distR="0">
@@ -9800,7 +9939,7 @@
           <w:rFonts w:ascii="Tahoma" w:hAnsi="Tahoma" w:cs="Tahoma"/>
           <w:noProof/>
           <w:szCs w:val="24"/>
-          <w:lang w:eastAsia="en-AU" w:bidi="ar-SA"/>
+          <w:lang w:val="en-US" w:eastAsia="zh-TW" w:bidi="ar-SA"/>
         </w:rPr>
         <w:drawing>
           <wp:inline distT="0" distB="0" distL="0" distR="0">
@@ -10204,7 +10343,7 @@
         <w:rPr>
           <w:rFonts w:ascii="Tahoma" w:hAnsi="Tahoma" w:cs="Tahoma"/>
           <w:noProof/>
-          <w:lang w:eastAsia="en-AU" w:bidi="ar-SA"/>
+          <w:lang w:val="en-US" w:eastAsia="zh-TW" w:bidi="ar-SA"/>
         </w:rPr>
         <w:drawing>
           <wp:inline distT="0" distB="0" distL="0" distR="0">
@@ -10613,7 +10752,7 @@
         <w:rPr>
           <w:rFonts w:ascii="Tahoma" w:hAnsi="Tahoma" w:cs="Tahoma"/>
           <w:noProof/>
-          <w:lang w:eastAsia="en-AU" w:bidi="ar-SA"/>
+          <w:lang w:val="en-US" w:eastAsia="zh-TW" w:bidi="ar-SA"/>
         </w:rPr>
         <w:drawing>
           <wp:inline distT="0" distB="0" distL="0" distR="0">
@@ -10974,7 +11113,7 @@
         <w:rPr>
           <w:rFonts w:ascii="Tahoma" w:hAnsi="Tahoma" w:cs="Tahoma"/>
           <w:noProof/>
-          <w:lang w:eastAsia="en-AU" w:bidi="ar-SA"/>
+          <w:lang w:val="en-US" w:eastAsia="zh-TW" w:bidi="ar-SA"/>
         </w:rPr>
         <w:drawing>
           <wp:inline distT="0" distB="0" distL="0" distR="0">
@@ -11380,7 +11519,7 @@
         <w:rPr>
           <w:rFonts w:ascii="Tahoma" w:hAnsi="Tahoma" w:cs="Tahoma"/>
           <w:noProof/>
-          <w:lang w:eastAsia="en-AU" w:bidi="ar-SA"/>
+          <w:lang w:val="en-US" w:eastAsia="zh-TW" w:bidi="ar-SA"/>
         </w:rPr>
         <w:drawing>
           <wp:inline distT="0" distB="0" distL="0" distR="0">
@@ -11727,7 +11866,21 @@
           <w:lang w:val="en-AU"/>
         </w:rPr>
         <w:lastRenderedPageBreak/>
-        <w:t>Assign Sample Location to Laboratory</w:t>
+        <w:t xml:space="preserve">Assign </w:t>
+      </w:r>
+      <w:r>
+        <w:rPr>
+          <w:szCs w:val="24"/>
+          <w:lang w:val="en-AU"/>
+        </w:rPr>
+        <w:t>Sampler</w:t>
+      </w:r>
+      <w:r>
+        <w:rPr>
+          <w:szCs w:val="24"/>
+          <w:lang w:val="en-AU"/>
+        </w:rPr>
+        <w:t xml:space="preserve"> to Laboratory</w:t>
       </w:r>
       <w:bookmarkEnd w:id="37"/>
     </w:p>
@@ -11741,7 +11894,7 @@
         <w:rPr>
           <w:rFonts w:ascii="Tahoma" w:hAnsi="Tahoma" w:cs="Tahoma"/>
           <w:noProof/>
-          <w:lang w:eastAsia="en-AU" w:bidi="ar-SA"/>
+          <w:lang w:val="en-US" w:eastAsia="zh-TW" w:bidi="ar-SA"/>
         </w:rPr>
         <w:drawing>
           <wp:inline distT="0" distB="0" distL="0" distR="0">
@@ -11843,7 +11996,21 @@
                 <w:rFonts w:ascii="Tahoma" w:hAnsi="Tahoma" w:cs="Tahoma"/>
                 <w:b/>
               </w:rPr>
-              <w:t>Assign Sample Location to Laboratory</w:t>
+              <w:t xml:space="preserve">Assign </w:t>
+            </w:r>
+            <w:r>
+              <w:rPr>
+                <w:rFonts w:ascii="Tahoma" w:hAnsi="Tahoma" w:cs="Tahoma"/>
+                <w:b/>
+              </w:rPr>
+              <w:t>Sampler</w:t>
+            </w:r>
+            <w:r>
+              <w:rPr>
+                <w:rFonts w:ascii="Tahoma" w:hAnsi="Tahoma" w:cs="Tahoma"/>
+                <w:b/>
+              </w:rPr>
+              <w:t xml:space="preserve"> to Laboratory</w:t>
             </w:r>
           </w:p>
           <w:p>
@@ -11892,7 +12059,35 @@
                 <w:rFonts w:ascii="Tahoma" w:hAnsi="Tahoma" w:cs="Tahoma"/>
                 <w:sz w:val="22"/>
               </w:rPr>
-              <w:t xml:space="preserve">Each sample location is assigned to a single Laboratory which does all the analysis of water samples taken at that location.  A Contractor assigns a location to a Laboratory. </w:t>
+              <w:t xml:space="preserve">Each </w:t>
+            </w:r>
+            <w:r>
+              <w:rPr>
+                <w:rFonts w:ascii="Tahoma" w:hAnsi="Tahoma" w:cs="Tahoma"/>
+                <w:sz w:val="22"/>
+              </w:rPr>
+              <w:t>Sampler</w:t>
+            </w:r>
+            <w:r>
+              <w:rPr>
+                <w:rFonts w:ascii="Tahoma" w:hAnsi="Tahoma" w:cs="Tahoma"/>
+                <w:sz w:val="22"/>
+              </w:rPr>
+              <w:t xml:space="preserve"> is assigned to a single Laboratory which does all the analysis of water samples taken at that location.  A Contractor assigns </w:t>
+            </w:r>
+            <w:r>
+              <w:rPr>
+                <w:rFonts w:ascii="Tahoma" w:hAnsi="Tahoma" w:cs="Tahoma"/>
+                <w:sz w:val="22"/>
+              </w:rPr>
+              <w:t>a Sampler</w:t>
+            </w:r>
+            <w:r>
+              <w:rPr>
+                <w:rFonts w:ascii="Tahoma" w:hAnsi="Tahoma" w:cs="Tahoma"/>
+                <w:sz w:val="22"/>
+              </w:rPr>
+              <w:t xml:space="preserve"> to a Laboratory. </w:t>
             </w:r>
           </w:p>
         </w:tc>
@@ -12011,7 +12206,35 @@
                 <w:rFonts w:ascii="Tahoma" w:hAnsi="Tahoma" w:cs="Tahoma"/>
                 <w:sz w:val="22"/>
               </w:rPr>
-              <w:t>The Contractor logs on to the system and chooses the Assign Location to Laboratory option.  They select a sampling location and then choose a Laboratory to assign it to.  They confirm the assignment and the database is updated.</w:t>
+              <w:t xml:space="preserve">The Contractor logs on to the system and chooses the Assign </w:t>
+            </w:r>
+            <w:r>
+              <w:rPr>
+                <w:rFonts w:ascii="Tahoma" w:hAnsi="Tahoma" w:cs="Tahoma"/>
+                <w:sz w:val="22"/>
+              </w:rPr>
+              <w:t>Sampler</w:t>
+            </w:r>
+            <w:r>
+              <w:rPr>
+                <w:rFonts w:ascii="Tahoma" w:hAnsi="Tahoma" w:cs="Tahoma"/>
+                <w:sz w:val="22"/>
+              </w:rPr>
+              <w:t xml:space="preserve"> to Laboratory option.  They select a </w:t>
+            </w:r>
+            <w:r>
+              <w:rPr>
+                <w:rFonts w:ascii="Tahoma" w:hAnsi="Tahoma" w:cs="Tahoma"/>
+                <w:sz w:val="22"/>
+              </w:rPr>
+              <w:t>Sampler</w:t>
+            </w:r>
+            <w:r>
+              <w:rPr>
+                <w:rFonts w:ascii="Tahoma" w:hAnsi="Tahoma" w:cs="Tahoma"/>
+                <w:sz w:val="22"/>
+              </w:rPr>
+              <w:t xml:space="preserve"> and then choose a Laboratory to assign it to.  They confirm the assignment and the database is updated.</w:t>
             </w:r>
           </w:p>
         </w:tc>
@@ -12088,7 +12311,21 @@
                 <w:rFonts w:ascii="Tahoma" w:hAnsi="Tahoma" w:cs="Tahoma"/>
                 <w:sz w:val="22"/>
               </w:rPr>
-              <w:t>Assignment of location to Laboratory is reflected in the database.</w:t>
+              <w:t xml:space="preserve">Assignment of </w:t>
+            </w:r>
+            <w:r>
+              <w:rPr>
+                <w:rFonts w:ascii="Tahoma" w:hAnsi="Tahoma" w:cs="Tahoma"/>
+                <w:sz w:val="22"/>
+              </w:rPr>
+              <w:t>Sampler</w:t>
+            </w:r>
+            <w:r>
+              <w:rPr>
+                <w:rFonts w:ascii="Tahoma" w:hAnsi="Tahoma" w:cs="Tahoma"/>
+                <w:sz w:val="22"/>
+              </w:rPr>
+              <w:t xml:space="preserve"> to Laboratory is reflected in the database.</w:t>
             </w:r>
           </w:p>
         </w:tc>
@@ -12134,7 +12371,7 @@
         <w:rPr>
           <w:rFonts w:ascii="Tahoma" w:hAnsi="Tahoma" w:cs="Tahoma"/>
           <w:noProof/>
-          <w:lang w:eastAsia="en-AU" w:bidi="ar-SA"/>
+          <w:lang w:val="en-US" w:eastAsia="zh-TW" w:bidi="ar-SA"/>
         </w:rPr>
         <w:drawing>
           <wp:inline distT="0" distB="0" distL="0" distR="0">
@@ -12528,7 +12765,7 @@
         <w:rPr>
           <w:rFonts w:ascii="Tahoma" w:hAnsi="Tahoma" w:cs="Tahoma"/>
           <w:noProof/>
-          <w:lang w:eastAsia="en-AU" w:bidi="ar-SA"/>
+          <w:lang w:val="en-US" w:eastAsia="zh-TW" w:bidi="ar-SA"/>
         </w:rPr>
         <w:drawing>
           <wp:inline distT="0" distB="0" distL="0" distR="0">
@@ -12914,7 +13151,7 @@
         <w:rPr>
           <w:rFonts w:ascii="Tahoma" w:hAnsi="Tahoma" w:cs="Tahoma"/>
           <w:noProof/>
-          <w:lang w:eastAsia="en-AU" w:bidi="ar-SA"/>
+          <w:lang w:val="en-US" w:eastAsia="zh-TW" w:bidi="ar-SA"/>
         </w:rPr>
         <w:drawing>
           <wp:inline distT="0" distB="0" distL="0" distR="0">
@@ -13294,7 +13531,7 @@
         <w:rPr>
           <w:rFonts w:ascii="Tahoma" w:hAnsi="Tahoma" w:cs="Tahoma"/>
           <w:noProof/>
-          <w:lang w:eastAsia="en-AU" w:bidi="ar-SA"/>
+          <w:lang w:val="en-US" w:eastAsia="zh-TW" w:bidi="ar-SA"/>
         </w:rPr>
         <w:drawing>
           <wp:inline distT="0" distB="0" distL="0" distR="0">
@@ -13436,7 +13673,19 @@
               <w:rPr>
                 <w:rFonts w:ascii="Tahoma" w:hAnsi="Tahoma" w:cs="Tahoma"/>
               </w:rPr>
-              <w:t>The Contractor makes the system aware that a water sample has been send to a Laboratory for analysis.</w:t>
+              <w:t>The Contractor makes the system aware t</w:t>
+            </w:r>
+            <w:r>
+              <w:rPr>
+                <w:rFonts w:ascii="Tahoma" w:hAnsi="Tahoma" w:cs="Tahoma"/>
+              </w:rPr>
+              <w:t>hat a water sample has been sent</w:t>
+            </w:r>
+            <w:r>
+              <w:rPr>
+                <w:rFonts w:ascii="Tahoma" w:hAnsi="Tahoma" w:cs="Tahoma"/>
+              </w:rPr>
+              <w:t xml:space="preserve"> to a Laboratory for analysis.</w:t>
             </w:r>
           </w:p>
         </w:tc>
@@ -13655,7 +13904,7 @@
         <w:rPr>
           <w:rFonts w:ascii="Tahoma" w:hAnsi="Tahoma" w:cs="Tahoma"/>
           <w:noProof/>
-          <w:lang w:eastAsia="en-AU" w:bidi="ar-SA"/>
+          <w:lang w:val="en-US" w:eastAsia="zh-TW" w:bidi="ar-SA"/>
         </w:rPr>
         <w:drawing>
           <wp:inline distT="0" distB="0" distL="0" distR="0">
@@ -14016,7 +14265,7 @@
         <w:rPr>
           <w:rFonts w:ascii="Tahoma" w:hAnsi="Tahoma" w:cs="Tahoma"/>
           <w:noProof/>
-          <w:lang w:eastAsia="en-AU" w:bidi="ar-SA"/>
+          <w:lang w:val="en-US" w:eastAsia="zh-TW" w:bidi="ar-SA"/>
         </w:rPr>
         <w:drawing>
           <wp:inline distT="0" distB="0" distL="0" distR="0">
@@ -14448,7 +14697,7 @@
         <w:rPr>
           <w:rFonts w:ascii="Tahoma" w:hAnsi="Tahoma" w:cs="Tahoma"/>
           <w:noProof/>
-          <w:lang w:eastAsia="en-AU" w:bidi="ar-SA"/>
+          <w:lang w:val="en-US" w:eastAsia="zh-TW" w:bidi="ar-SA"/>
         </w:rPr>
         <w:drawing>
           <wp:inline distT="0" distB="0" distL="0" distR="0">
@@ -14807,7 +15056,7 @@
         <w:rPr>
           <w:rFonts w:ascii="Tahoma" w:hAnsi="Tahoma" w:cs="Tahoma"/>
           <w:noProof/>
-          <w:lang w:eastAsia="en-AU" w:bidi="ar-SA"/>
+          <w:lang w:val="en-US" w:eastAsia="zh-TW" w:bidi="ar-SA"/>
         </w:rPr>
         <w:drawing>
           <wp:inline distT="0" distB="0" distL="0" distR="0">
@@ -15057,7 +15306,19 @@
               <w:rPr>
                 <w:rFonts w:ascii="Tahoma" w:hAnsi="Tahoma" w:cs="Tahoma"/>
               </w:rPr>
-              <w:t xml:space="preserve">The EO logs on to the system and chooses the update Contractor option.  They then select the Contractor that they wish to update.  Any of the Contractor name, contact name, telephone number and email address may be amended.  The EO then confirms the update and the database is updated.  </w:t>
+              <w:t>The EO logs on</w:t>
+            </w:r>
+            <w:r>
+              <w:rPr>
+                <w:rFonts w:ascii="Tahoma" w:hAnsi="Tahoma" w:cs="Tahoma"/>
+              </w:rPr>
+              <w:t xml:space="preserve"> to the system and chooses the U</w:t>
+            </w:r>
+            <w:r>
+              <w:rPr>
+                <w:rFonts w:ascii="Tahoma" w:hAnsi="Tahoma" w:cs="Tahoma"/>
+              </w:rPr>
+              <w:t xml:space="preserve">pdate Contractor option.  They then select the Contractor that they wish to update.  Any of the Contractor name, contact name, telephone number and email address may be amended.  The EO then confirms the update and the database is updated.  </w:t>
             </w:r>
           </w:p>
         </w:tc>
@@ -15175,7 +15436,7 @@
         <w:rPr>
           <w:rFonts w:ascii="Tahoma" w:hAnsi="Tahoma" w:cs="Tahoma"/>
           <w:noProof/>
-          <w:lang w:eastAsia="en-AU" w:bidi="ar-SA"/>
+          <w:lang w:val="en-US" w:eastAsia="zh-TW" w:bidi="ar-SA"/>
         </w:rPr>
         <w:drawing>
           <wp:inline distT="0" distB="0" distL="0" distR="0">
@@ -15559,7 +15820,7 @@
         <w:rPr>
           <w:rFonts w:ascii="Tahoma" w:hAnsi="Tahoma" w:cs="Tahoma"/>
           <w:noProof/>
-          <w:lang w:eastAsia="en-AU" w:bidi="ar-SA"/>
+          <w:lang w:val="en-US" w:eastAsia="zh-TW" w:bidi="ar-SA"/>
         </w:rPr>
         <w:drawing>
           <wp:inline distT="0" distB="0" distL="0" distR="0">
@@ -15920,7 +16181,7 @@
         <w:rPr>
           <w:rFonts w:ascii="Tahoma" w:hAnsi="Tahoma" w:cs="Tahoma"/>
           <w:noProof/>
-          <w:lang w:eastAsia="en-AU" w:bidi="ar-SA"/>
+          <w:lang w:val="en-US" w:eastAsia="zh-TW" w:bidi="ar-SA"/>
         </w:rPr>
         <w:drawing>
           <wp:inline distT="0" distB="0" distL="0" distR="0">
@@ -16281,7 +16542,7 @@
         <w:rPr>
           <w:rFonts w:ascii="Tahoma" w:hAnsi="Tahoma" w:cs="Tahoma"/>
           <w:noProof/>
-          <w:lang w:eastAsia="en-AU" w:bidi="ar-SA"/>
+          <w:lang w:val="en-US" w:eastAsia="zh-TW" w:bidi="ar-SA"/>
         </w:rPr>
         <w:drawing>
           <wp:inline distT="0" distB="0" distL="0" distR="0">
@@ -16687,7 +16948,7 @@
         <w:rPr>
           <w:rFonts w:ascii="Tahoma" w:hAnsi="Tahoma" w:cs="Tahoma"/>
           <w:noProof/>
-          <w:lang w:eastAsia="en-AU" w:bidi="ar-SA"/>
+          <w:lang w:val="en-US" w:eastAsia="zh-TW" w:bidi="ar-SA"/>
         </w:rPr>
         <w:drawing>
           <wp:inline distT="0" distB="0" distL="0" distR="0">
@@ -17089,7 +17350,7 @@
         <w:rPr>
           <w:rFonts w:ascii="Tahoma" w:hAnsi="Tahoma" w:cs="Tahoma"/>
           <w:noProof/>
-          <w:lang w:eastAsia="en-AU" w:bidi="ar-SA"/>
+          <w:lang w:val="en-US" w:eastAsia="zh-TW" w:bidi="ar-SA"/>
         </w:rPr>
         <w:drawing>
           <wp:inline distT="0" distB="0" distL="0" distR="0">
@@ -17456,7 +17717,7 @@
         <w:rPr>
           <w:rFonts w:ascii="Tahoma" w:hAnsi="Tahoma" w:cs="Tahoma"/>
           <w:noProof/>
-          <w:lang w:eastAsia="en-AU" w:bidi="ar-SA"/>
+          <w:lang w:val="en-US" w:eastAsia="zh-TW" w:bidi="ar-SA"/>
         </w:rPr>
         <w:drawing>
           <wp:inline distT="0" distB="0" distL="0" distR="0">
@@ -17818,7 +18079,7 @@
         <w:rPr>
           <w:rFonts w:ascii="Tahoma" w:hAnsi="Tahoma" w:cs="Tahoma"/>
           <w:noProof/>
-          <w:lang w:eastAsia="en-AU" w:bidi="ar-SA"/>
+          <w:lang w:val="en-US" w:eastAsia="zh-TW" w:bidi="ar-SA"/>
         </w:rPr>
         <w:drawing>
           <wp:inline distT="0" distB="0" distL="0" distR="0">
@@ -18167,7 +18428,7 @@
         <w:rPr>
           <w:rFonts w:ascii="Tahoma" w:hAnsi="Tahoma" w:cs="Tahoma"/>
           <w:noProof/>
-          <w:lang w:eastAsia="en-AU" w:bidi="ar-SA"/>
+          <w:lang w:val="en-US" w:eastAsia="zh-TW" w:bidi="ar-SA"/>
         </w:rPr>
         <w:drawing>
           <wp:inline distT="0" distB="0" distL="0" distR="0">
@@ -18590,7 +18851,7 @@
         <w:rPr>
           <w:rFonts w:ascii="Tahoma" w:hAnsi="Tahoma" w:cs="Tahoma"/>
           <w:noProof/>
-          <w:lang w:eastAsia="en-AU" w:bidi="ar-SA"/>
+          <w:lang w:val="en-US" w:eastAsia="zh-TW" w:bidi="ar-SA"/>
         </w:rPr>
         <w:drawing>
           <wp:inline distT="0" distB="0" distL="0" distR="0">
@@ -18960,7 +19221,7 @@
         <w:rPr>
           <w:rFonts w:ascii="Tahoma" w:hAnsi="Tahoma" w:cs="Tahoma"/>
           <w:noProof/>
-          <w:lang w:eastAsia="en-AU" w:bidi="ar-SA"/>
+          <w:lang w:val="en-US" w:eastAsia="zh-TW" w:bidi="ar-SA"/>
         </w:rPr>
         <w:drawing>
           <wp:inline distT="0" distB="0" distL="0" distR="0">
@@ -19351,7 +19612,7 @@
         <w:rPr>
           <w:rFonts w:ascii="Tahoma" w:hAnsi="Tahoma" w:cs="Tahoma"/>
           <w:noProof/>
-          <w:lang w:eastAsia="en-AU" w:bidi="ar-SA"/>
+          <w:lang w:val="en-US" w:eastAsia="zh-TW" w:bidi="ar-SA"/>
         </w:rPr>
         <w:drawing>
           <wp:inline distT="0" distB="0" distL="0" distR="0">
@@ -19718,7 +19979,7 @@
         <w:rPr>
           <w:rFonts w:ascii="Tahoma" w:hAnsi="Tahoma" w:cs="Tahoma"/>
           <w:noProof/>
-          <w:lang w:eastAsia="en-AU" w:bidi="ar-SA"/>
+          <w:lang w:val="en-US" w:eastAsia="zh-TW" w:bidi="ar-SA"/>
         </w:rPr>
         <w:drawing>
           <wp:inline distT="0" distB="0" distL="0" distR="0">
@@ -19998,7 +20259,39 @@
                 <w:sz w:val="20"/>
                 <w:szCs w:val="20"/>
               </w:rPr>
-              <w:t xml:space="preserve">The System Administrator logs on to the system and chooses the Add Manage Account option.  The System Administrator amends any of name, contact name, telephone number and email.  The System Administrator deletes an account.  The System administrator can reset the password.  The System Administrator confirms updates before any data is changed on the database. </w:t>
+              <w:t>The System Administrator logs on t</w:t>
+            </w:r>
+            <w:r>
+              <w:rPr>
+                <w:rFonts w:ascii="Tahoma" w:hAnsi="Tahoma" w:cs="Tahoma"/>
+                <w:sz w:val="20"/>
+                <w:szCs w:val="20"/>
+              </w:rPr>
+              <w:t xml:space="preserve">o the system and chooses the </w:t>
+            </w:r>
+            <w:r>
+              <w:rPr>
+                <w:rFonts w:ascii="Tahoma" w:hAnsi="Tahoma" w:cs="Tahoma"/>
+                <w:sz w:val="20"/>
+                <w:szCs w:val="20"/>
+              </w:rPr>
+              <w:t>Manage</w:t>
+            </w:r>
+            <w:r>
+              <w:rPr>
+                <w:rFonts w:ascii="Tahoma" w:hAnsi="Tahoma" w:cs="Tahoma"/>
+                <w:sz w:val="20"/>
+                <w:szCs w:val="20"/>
+              </w:rPr>
+              <w:t xml:space="preserve"> User</w:t>
+            </w:r>
+            <w:r>
+              <w:rPr>
+                <w:rFonts w:ascii="Tahoma" w:hAnsi="Tahoma" w:cs="Tahoma"/>
+                <w:sz w:val="20"/>
+                <w:szCs w:val="20"/>
+              </w:rPr>
+              <w:t xml:space="preserve"> Account option.  The System Administrator amends any of name, contact name, telephone number and email.  The System Administrator deletes an account.  The System administrator can reset the password.  The System Administrator confirms updates before any data is changed on the database. </w:t>
             </w:r>
           </w:p>
         </w:tc>
@@ -20125,7 +20418,7 @@
         <w:rPr>
           <w:rFonts w:ascii="Tahoma" w:hAnsi="Tahoma" w:cs="Tahoma"/>
           <w:noProof/>
-          <w:lang w:eastAsia="en-AU" w:bidi="ar-SA"/>
+          <w:lang w:val="en-US" w:eastAsia="zh-TW" w:bidi="ar-SA"/>
         </w:rPr>
         <w:drawing>
           <wp:inline distT="0" distB="0" distL="0" distR="0">
@@ -22342,7 +22635,7 @@
                 <w:rFonts w:ascii="Tahoma" w:eastAsia="Times New Roman" w:hAnsi="Tahoma" w:cs="Tahoma"/>
                 <w:noProof/>
                 <w:color w:val="000000"/>
-                <w:lang w:eastAsia="en-AU" w:bidi="ar-SA"/>
+                <w:lang w:val="en-US" w:eastAsia="zh-TW" w:bidi="ar-SA"/>
               </w:rPr>
               <w:drawing>
                 <wp:anchor distT="0" distB="0" distL="114300" distR="114300" simplePos="0" relativeHeight="251659264" behindDoc="0" locked="0" layoutInCell="1" allowOverlap="1">
@@ -26106,7 +26399,7 @@
                 <w:rFonts w:ascii="Tahoma" w:eastAsia="Times New Roman" w:hAnsi="Tahoma" w:cs="Tahoma"/>
                 <w:noProof/>
                 <w:color w:val="000000"/>
-                <w:lang w:eastAsia="en-AU" w:bidi="ar-SA"/>
+                <w:lang w:val="en-US" w:eastAsia="zh-TW" w:bidi="ar-SA"/>
               </w:rPr>
               <w:drawing>
                 <wp:anchor distT="0" distB="0" distL="114300" distR="114300" simplePos="0" relativeHeight="251660288" behindDoc="0" locked="0" layoutInCell="1" allowOverlap="1">
@@ -41711,7 +42004,7 @@
                 <w:rFonts w:ascii="Tahoma" w:eastAsia="Times New Roman" w:hAnsi="Tahoma" w:cs="Tahoma"/>
                 <w:noProof/>
                 <w:color w:val="000000"/>
-                <w:lang w:eastAsia="en-AU" w:bidi="ar-SA"/>
+                <w:lang w:val="en-US" w:eastAsia="zh-TW" w:bidi="ar-SA"/>
               </w:rPr>
               <w:drawing>
                 <wp:anchor distT="0" distB="0" distL="114300" distR="114300" simplePos="0" relativeHeight="251661312" behindDoc="0" locked="0" layoutInCell="1" allowOverlap="1">
@@ -45475,7 +45768,7 @@
                 <w:rFonts w:ascii="Tahoma" w:eastAsia="Times New Roman" w:hAnsi="Tahoma" w:cs="Tahoma"/>
                 <w:noProof/>
                 <w:color w:val="000000"/>
-                <w:lang w:eastAsia="en-AU" w:bidi="ar-SA"/>
+                <w:lang w:val="en-US" w:eastAsia="zh-TW" w:bidi="ar-SA"/>
               </w:rPr>
               <w:drawing>
                 <wp:anchor distT="0" distB="0" distL="114300" distR="114300" simplePos="0" relativeHeight="251662336" behindDoc="0" locked="0" layoutInCell="1" allowOverlap="1">
@@ -51069,7 +51362,7 @@
 <file path=word/charts/chart1.xml><?xml version="1.0" encoding="utf-8"?>
 <c:chartSpace xmlns:c="http://schemas.openxmlformats.org/drawingml/2006/chart" xmlns:a="http://schemas.openxmlformats.org/drawingml/2006/main" xmlns:r="http://schemas.openxmlformats.org/officeDocument/2006/relationships">
   <c:date1904 val="1"/>
-  <c:lang val="en-AU"/>
+  <c:lang val="en-US"/>
   <c:style val="27"/>
   <c:chart>
     <c:title>
@@ -51088,7 +51381,6 @@
           </a:p>
         </c:rich>
       </c:tx>
-      <c:layout/>
     </c:title>
     <c:plotArea>
       <c:layout/>
@@ -51163,11 +51455,11 @@
             </c:numRef>
           </c:val>
         </c:ser>
-        <c:axId val="96081792"/>
-        <c:axId val="96102272"/>
+        <c:axId val="63501824"/>
+        <c:axId val="63503744"/>
       </c:barChart>
       <c:catAx>
-        <c:axId val="96081792"/>
+        <c:axId val="63501824"/>
         <c:scaling>
           <c:orientation val="minMax"/>
         </c:scaling>
@@ -51188,17 +51480,16 @@
               </a:p>
             </c:rich>
           </c:tx>
-          <c:layout/>
         </c:title>
         <c:tickLblPos val="nextTo"/>
-        <c:crossAx val="96102272"/>
+        <c:crossAx val="63503744"/>
         <c:crosses val="autoZero"/>
         <c:auto val="1"/>
         <c:lblAlgn val="ctr"/>
         <c:lblOffset val="100"/>
       </c:catAx>
       <c:valAx>
-        <c:axId val="96102272"/>
+        <c:axId val="63503744"/>
         <c:scaling>
           <c:orientation val="minMax"/>
         </c:scaling>
@@ -51220,11 +51511,10 @@
               </a:p>
             </c:rich>
           </c:tx>
-          <c:layout/>
         </c:title>
         <c:numFmt formatCode="General" sourceLinked="1"/>
         <c:tickLblPos val="nextTo"/>
-        <c:crossAx val="96081792"/>
+        <c:crossAx val="63501824"/>
         <c:crosses val="autoZero"/>
         <c:crossBetween val="between"/>
         <c:majorUnit val="1"/>
@@ -51238,7 +51528,7 @@
 
 <file path=word/charts/chart2.xml><?xml version="1.0" encoding="utf-8"?>
 <c:chartSpace xmlns:c="http://schemas.openxmlformats.org/drawingml/2006/chart" xmlns:a="http://schemas.openxmlformats.org/drawingml/2006/main" xmlns:r="http://schemas.openxmlformats.org/officeDocument/2006/relationships">
-  <c:lang val="en-AU"/>
+  <c:lang val="en-US"/>
   <c:style val="27"/>
   <c:chart>
     <c:title>
@@ -51257,7 +51547,6 @@
           </a:p>
         </c:rich>
       </c:tx>
-      <c:layout/>
     </c:title>
     <c:plotArea>
       <c:layout/>
@@ -51332,11 +51621,11 @@
             </c:numRef>
           </c:val>
         </c:ser>
-        <c:axId val="118621696"/>
-        <c:axId val="118641024"/>
+        <c:axId val="60619776"/>
+        <c:axId val="60626048"/>
       </c:barChart>
       <c:catAx>
-        <c:axId val="118621696"/>
+        <c:axId val="60619776"/>
         <c:scaling>
           <c:orientation val="minMax"/>
         </c:scaling>
@@ -51357,17 +51646,16 @@
               </a:p>
             </c:rich>
           </c:tx>
-          <c:layout/>
         </c:title>
         <c:tickLblPos val="nextTo"/>
-        <c:crossAx val="118641024"/>
+        <c:crossAx val="60626048"/>
         <c:crosses val="autoZero"/>
         <c:auto val="1"/>
         <c:lblAlgn val="ctr"/>
         <c:lblOffset val="100"/>
       </c:catAx>
       <c:valAx>
-        <c:axId val="118641024"/>
+        <c:axId val="60626048"/>
         <c:scaling>
           <c:orientation val="minMax"/>
         </c:scaling>
@@ -51389,11 +51677,10 @@
               </a:p>
             </c:rich>
           </c:tx>
-          <c:layout/>
         </c:title>
         <c:numFmt formatCode="General" sourceLinked="1"/>
         <c:tickLblPos val="nextTo"/>
-        <c:crossAx val="118621696"/>
+        <c:crossAx val="60619776"/>
         <c:crosses val="autoZero"/>
         <c:crossBetween val="between"/>
         <c:majorUnit val="1"/>
@@ -51407,7 +51694,8 @@
 
 <file path=word/charts/chart3.xml><?xml version="1.0" encoding="utf-8"?>
 <c:chartSpace xmlns:c="http://schemas.openxmlformats.org/drawingml/2006/chart" xmlns:a="http://schemas.openxmlformats.org/drawingml/2006/main" xmlns:r="http://schemas.openxmlformats.org/officeDocument/2006/relationships">
-  <c:lang val="en-AU"/>
+  <c:date1904 val="1"/>
+  <c:lang val="en-US"/>
   <c:style val="27"/>
   <c:chart>
     <c:title>
@@ -51426,7 +51714,6 @@
           </a:p>
         </c:rich>
       </c:tx>
-      <c:layout/>
     </c:title>
     <c:plotArea>
       <c:layout/>
@@ -51501,11 +51788,11 @@
             </c:numRef>
           </c:val>
         </c:ser>
-        <c:axId val="127946112"/>
-        <c:axId val="34911744"/>
+        <c:axId val="60674816"/>
+        <c:axId val="60676736"/>
       </c:barChart>
       <c:catAx>
-        <c:axId val="127946112"/>
+        <c:axId val="60674816"/>
         <c:scaling>
           <c:orientation val="minMax"/>
         </c:scaling>
@@ -51526,17 +51813,16 @@
               </a:p>
             </c:rich>
           </c:tx>
-          <c:layout/>
         </c:title>
         <c:tickLblPos val="nextTo"/>
-        <c:crossAx val="34911744"/>
+        <c:crossAx val="60676736"/>
         <c:crosses val="autoZero"/>
         <c:auto val="1"/>
         <c:lblAlgn val="ctr"/>
         <c:lblOffset val="100"/>
       </c:catAx>
       <c:valAx>
-        <c:axId val="34911744"/>
+        <c:axId val="60676736"/>
         <c:scaling>
           <c:orientation val="minMax"/>
         </c:scaling>
@@ -51558,11 +51844,10 @@
               </a:p>
             </c:rich>
           </c:tx>
-          <c:layout/>
         </c:title>
         <c:numFmt formatCode="General" sourceLinked="1"/>
         <c:tickLblPos val="nextTo"/>
-        <c:crossAx val="127946112"/>
+        <c:crossAx val="60674816"/>
         <c:crosses val="autoZero"/>
         <c:crossBetween val="between"/>
         <c:majorUnit val="1"/>
@@ -51577,7 +51862,7 @@
 <file path=word/charts/chart4.xml><?xml version="1.0" encoding="utf-8"?>
 <c:chartSpace xmlns:c="http://schemas.openxmlformats.org/drawingml/2006/chart" xmlns:a="http://schemas.openxmlformats.org/drawingml/2006/main" xmlns:r="http://schemas.openxmlformats.org/officeDocument/2006/relationships">
   <c:date1904 val="1"/>
-  <c:lang val="en-AU"/>
+  <c:lang val="en-US"/>
   <c:style val="27"/>
   <c:chart>
     <c:title>
@@ -51596,7 +51881,6 @@
           </a:p>
         </c:rich>
       </c:tx>
-      <c:layout/>
     </c:title>
     <c:plotArea>
       <c:layout/>
@@ -51671,11 +51955,11 @@
             </c:numRef>
           </c:val>
         </c:ser>
-        <c:axId val="34923648"/>
-        <c:axId val="34925568"/>
+        <c:axId val="62167296"/>
+        <c:axId val="62177664"/>
       </c:barChart>
       <c:catAx>
-        <c:axId val="34923648"/>
+        <c:axId val="62167296"/>
         <c:scaling>
           <c:orientation val="minMax"/>
         </c:scaling>
@@ -51696,17 +51980,16 @@
               </a:p>
             </c:rich>
           </c:tx>
-          <c:layout/>
         </c:title>
         <c:tickLblPos val="nextTo"/>
-        <c:crossAx val="34925568"/>
+        <c:crossAx val="62177664"/>
         <c:crosses val="autoZero"/>
         <c:auto val="1"/>
         <c:lblAlgn val="ctr"/>
         <c:lblOffset val="100"/>
       </c:catAx>
       <c:valAx>
-        <c:axId val="34925568"/>
+        <c:axId val="62177664"/>
         <c:scaling>
           <c:orientation val="minMax"/>
         </c:scaling>
@@ -51728,11 +52011,10 @@
               </a:p>
             </c:rich>
           </c:tx>
-          <c:layout/>
         </c:title>
         <c:numFmt formatCode="General" sourceLinked="1"/>
         <c:tickLblPos val="nextTo"/>
-        <c:crossAx val="34923648"/>
+        <c:crossAx val="62167296"/>
         <c:crosses val="autoZero"/>
         <c:crossBetween val="between"/>
         <c:majorUnit val="1"/>
@@ -51742,341 +52024,6 @@
   </c:chart>
   <c:externalData r:id="rId1"/>
 </c:chartSpace>
-</file>
-
-<file path=word/glossary/document.xml><?xml version="1.0" encoding="utf-8"?>
-<w:glossaryDocument xmlns:ve="http://schemas.openxmlformats.org/markup-compatibility/2006" xmlns:o="urn:schemas-microsoft-com:office:office" xmlns:r="http://schemas.openxmlformats.org/officeDocument/2006/relationships" xmlns:m="http://schemas.openxmlformats.org/officeDocument/2006/math" xmlns:v="urn:schemas-microsoft-com:vml" xmlns:wp="http://schemas.openxmlformats.org/drawingml/2006/wordprocessingDrawing" xmlns:w10="urn:schemas-microsoft-com:office:word" xmlns:w="http://schemas.openxmlformats.org/wordprocessingml/2006/main" xmlns:wne="http://schemas.microsoft.com/office/word/2006/wordml">
-  <w:docParts/>
-</w:glossaryDocument>
-</file>
-
-<file path=word/glossary/fontTable.xml><?xml version="1.0" encoding="utf-8"?>
-<w:fonts xmlns:r="http://schemas.openxmlformats.org/officeDocument/2006/relationships" xmlns:w="http://schemas.openxmlformats.org/wordprocessingml/2006/main">
-  <w:font w:name="Symbol">
-    <w:panose1 w:val="05050102010706020507"/>
-    <w:charset w:val="02"/>
-    <w:family w:val="roman"/>
-    <w:pitch w:val="variable"/>
-    <w:sig w:usb0="00000000" w:usb1="10000000" w:usb2="00000000" w:usb3="00000000" w:csb0="80000000" w:csb1="00000000"/>
-  </w:font>
-  <w:font w:name="Times New Roman">
-    <w:panose1 w:val="02020603050405020304"/>
-    <w:charset w:val="00"/>
-    <w:family w:val="roman"/>
-    <w:pitch w:val="variable"/>
-    <w:sig w:usb0="20002A87" w:usb1="00000000" w:usb2="00000000" w:usb3="00000000" w:csb0="000001FF" w:csb1="00000000"/>
-  </w:font>
-  <w:font w:name="Courier New">
-    <w:panose1 w:val="02070309020205020404"/>
-    <w:charset w:val="00"/>
-    <w:family w:val="modern"/>
-    <w:pitch w:val="fixed"/>
-    <w:sig w:usb0="20002A87" w:usb1="80000000" w:usb2="00000008" w:usb3="00000000" w:csb0="000001FF" w:csb1="00000000"/>
-  </w:font>
-  <w:font w:name="Wingdings">
-    <w:panose1 w:val="05000000000000000000"/>
-    <w:charset w:val="02"/>
-    <w:family w:val="auto"/>
-    <w:pitch w:val="variable"/>
-    <w:sig w:usb0="00000000" w:usb1="10000000" w:usb2="00000000" w:usb3="00000000" w:csb0="80000000" w:csb1="00000000"/>
-  </w:font>
-  <w:font w:name="Tahoma">
-    <w:panose1 w:val="020B0604030504040204"/>
-    <w:charset w:val="00"/>
-    <w:family w:val="swiss"/>
-    <w:pitch w:val="variable"/>
-    <w:sig w:usb0="61002A87" w:usb1="80000000" w:usb2="00000008" w:usb3="00000000" w:csb0="000101FF" w:csb1="00000000"/>
-  </w:font>
-  <w:font w:name="PMingLiU">
-    <w:altName w:val="Arial Unicode MS"/>
-    <w:panose1 w:val="02010601000101010101"/>
-    <w:charset w:val="88"/>
-    <w:family w:val="auto"/>
-    <w:notTrueType/>
-    <w:pitch w:val="variable"/>
-    <w:sig w:usb0="00000000" w:usb1="08080000" w:usb2="00000010" w:usb3="00000000" w:csb0="00100000" w:csb1="00000000"/>
-  </w:font>
-  <w:font w:name="MingLiU">
-    <w:altName w:val="細明體"/>
-    <w:panose1 w:val="02010609000101010101"/>
-    <w:charset w:val="88"/>
-    <w:family w:val="modern"/>
-    <w:notTrueType/>
-    <w:pitch w:val="fixed"/>
-    <w:sig w:usb0="00000001" w:usb1="08080000" w:usb2="00000010" w:usb3="00000000" w:csb0="00100000" w:csb1="00000000"/>
-  </w:font>
-  <w:font w:name="Calibri">
-    <w:panose1 w:val="020F0502020204030204"/>
-    <w:charset w:val="00"/>
-    <w:family w:val="swiss"/>
-    <w:pitch w:val="variable"/>
-    <w:sig w:usb0="A00002EF" w:usb1="4000207B" w:usb2="00000000" w:usb3="00000000" w:csb0="0000009F" w:csb1="00000000"/>
-  </w:font>
-  <w:font w:name="SimSun">
-    <w:altName w:val="宋体"/>
-    <w:panose1 w:val="02010600030101010101"/>
-    <w:charset w:val="86"/>
-    <w:family w:val="auto"/>
-    <w:notTrueType/>
-    <w:pitch w:val="variable"/>
-    <w:sig w:usb0="00000001" w:usb1="080E0000" w:usb2="00000010" w:usb3="00000000" w:csb0="00040000" w:csb1="00000000"/>
-  </w:font>
-  <w:font w:name="Arial">
-    <w:panose1 w:val="020B0604020202020204"/>
-    <w:charset w:val="00"/>
-    <w:family w:val="swiss"/>
-    <w:pitch w:val="variable"/>
-    <w:sig w:usb0="20002A87" w:usb1="00000000" w:usb2="00000000" w:usb3="00000000" w:csb0="000001FF" w:csb1="00000000"/>
-  </w:font>
-  <w:font w:name="Cambria">
-    <w:panose1 w:val="02040503050406030204"/>
-    <w:charset w:val="00"/>
-    <w:family w:val="roman"/>
-    <w:pitch w:val="variable"/>
-    <w:sig w:usb0="A00002EF" w:usb1="4000004B" w:usb2="00000000" w:usb3="00000000" w:csb0="0000009F" w:csb1="00000000"/>
-  </w:font>
-</w:fonts>
-</file>
-
-<file path=word/glossary/settings.xml><?xml version="1.0" encoding="utf-8"?>
-<w:settings xmlns:o="urn:schemas-microsoft-com:office:office" xmlns:r="http://schemas.openxmlformats.org/officeDocument/2006/relationships" xmlns:m="http://schemas.openxmlformats.org/officeDocument/2006/math" xmlns:v="urn:schemas-microsoft-com:vml" xmlns:w10="urn:schemas-microsoft-com:office:word" xmlns:w="http://schemas.openxmlformats.org/wordprocessingml/2006/main" xmlns:sl="http://schemas.openxmlformats.org/schemaLibrary/2006/main">
-  <w:view w:val="normal"/>
-  <w:defaultTabStop w:val="720"/>
-  <w:characterSpacingControl w:val="doNotCompress"/>
-  <w:compat>
-    <w:useFELayout/>
-  </w:compat>
-  <w:rsids>
-    <w:rsidRoot w:val="002C296C"/>
-    <w:rsid w:val="002C296C"/>
-  </w:rsids>
-  <m:mathPr>
-    <m:mathFont m:val="Cambria Math"/>
-    <m:brkBin m:val="before"/>
-    <m:brkBinSub m:val="--"/>
-    <m:smallFrac m:val="off"/>
-    <m:dispDef/>
-    <m:lMargin m:val="0"/>
-    <m:rMargin m:val="0"/>
-    <m:defJc m:val="centerGroup"/>
-    <m:wrapIndent m:val="1440"/>
-    <m:intLim m:val="subSup"/>
-    <m:naryLim m:val="undOvr"/>
-  </m:mathPr>
-  <w:themeFontLang w:val="en-AU" w:bidi="ar-SA"/>
-  <w:clrSchemeMapping w:bg1="light1" w:t1="dark1" w:bg2="light2" w:t2="dark2" w:accent1="accent1" w:accent2="accent2" w:accent3="accent3" w:accent4="accent4" w:accent5="accent5" w:accent6="accent6" w:hyperlink="hyperlink" w:followedHyperlink="followedHyperlink"/>
-  <w:decimalSymbol w:val="."/>
-  <w:listSeparator w:val=","/>
-</w:settings>
-</file>
-
-<file path=word/glossary/styles.xml><?xml version="1.0" encoding="utf-8"?>
-<w:styles xmlns:r="http://schemas.openxmlformats.org/officeDocument/2006/relationships" xmlns:w="http://schemas.openxmlformats.org/wordprocessingml/2006/main">
-  <w:docDefaults>
-    <w:rPrDefault>
-      <w:rPr>
-        <w:rFonts w:asciiTheme="minorHAnsi" w:eastAsiaTheme="minorEastAsia" w:hAnsiTheme="minorHAnsi" w:cstheme="minorBidi"/>
-        <w:sz w:val="22"/>
-        <w:szCs w:val="22"/>
-        <w:lang w:val="en-AU" w:eastAsia="en-AU" w:bidi="ar-SA"/>
-      </w:rPr>
-    </w:rPrDefault>
-    <w:pPrDefault>
-      <w:pPr>
-        <w:spacing w:after="200" w:line="276" w:lineRule="auto"/>
-      </w:pPr>
-    </w:pPrDefault>
-  </w:docDefaults>
-  <w:latentStyles w:defLockedState="0" w:defUIPriority="99" w:defSemiHidden="1" w:defUnhideWhenUsed="1" w:defQFormat="0" w:count="267">
-    <w:lsdException w:name="Normal" w:semiHidden="0" w:uiPriority="0" w:unhideWhenUsed="0" w:qFormat="1"/>
-    <w:lsdException w:name="heading 1" w:semiHidden="0" w:uiPriority="9" w:unhideWhenUsed="0" w:qFormat="1"/>
-    <w:lsdException w:name="heading 2" w:uiPriority="9" w:qFormat="1"/>
-    <w:lsdException w:name="heading 3" w:uiPriority="9" w:qFormat="1"/>
-    <w:lsdException w:name="heading 4" w:uiPriority="9" w:qFormat="1"/>
-    <w:lsdException w:name="heading 5" w:uiPriority="9" w:qFormat="1"/>
-    <w:lsdException w:name="heading 6" w:uiPriority="9" w:qFormat="1"/>
-    <w:lsdException w:name="heading 7" w:uiPriority="9" w:qFormat="1"/>
-    <w:lsdException w:name="heading 8" w:uiPriority="9" w:qFormat="1"/>
-    <w:lsdException w:name="heading 9" w:uiPriority="9" w:qFormat="1"/>
-    <w:lsdException w:name="toc 1" w:uiPriority="39"/>
-    <w:lsdException w:name="toc 2" w:uiPriority="39"/>
-    <w:lsdException w:name="toc 3" w:uiPriority="39"/>
-    <w:lsdException w:name="toc 4" w:uiPriority="39"/>
-    <w:lsdException w:name="toc 5" w:uiPriority="39"/>
-    <w:lsdException w:name="toc 6" w:uiPriority="39"/>
-    <w:lsdException w:name="toc 7" w:uiPriority="39"/>
-    <w:lsdException w:name="toc 8" w:uiPriority="39"/>
-    <w:lsdException w:name="toc 9" w:uiPriority="39"/>
-    <w:lsdException w:name="caption" w:uiPriority="35" w:qFormat="1"/>
-    <w:lsdException w:name="Title" w:semiHidden="0" w:uiPriority="10" w:unhideWhenUsed="0" w:qFormat="1"/>
-    <w:lsdException w:name="Default Paragraph Font" w:uiPriority="1"/>
-    <w:lsdException w:name="Subtitle" w:semiHidden="0" w:uiPriority="11" w:unhideWhenUsed="0" w:qFormat="1"/>
-    <w:lsdException w:name="Strong" w:semiHidden="0" w:uiPriority="22" w:unhideWhenUsed="0" w:qFormat="1"/>
-    <w:lsdException w:name="Emphasis" w:semiHidden="0" w:uiPriority="20" w:unhideWhenUsed="0" w:qFormat="1"/>
-    <w:lsdException w:name="Table Grid" w:semiHidden="0" w:uiPriority="59" w:unhideWhenUsed="0"/>
-    <w:lsdException w:name="Placeholder Text" w:unhideWhenUsed="0"/>
-    <w:lsdException w:name="No Spacing" w:semiHidden="0" w:uiPriority="1" w:unhideWhenUsed="0" w:qFormat="1"/>
-    <w:lsdException w:name="Light Shading" w:semiHidden="0" w:uiPriority="60" w:unhideWhenUsed="0"/>
-    <w:lsdException w:name="Light List" w:semiHidden="0" w:uiPriority="61" w:unhideWhenUsed="0"/>
-    <w:lsdException w:name="Light Grid" w:semiHidden="0" w:uiPriority="62" w:unhideWhenUsed="0"/>
-    <w:lsdException w:name="Medium Shading 1" w:semiHidden="0" w:uiPriority="63" w:unhideWhenUsed="0"/>
-    <w:lsdException w:name="Medium Shading 2" w:semiHidden="0" w:uiPriority="64" w:unhideWhenUsed="0"/>
-    <w:lsdException w:name="Medium List 1" w:semiHidden="0" w:uiPriority="65" w:unhideWhenUsed="0"/>
-    <w:lsdException w:name="Medium List 2" w:semiHidden="0" w:uiPriority="66" w:unhideWhenUsed="0"/>
-    <w:lsdException w:name="Medium Grid 1" w:semiHidden="0" w:uiPriority="67" w:unhideWhenUsed="0"/>
-    <w:lsdException w:name="Medium Grid 2" w:semiHidden="0" w:uiPriority="68" w:unhideWhenUsed="0"/>
-    <w:lsdException w:name="Medium Grid 3" w:semiHidden="0" w:uiPriority="69" w:unhideWhenUsed="0"/>
-    <w:lsdException w:name="Dark List" w:semiHidden="0" w:uiPriority="70" w:unhideWhenUsed="0"/>
-    <w:lsdException w:name="Colorful Shading" w:semiHidden="0" w:uiPriority="71" w:unhideWhenUsed="0"/>
-    <w:lsdException w:name="Colorful List" w:semiHidden="0" w:uiPriority="72" w:unhideWhenUsed="0"/>
-    <w:lsdException w:name="Colorful Grid" w:semiHidden="0" w:uiPriority="73" w:unhideWhenUsed="0"/>
-    <w:lsdException w:name="Light Shading Accent 1" w:semiHidden="0" w:uiPriority="60" w:unhideWhenUsed="0"/>
-    <w:lsdException w:name="Light List Accent 1" w:semiHidden="0" w:uiPriority="61" w:unhideWhenUsed="0"/>
-    <w:lsdException w:name="Light Grid Accent 1" w:semiHidden="0" w:uiPriority="62" w:unhideWhenUsed="0"/>
-    <w:lsdException w:name="Medium Shading 1 Accent 1" w:semiHidden="0" w:uiPriority="63" w:unhideWhenUsed="0"/>
-    <w:lsdException w:name="Medium Shading 2 Accent 1" w:semiHidden="0" w:uiPriority="64" w:unhideWhenUsed="0"/>
-    <w:lsdException w:name="Medium List 1 Accent 1" w:semiHidden="0" w:uiPriority="65" w:unhideWhenUsed="0"/>
-    <w:lsdException w:name="Revision" w:unhideWhenUsed="0"/>
-    <w:lsdException w:name="List Paragraph" w:semiHidden="0" w:uiPriority="34" w:unhideWhenUsed="0" w:qFormat="1"/>
-    <w:lsdException w:name="Quote" w:semiHidden="0" w:uiPriority="29" w:unhideWhenUsed="0" w:qFormat="1"/>
-    <w:lsdException w:name="Intense Quote" w:semiHidden="0" w:uiPriority="30" w:unhideWhenUsed="0" w:qFormat="1"/>
-    <w:lsdException w:name="Medium List 2 Accent 1" w:semiHidden="0" w:uiPriority="66" w:unhideWhenUsed="0"/>
-    <w:lsdException w:name="Medium Grid 1 Accent 1" w:semiHidden="0" w:uiPriority="67" w:unhideWhenUsed="0"/>
-    <w:lsdException w:name="Medium Grid 2 Accent 1" w:semiHidden="0" w:uiPriority="68" w:unhideWhenUsed="0"/>
-    <w:lsdException w:name="Medium Grid 3 Accent 1" w:semiHidden="0" w:uiPriority="69" w:unhideWhenUsed="0"/>
-    <w:lsdException w:name="Dark List Accent 1" w:semiHidden="0" w:uiPriority="70" w:unhideWhenUsed="0"/>
-    <w:lsdException w:name="Colorful Shading Accent 1" w:semiHidden="0" w:uiPriority="71" w:unhideWhenUsed="0"/>
-    <w:lsdException w:name="Colorful List Accent 1" w:semiHidden="0" w:uiPriority="72" w:unhideWhenUsed="0"/>
-    <w:lsdException w:name="Colorful Grid Accent 1" w:semiHidden="0" w:uiPriority="73" w:unhideWhenUsed="0"/>
-    <w:lsdException w:name="Light Shading Accent 2" w:semiHidden="0" w:uiPriority="60" w:unhideWhenUsed="0"/>
-    <w:lsdException w:name="Light List Accent 2" w:semiHidden="0" w:uiPriority="61" w:unhideWhenUsed="0"/>
-    <w:lsdException w:name="Light Grid Accent 2" w:semiHidden="0" w:uiPriority="62" w:unhideWhenUsed="0"/>
-    <w:lsdException w:name="Medium Shading 1 Accent 2" w:semiHidden="0" w:uiPriority="63" w:unhideWhenUsed="0"/>
-    <w:lsdException w:name="Medium Shading 2 Accent 2" w:semiHidden="0" w:uiPriority="64" w:unhideWhenUsed="0"/>
-    <w:lsdException w:name="Medium List 1 Accent 2" w:semiHidden="0" w:uiPriority="65" w:unhideWhenUsed="0"/>
-    <w:lsdException w:name="Medium List 2 Accent 2" w:semiHidden="0" w:uiPriority="66" w:unhideWhenUsed="0"/>
-    <w:lsdException w:name="Medium Grid 1 Accent 2" w:semiHidden="0" w:uiPriority="67" w:unhideWhenUsed="0"/>
-    <w:lsdException w:name="Medium Grid 2 Accent 2" w:semiHidden="0" w:uiPriority="68" w:unhideWhenUsed="0"/>
-    <w:lsdException w:name="Medium Grid 3 Accent 2" w:semiHidden="0" w:uiPriority="69" w:unhideWhenUsed="0"/>
-    <w:lsdException w:name="Dark List Accent 2" w:semiHidden="0" w:uiPriority="70" w:unhideWhenUsed="0"/>
-    <w:lsdException w:name="Colorful Shading Accent 2" w:semiHidden="0" w:uiPriority="71" w:unhideWhenUsed="0"/>
-    <w:lsdException w:name="Colorful List Accent 2" w:semiHidden="0" w:uiPriority="72" w:unhideWhenUsed="0"/>
-    <w:lsdException w:name="Colorful Grid Accent 2" w:semiHidden="0" w:uiPriority="73" w:unhideWhenUsed="0"/>
-    <w:lsdException w:name="Light Shading Accent 3" w:semiHidden="0" w:uiPriority="60" w:unhideWhenUsed="0"/>
-    <w:lsdException w:name="Light List Accent 3" w:semiHidden="0" w:uiPriority="61" w:unhideWhenUsed="0"/>
-    <w:lsdException w:name="Light Grid Accent 3" w:semiHidden="0" w:uiPriority="62" w:unhideWhenUsed="0"/>
-    <w:lsdException w:name="Medium Shading 1 Accent 3" w:semiHidden="0" w:uiPriority="63" w:unhideWhenUsed="0"/>
-    <w:lsdException w:name="Medium Shading 2 Accent 3" w:semiHidden="0" w:uiPriority="64" w:unhideWhenUsed="0"/>
-    <w:lsdException w:name="Medium List 1 Accent 3" w:semiHidden="0" w:uiPriority="65" w:unhideWhenUsed="0"/>
-    <w:lsdException w:name="Medium List 2 Accent 3" w:semiHidden="0" w:uiPriority="66" w:unhideWhenUsed="0"/>
-    <w:lsdException w:name="Medium Grid 1 Accent 3" w:semiHidden="0" w:uiPriority="67" w:unhideWhenUsed="0"/>
-    <w:lsdException w:name="Medium Grid 2 Accent 3" w:semiHidden="0" w:uiPriority="68" w:unhideWhenUsed="0"/>
-    <w:lsdException w:name="Medium Grid 3 Accent 3" w:semiHidden="0" w:uiPriority="69" w:unhideWhenUsed="0"/>
-    <w:lsdException w:name="Dark List Accent 3" w:semiHidden="0" w:uiPriority="70" w:unhideWhenUsed="0"/>
-    <w:lsdException w:name="Colorful Shading Accent 3" w:semiHidden="0" w:uiPriority="71" w:unhideWhenUsed="0"/>
-    <w:lsdException w:name="Colorful List Accent 3" w:semiHidden="0" w:uiPriority="72" w:unhideWhenUsed="0"/>
-    <w:lsdException w:name="Colorful Grid Accent 3" w:semiHidden="0" w:uiPriority="73" w:unhideWhenUsed="0"/>
-    <w:lsdException w:name="Light Shading Accent 4" w:semiHidden="0" w:uiPriority="60" w:unhideWhenUsed="0"/>
-    <w:lsdException w:name="Light List Accent 4" w:semiHidden="0" w:uiPriority="61" w:unhideWhenUsed="0"/>
-    <w:lsdException w:name="Light Grid Accent 4" w:semiHidden="0" w:uiPriority="62" w:unhideWhenUsed="0"/>
-    <w:lsdException w:name="Medium Shading 1 Accent 4" w:semiHidden="0" w:uiPriority="63" w:unhideWhenUsed="0"/>
-    <w:lsdException w:name="Medium Shading 2 Accent 4" w:semiHidden="0" w:uiPriority="64" w:unhideWhenUsed="0"/>
-    <w:lsdException w:name="Medium List 1 Accent 4" w:semiHidden="0" w:uiPriority="65" w:unhideWhenUsed="0"/>
-    <w:lsdException w:name="Medium List 2 Accent 4" w:semiHidden="0" w:uiPriority="66" w:unhideWhenUsed="0"/>
-    <w:lsdException w:name="Medium Grid 1 Accent 4" w:semiHidden="0" w:uiPriority="67" w:unhideWhenUsed="0"/>
-    <w:lsdException w:name="Medium Grid 2 Accent 4" w:semiHidden="0" w:uiPriority="68" w:unhideWhenUsed="0"/>
-    <w:lsdException w:name="Medium Grid 3 Accent 4" w:semiHidden="0" w:uiPriority="69" w:unhideWhenUsed="0"/>
-    <w:lsdException w:name="Dark List Accent 4" w:semiHidden="0" w:uiPriority="70" w:unhideWhenUsed="0"/>
-    <w:lsdException w:name="Colorful Shading Accent 4" w:semiHidden="0" w:uiPriority="71" w:unhideWhenUsed="0"/>
-    <w:lsdException w:name="Colorful List Accent 4" w:semiHidden="0" w:uiPriority="72" w:unhideWhenUsed="0"/>
-    <w:lsdException w:name="Colorful Grid Accent 4" w:semiHidden="0" w:uiPriority="73" w:unhideWhenUsed="0"/>
-    <w:lsdException w:name="Light Shading Accent 5" w:semiHidden="0" w:uiPriority="60" w:unhideWhenUsed="0"/>
-    <w:lsdException w:name="Light List Accent 5" w:semiHidden="0" w:uiPriority="61" w:unhideWhenUsed="0"/>
-    <w:lsdException w:name="Light Grid Accent 5" w:semiHidden="0" w:uiPriority="62" w:unhideWhenUsed="0"/>
-    <w:lsdException w:name="Medium Shading 1 Accent 5" w:semiHidden="0" w:uiPriority="63" w:unhideWhenUsed="0"/>
-    <w:lsdException w:name="Medium Shading 2 Accent 5" w:semiHidden="0" w:uiPriority="64" w:unhideWhenUsed="0"/>
-    <w:lsdException w:name="Medium List 1 Accent 5" w:semiHidden="0" w:uiPriority="65" w:unhideWhenUsed="0"/>
-    <w:lsdException w:name="Medium List 2 Accent 5" w:semiHidden="0" w:uiPriority="66" w:unhideWhenUsed="0"/>
-    <w:lsdException w:name="Medium Grid 1 Accent 5" w:semiHidden="0" w:uiPriority="67" w:unhideWhenUsed="0"/>
-    <w:lsdException w:name="Medium Grid 2 Accent 5" w:semiHidden="0" w:uiPriority="68" w:unhideWhenUsed="0"/>
-    <w:lsdException w:name="Medium Grid 3 Accent 5" w:semiHidden="0" w:uiPriority="69" w:unhideWhenUsed="0"/>
-    <w:lsdException w:name="Dark List Accent 5" w:semiHidden="0" w:uiPriority="70" w:unhideWhenUsed="0"/>
-    <w:lsdException w:name="Colorful Shading Accent 5" w:semiHidden="0" w:uiPriority="71" w:unhideWhenUsed="0"/>
-    <w:lsdException w:name="Colorful List Accent 5" w:semiHidden="0" w:uiPriority="72" w:unhideWhenUsed="0"/>
-    <w:lsdException w:name="Colorful Grid Accent 5" w:semiHidden="0" w:uiPriority="73" w:unhideWhenUsed="0"/>
-    <w:lsdException w:name="Light Shading Accent 6" w:semiHidden="0" w:uiPriority="60" w:unhideWhenUsed="0"/>
-    <w:lsdException w:name="Light List Accent 6" w:semiHidden="0" w:uiPriority="61" w:unhideWhenUsed="0"/>
-    <w:lsdException w:name="Light Grid Accent 6" w:semiHidden="0" w:uiPriority="62" w:unhideWhenUsed="0"/>
-    <w:lsdException w:name="Medium Shading 1 Accent 6" w:semiHidden="0" w:uiPriority="63" w:unhideWhenUsed="0"/>
-    <w:lsdException w:name="Medium Shading 2 Accent 6" w:semiHidden="0" w:uiPriority="64" w:unhideWhenUsed="0"/>
-    <w:lsdException w:name="Medium List 1 Accent 6" w:semiHidden="0" w:uiPriority="65" w:unhideWhenUsed="0"/>
-    <w:lsdException w:name="Medium List 2 Accent 6" w:semiHidden="0" w:uiPriority="66" w:unhideWhenUsed="0"/>
-    <w:lsdException w:name="Medium Grid 1 Accent 6" w:semiHidden="0" w:uiPriority="67" w:unhideWhenUsed="0"/>
-    <w:lsdException w:name="Medium Grid 2 Accent 6" w:semiHidden="0" w:uiPriority="68" w:unhideWhenUsed="0"/>
-    <w:lsdException w:name="Medium Grid 3 Accent 6" w:semiHidden="0" w:uiPriority="69" w:unhideWhenUsed="0"/>
-    <w:lsdException w:name="Dark List Accent 6" w:semiHidden="0" w:uiPriority="70" w:unhideWhenUsed="0"/>
-    <w:lsdException w:name="Colorful Shading Accent 6" w:semiHidden="0" w:uiPriority="71" w:unhideWhenUsed="0"/>
-    <w:lsdException w:name="Colorful List Accent 6" w:semiHidden="0" w:uiPriority="72" w:unhideWhenUsed="0"/>
-    <w:lsdException w:name="Colorful Grid Accent 6" w:semiHidden="0" w:uiPriority="73" w:unhideWhenUsed="0"/>
-    <w:lsdException w:name="Subtle Emphasis" w:semiHidden="0" w:uiPriority="19" w:unhideWhenUsed="0" w:qFormat="1"/>
-    <w:lsdException w:name="Intense Emphasis" w:semiHidden="0" w:uiPriority="21" w:unhideWhenUsed="0" w:qFormat="1"/>
-    <w:lsdException w:name="Subtle Reference" w:semiHidden="0" w:uiPriority="31" w:unhideWhenUsed="0" w:qFormat="1"/>
-    <w:lsdException w:name="Intense Reference" w:semiHidden="0" w:uiPriority="32" w:unhideWhenUsed="0" w:qFormat="1"/>
-    <w:lsdException w:name="Book Title" w:semiHidden="0" w:uiPriority="33" w:unhideWhenUsed="0" w:qFormat="1"/>
-    <w:lsdException w:name="Bibliography" w:uiPriority="37"/>
-    <w:lsdException w:name="TOC Heading" w:uiPriority="39" w:qFormat="1"/>
-  </w:latentStyles>
-  <w:style w:type="paragraph" w:default="1" w:styleId="Normal">
-    <w:name w:val="Normal"/>
-    <w:qFormat/>
-  </w:style>
-  <w:style w:type="character" w:default="1" w:styleId="DefaultParagraphFont">
-    <w:name w:val="Default Paragraph Font"/>
-    <w:uiPriority w:val="1"/>
-    <w:semiHidden/>
-    <w:unhideWhenUsed/>
-  </w:style>
-  <w:style w:type="table" w:default="1" w:styleId="TableNormal">
-    <w:name w:val="Normal Table"/>
-    <w:uiPriority w:val="99"/>
-    <w:semiHidden/>
-    <w:unhideWhenUsed/>
-    <w:qFormat/>
-    <w:tblPr>
-      <w:tblInd w:w="0" w:type="dxa"/>
-      <w:tblCellMar>
-        <w:top w:w="0" w:type="dxa"/>
-        <w:left w:w="108" w:type="dxa"/>
-        <w:bottom w:w="0" w:type="dxa"/>
-        <w:right w:w="108" w:type="dxa"/>
-      </w:tblCellMar>
-    </w:tblPr>
-  </w:style>
-  <w:style w:type="numbering" w:default="1" w:styleId="NoList">
-    <w:name w:val="No List"/>
-    <w:uiPriority w:val="99"/>
-    <w:semiHidden/>
-    <w:unhideWhenUsed/>
-  </w:style>
-  <w:style w:type="paragraph" w:customStyle="1" w:styleId="0A1F9E73EA004D32B5E413C9D5BD4D90">
-    <w:name w:val="0A1F9E73EA004D32B5E413C9D5BD4D90"/>
-    <w:rsid w:val="002C296C"/>
-  </w:style>
-  <w:style w:type="paragraph" w:customStyle="1" w:styleId="6596996D1DB34AB68CC18FC3B4B545AE">
-    <w:name w:val="6596996D1DB34AB68CC18FC3B4B545AE"/>
-    <w:rsid w:val="002C296C"/>
-  </w:style>
-  <w:style w:type="paragraph" w:customStyle="1" w:styleId="BC6703023F424F7F8F800FF03600F994">
-    <w:name w:val="BC6703023F424F7F8F800FF03600F994"/>
-    <w:rsid w:val="002C296C"/>
-  </w:style>
-</w:styles>
-</file>
-
-<file path=word/glossary/webSettings.xml><?xml version="1.0" encoding="utf-8"?>
-<w:webSettings xmlns:r="http://schemas.openxmlformats.org/officeDocument/2006/relationships" xmlns:w="http://schemas.openxmlformats.org/wordprocessingml/2006/main">
-  <w:optimizeForBrowser/>
-</w:webSettings>
 </file>
 
 <file path=word/theme/theme1.xml><?xml version="1.0" encoding="utf-8"?>
@@ -52309,7 +52256,7 @@
 </file>
 
 <file path=customXml/itemProps1.xml><?xml version="1.0" encoding="utf-8"?>
-<ds:datastoreItem xmlns:ds="http://schemas.openxmlformats.org/officeDocument/2006/customXml" ds:itemID="{832C0028-19BD-444F-A293-9E057371F0A8}">
+<ds:datastoreItem xmlns:ds="http://schemas.openxmlformats.org/officeDocument/2006/customXml" ds:itemID="{836F25D7-68C9-4454-9916-FFE10B4E843E}">
   <ds:schemaRefs>
     <ds:schemaRef ds:uri="http://schemas.openxmlformats.org/officeDocument/2006/bibliography"/>
   </ds:schemaRefs>

</xml_diff>